<commit_message>
bài 2 Tạo coin và chuyển coin qua địa chỉ
</commit_message>
<xml_diff>
--- a/Tài liệu cơ bản về Solidity.docx
+++ b/Tài liệu cơ bản về Solidity.docx
@@ -2300,17 +2300,298 @@
       <w:pPr>
         <w:rPr>
           <w:rFonts w:asciiTheme="majorHAnsi" w:hAnsiTheme="majorHAnsi" w:cstheme="majorHAnsi"/>
-          <w:lang w:val="en-US"/>
-        </w:rPr>
-      </w:pPr>
-      <w:r>
-        <w:rPr>
-          <w:rFonts w:asciiTheme="majorHAnsi" w:hAnsiTheme="majorHAnsi" w:cstheme="majorHAnsi"/>
+          <w:b/>
+          <w:bCs/>
+          <w:sz w:val="28"/>
+          <w:szCs w:val="28"/>
+          <w:lang w:val="en-US"/>
+        </w:rPr>
+      </w:pPr>
+      <w:r>
+        <w:rPr>
+          <w:rFonts w:asciiTheme="majorHAnsi" w:hAnsiTheme="majorHAnsi" w:cstheme="majorHAnsi"/>
+          <w:b/>
+          <w:bCs/>
+          <w:sz w:val="28"/>
+          <w:szCs w:val="28"/>
           <w:lang w:val="en-US"/>
         </w:rPr>
         <w:lastRenderedPageBreak/>
         <w:t>Bài 2:</w:t>
       </w:r>
+      <w:r>
+        <w:rPr>
+          <w:rFonts w:asciiTheme="majorHAnsi" w:hAnsiTheme="majorHAnsi" w:cstheme="majorHAnsi"/>
+          <w:b/>
+          <w:bCs/>
+          <w:sz w:val="28"/>
+          <w:szCs w:val="28"/>
+          <w:lang w:val="en-US"/>
+        </w:rPr>
+        <w:t xml:space="preserve"> Tạo token đầu tiên</w:t>
+      </w:r>
+    </w:p>
+    <w:p>
+      <w:pPr>
+        <w:rPr>
+          <w:rFonts w:asciiTheme="majorHAnsi" w:hAnsiTheme="majorHAnsi" w:cstheme="majorHAnsi"/>
+          <w:lang w:val="en-US"/>
+        </w:rPr>
+      </w:pPr>
+      <w:r>
+        <w:rPr>
+          <w:rFonts w:asciiTheme="majorHAnsi" w:hAnsiTheme="majorHAnsi" w:cstheme="majorHAnsi"/>
+          <w:lang w:val="en-US"/>
+        </w:rPr>
+        <w:t>Muốn giao dịch token thì cần phải:</w:t>
+      </w:r>
+    </w:p>
+    <w:p>
+      <w:pPr>
+        <w:pStyle w:val="oancuaDanhsach"/>
+        <w:numPr>
+          <w:ilvl w:val="0"/>
+          <w:numId w:val="10"/>
+        </w:numPr>
+        <w:rPr>
+          <w:rFonts w:asciiTheme="majorHAnsi" w:hAnsiTheme="majorHAnsi" w:cstheme="majorHAnsi"/>
+          <w:b/>
+          <w:bCs/>
+          <w:lang w:val="en-US"/>
+        </w:rPr>
+      </w:pPr>
+      <w:r>
+        <w:rPr>
+          <w:rFonts w:asciiTheme="majorHAnsi" w:hAnsiTheme="majorHAnsi" w:cstheme="majorHAnsi"/>
+          <w:b/>
+          <w:bCs/>
+          <w:lang w:val="en-US"/>
+        </w:rPr>
+        <w:t>Create a token/Coin</w:t>
+      </w:r>
+    </w:p>
+    <w:p>
+      <w:pPr>
+        <w:pStyle w:val="oancuaDanhsach"/>
+        <w:numPr>
+          <w:ilvl w:val="0"/>
+          <w:numId w:val="10"/>
+        </w:numPr>
+        <w:rPr>
+          <w:rFonts w:asciiTheme="majorHAnsi" w:hAnsiTheme="majorHAnsi" w:cstheme="majorHAnsi"/>
+          <w:b/>
+          <w:bCs/>
+          <w:lang w:val="en-US"/>
+        </w:rPr>
+      </w:pPr>
+      <w:r>
+        <w:rPr>
+          <w:rFonts w:asciiTheme="majorHAnsi" w:hAnsiTheme="majorHAnsi" w:cstheme="majorHAnsi"/>
+          <w:b/>
+          <w:bCs/>
+          <w:lang w:val="en-US"/>
+        </w:rPr>
+        <w:t>Create amount token/Coin</w:t>
+      </w:r>
+    </w:p>
+    <w:p>
+      <w:pPr>
+        <w:pStyle w:val="oancuaDanhsach"/>
+        <w:numPr>
+          <w:ilvl w:val="0"/>
+          <w:numId w:val="11"/>
+        </w:numPr>
+        <w:rPr>
+          <w:rFonts w:asciiTheme="majorHAnsi" w:hAnsiTheme="majorHAnsi" w:cstheme="majorHAnsi"/>
+          <w:lang w:val="en-US"/>
+        </w:rPr>
+      </w:pPr>
+      <w:r>
+        <w:rPr>
+          <w:rFonts w:asciiTheme="majorHAnsi" w:hAnsiTheme="majorHAnsi" w:cstheme="majorHAnsi"/>
+          <w:lang w:val="en-US"/>
+        </w:rPr>
+        <w:t>Minter(người tạo)</w:t>
+      </w:r>
+    </w:p>
+    <w:p>
+      <w:pPr>
+        <w:pStyle w:val="oancuaDanhsach"/>
+        <w:numPr>
+          <w:ilvl w:val="0"/>
+          <w:numId w:val="11"/>
+        </w:numPr>
+        <w:rPr>
+          <w:rFonts w:asciiTheme="majorHAnsi" w:hAnsiTheme="majorHAnsi" w:cstheme="majorHAnsi"/>
+          <w:lang w:val="en-US"/>
+        </w:rPr>
+      </w:pPr>
+      <w:r>
+        <w:rPr>
+          <w:rFonts w:asciiTheme="majorHAnsi" w:hAnsiTheme="majorHAnsi" w:cstheme="majorHAnsi"/>
+          <w:lang w:val="en-US"/>
+        </w:rPr>
+        <w:t>Suply(lượng cung)</w:t>
+      </w:r>
+    </w:p>
+    <w:p>
+      <w:pPr>
+        <w:pStyle w:val="oancuaDanhsach"/>
+        <w:numPr>
+          <w:ilvl w:val="0"/>
+          <w:numId w:val="11"/>
+        </w:numPr>
+        <w:rPr>
+          <w:rFonts w:asciiTheme="majorHAnsi" w:hAnsiTheme="majorHAnsi" w:cstheme="majorHAnsi"/>
+          <w:lang w:val="en-US"/>
+        </w:rPr>
+      </w:pPr>
+      <w:r>
+        <w:rPr>
+          <w:rFonts w:asciiTheme="majorHAnsi" w:hAnsiTheme="majorHAnsi" w:cstheme="majorHAnsi"/>
+          <w:lang w:val="en-US"/>
+        </w:rPr>
+        <w:t>Balance(Ví, số dư)</w:t>
+      </w:r>
+    </w:p>
+    <w:p>
+      <w:pPr>
+        <w:pStyle w:val="oancuaDanhsach"/>
+        <w:numPr>
+          <w:ilvl w:val="0"/>
+          <w:numId w:val="10"/>
+        </w:numPr>
+        <w:rPr>
+          <w:rFonts w:asciiTheme="majorHAnsi" w:hAnsiTheme="majorHAnsi" w:cstheme="majorHAnsi"/>
+          <w:b/>
+          <w:bCs/>
+          <w:lang w:val="en-US"/>
+        </w:rPr>
+      </w:pPr>
+      <w:r>
+        <w:rPr>
+          <w:rFonts w:asciiTheme="majorHAnsi" w:hAnsiTheme="majorHAnsi" w:cstheme="majorHAnsi"/>
+          <w:b/>
+          <w:bCs/>
+          <w:lang w:val="en-US"/>
+        </w:rPr>
+        <w:t>Sent Token</w:t>
+      </w:r>
+    </w:p>
+    <w:p>
+      <w:pPr>
+        <w:pStyle w:val="oancuaDanhsach"/>
+        <w:numPr>
+          <w:ilvl w:val="1"/>
+          <w:numId w:val="10"/>
+        </w:numPr>
+        <w:rPr>
+          <w:rFonts w:asciiTheme="majorHAnsi" w:hAnsiTheme="majorHAnsi" w:cstheme="majorHAnsi"/>
+          <w:lang w:val="en-US"/>
+        </w:rPr>
+      </w:pPr>
+      <w:r>
+        <w:rPr>
+          <w:rFonts w:asciiTheme="majorHAnsi" w:hAnsiTheme="majorHAnsi" w:cstheme="majorHAnsi"/>
+          <w:lang w:val="en-US"/>
+        </w:rPr>
+        <w:t>Receiver(Người nhận)</w:t>
+      </w:r>
+    </w:p>
+    <w:p>
+      <w:pPr>
+        <w:pStyle w:val="oancuaDanhsach"/>
+        <w:numPr>
+          <w:ilvl w:val="2"/>
+          <w:numId w:val="10"/>
+        </w:numPr>
+        <w:rPr>
+          <w:rFonts w:asciiTheme="majorHAnsi" w:hAnsiTheme="majorHAnsi" w:cstheme="majorHAnsi"/>
+          <w:lang w:val="en-US"/>
+        </w:rPr>
+      </w:pPr>
+      <w:r>
+        <w:rPr>
+          <w:rFonts w:asciiTheme="majorHAnsi" w:hAnsiTheme="majorHAnsi" w:cstheme="majorHAnsi"/>
+          <w:lang w:val="en-US"/>
+        </w:rPr>
+        <w:t>If Amount &gt; Balance then không đủ tiền để chuyển</w:t>
+      </w:r>
+    </w:p>
+    <w:p>
+      <w:pPr>
+        <w:pStyle w:val="oancuaDanhsach"/>
+        <w:numPr>
+          <w:ilvl w:val="2"/>
+          <w:numId w:val="10"/>
+        </w:numPr>
+        <w:rPr>
+          <w:rFonts w:asciiTheme="majorHAnsi" w:hAnsiTheme="majorHAnsi" w:cstheme="majorHAnsi"/>
+          <w:lang w:val="en-US"/>
+        </w:rPr>
+      </w:pPr>
+      <w:r>
+        <w:rPr>
+          <w:rFonts w:asciiTheme="majorHAnsi" w:hAnsiTheme="majorHAnsi" w:cstheme="majorHAnsi"/>
+          <w:lang w:val="en-US"/>
+        </w:rPr>
+        <w:t>Balance sender -= amount;</w:t>
+      </w:r>
+    </w:p>
+    <w:p>
+      <w:pPr>
+        <w:pStyle w:val="oancuaDanhsach"/>
+        <w:numPr>
+          <w:ilvl w:val="2"/>
+          <w:numId w:val="10"/>
+        </w:numPr>
+        <w:rPr>
+          <w:rFonts w:asciiTheme="majorHAnsi" w:hAnsiTheme="majorHAnsi" w:cstheme="majorHAnsi"/>
+          <w:lang w:val="en-US"/>
+        </w:rPr>
+      </w:pPr>
+      <w:r>
+        <w:rPr>
+          <w:rFonts w:asciiTheme="majorHAnsi" w:hAnsiTheme="majorHAnsi" w:cstheme="majorHAnsi"/>
+          <w:lang w:val="en-US"/>
+        </w:rPr>
+        <w:t>Balance receiver += amount;</w:t>
+      </w:r>
+    </w:p>
+    <w:p>
+      <w:pPr>
+        <w:pStyle w:val="oancuaDanhsach"/>
+        <w:numPr>
+          <w:ilvl w:val="1"/>
+          <w:numId w:val="10"/>
+        </w:numPr>
+        <w:rPr>
+          <w:rFonts w:asciiTheme="majorHAnsi" w:hAnsiTheme="majorHAnsi" w:cstheme="majorHAnsi"/>
+          <w:lang w:val="en-US"/>
+        </w:rPr>
+      </w:pPr>
+      <w:r>
+        <w:rPr>
+          <w:rFonts w:asciiTheme="majorHAnsi" w:hAnsiTheme="majorHAnsi" w:cstheme="majorHAnsi"/>
+          <w:lang w:val="en-US"/>
+        </w:rPr>
+        <w:t>Amount(Khối lượng)</w:t>
+      </w:r>
+      <w:r>
+        <w:rPr>
+          <w:rFonts w:asciiTheme="majorHAnsi" w:hAnsiTheme="majorHAnsi" w:cstheme="majorHAnsi"/>
+          <w:lang w:val="en-US"/>
+        </w:rPr>
+        <w:br/>
+      </w:r>
+    </w:p>
+    <w:p>
+      <w:pPr>
+        <w:rPr>
+          <w:rFonts w:asciiTheme="majorHAnsi" w:hAnsiTheme="majorHAnsi" w:cstheme="majorHAnsi"/>
+          <w:lang w:val="en-US"/>
+        </w:rPr>
+      </w:pPr>
     </w:p>
     <w:sectPr>
       <w:pgSz w:w="11906" w:h="16838"/>
@@ -2882,6 +3163,119 @@
     </w:lvl>
   </w:abstractNum>
   <w:abstractNum w:abstractNumId="5" w15:restartNumberingAfterBreak="0">
+    <w:nsid w:val="31F71171"/>
+    <w:multiLevelType w:val="hybridMultilevel"/>
+    <w:tmpl w:val="9D1A7042"/>
+    <w:lvl w:ilvl="0" w:tplc="042A0001">
+      <w:start w:val="1"/>
+      <w:numFmt w:val="bullet"/>
+      <w:lvlText w:val=""/>
+      <w:lvlJc w:val="left"/>
+      <w:pPr>
+        <w:ind w:left="1440" w:hanging="360"/>
+      </w:pPr>
+      <w:rPr>
+        <w:rFonts w:ascii="Symbol" w:hAnsi="Symbol" w:hint="default"/>
+      </w:rPr>
+    </w:lvl>
+    <w:lvl w:ilvl="1" w:tplc="042A0003" w:tentative="1">
+      <w:start w:val="1"/>
+      <w:numFmt w:val="bullet"/>
+      <w:lvlText w:val="o"/>
+      <w:lvlJc w:val="left"/>
+      <w:pPr>
+        <w:ind w:left="2160" w:hanging="360"/>
+      </w:pPr>
+      <w:rPr>
+        <w:rFonts w:ascii="Courier New" w:hAnsi="Courier New" w:cs="Courier New" w:hint="default"/>
+      </w:rPr>
+    </w:lvl>
+    <w:lvl w:ilvl="2" w:tplc="042A0005" w:tentative="1">
+      <w:start w:val="1"/>
+      <w:numFmt w:val="bullet"/>
+      <w:lvlText w:val=""/>
+      <w:lvlJc w:val="left"/>
+      <w:pPr>
+        <w:ind w:left="2880" w:hanging="360"/>
+      </w:pPr>
+      <w:rPr>
+        <w:rFonts w:ascii="Wingdings" w:hAnsi="Wingdings" w:hint="default"/>
+      </w:rPr>
+    </w:lvl>
+    <w:lvl w:ilvl="3" w:tplc="042A0001" w:tentative="1">
+      <w:start w:val="1"/>
+      <w:numFmt w:val="bullet"/>
+      <w:lvlText w:val=""/>
+      <w:lvlJc w:val="left"/>
+      <w:pPr>
+        <w:ind w:left="3600" w:hanging="360"/>
+      </w:pPr>
+      <w:rPr>
+        <w:rFonts w:ascii="Symbol" w:hAnsi="Symbol" w:hint="default"/>
+      </w:rPr>
+    </w:lvl>
+    <w:lvl w:ilvl="4" w:tplc="042A0003" w:tentative="1">
+      <w:start w:val="1"/>
+      <w:numFmt w:val="bullet"/>
+      <w:lvlText w:val="o"/>
+      <w:lvlJc w:val="left"/>
+      <w:pPr>
+        <w:ind w:left="4320" w:hanging="360"/>
+      </w:pPr>
+      <w:rPr>
+        <w:rFonts w:ascii="Courier New" w:hAnsi="Courier New" w:cs="Courier New" w:hint="default"/>
+      </w:rPr>
+    </w:lvl>
+    <w:lvl w:ilvl="5" w:tplc="042A0005" w:tentative="1">
+      <w:start w:val="1"/>
+      <w:numFmt w:val="bullet"/>
+      <w:lvlText w:val=""/>
+      <w:lvlJc w:val="left"/>
+      <w:pPr>
+        <w:ind w:left="5040" w:hanging="360"/>
+      </w:pPr>
+      <w:rPr>
+        <w:rFonts w:ascii="Wingdings" w:hAnsi="Wingdings" w:hint="default"/>
+      </w:rPr>
+    </w:lvl>
+    <w:lvl w:ilvl="6" w:tplc="042A0001" w:tentative="1">
+      <w:start w:val="1"/>
+      <w:numFmt w:val="bullet"/>
+      <w:lvlText w:val=""/>
+      <w:lvlJc w:val="left"/>
+      <w:pPr>
+        <w:ind w:left="5760" w:hanging="360"/>
+      </w:pPr>
+      <w:rPr>
+        <w:rFonts w:ascii="Symbol" w:hAnsi="Symbol" w:hint="default"/>
+      </w:rPr>
+    </w:lvl>
+    <w:lvl w:ilvl="7" w:tplc="042A0003" w:tentative="1">
+      <w:start w:val="1"/>
+      <w:numFmt w:val="bullet"/>
+      <w:lvlText w:val="o"/>
+      <w:lvlJc w:val="left"/>
+      <w:pPr>
+        <w:ind w:left="6480" w:hanging="360"/>
+      </w:pPr>
+      <w:rPr>
+        <w:rFonts w:ascii="Courier New" w:hAnsi="Courier New" w:cs="Courier New" w:hint="default"/>
+      </w:rPr>
+    </w:lvl>
+    <w:lvl w:ilvl="8" w:tplc="042A0005" w:tentative="1">
+      <w:start w:val="1"/>
+      <w:numFmt w:val="bullet"/>
+      <w:lvlText w:val=""/>
+      <w:lvlJc w:val="left"/>
+      <w:pPr>
+        <w:ind w:left="7200" w:hanging="360"/>
+      </w:pPr>
+      <w:rPr>
+        <w:rFonts w:ascii="Wingdings" w:hAnsi="Wingdings" w:hint="default"/>
+      </w:rPr>
+    </w:lvl>
+  </w:abstractNum>
+  <w:abstractNum w:abstractNumId="6" w15:restartNumberingAfterBreak="0">
     <w:nsid w:val="3C926D06"/>
     <w:multiLevelType w:val="hybridMultilevel"/>
     <w:tmpl w:val="BC602F78"/>
@@ -2971,7 +3365,7 @@
       </w:pPr>
     </w:lvl>
   </w:abstractNum>
-  <w:abstractNum w:abstractNumId="6" w15:restartNumberingAfterBreak="0">
+  <w:abstractNum w:abstractNumId="7" w15:restartNumberingAfterBreak="0">
     <w:nsid w:val="42A61222"/>
     <w:multiLevelType w:val="multilevel"/>
     <w:tmpl w:val="B65436AA"/>
@@ -3120,7 +3514,7 @@
       </w:rPr>
     </w:lvl>
   </w:abstractNum>
-  <w:abstractNum w:abstractNumId="7" w15:restartNumberingAfterBreak="0">
+  <w:abstractNum w:abstractNumId="8" w15:restartNumberingAfterBreak="0">
     <w:nsid w:val="43D87844"/>
     <w:multiLevelType w:val="multilevel"/>
     <w:tmpl w:val="2D022E76"/>
@@ -3269,7 +3663,99 @@
       </w:rPr>
     </w:lvl>
   </w:abstractNum>
-  <w:abstractNum w:abstractNumId="8" w15:restartNumberingAfterBreak="0">
+  <w:abstractNum w:abstractNumId="9" w15:restartNumberingAfterBreak="0">
+    <w:nsid w:val="49A634F0"/>
+    <w:multiLevelType w:val="hybridMultilevel"/>
+    <w:tmpl w:val="3E4A235C"/>
+    <w:lvl w:ilvl="0" w:tplc="042A000F">
+      <w:start w:val="1"/>
+      <w:numFmt w:val="decimal"/>
+      <w:lvlText w:val="%1."/>
+      <w:lvlJc w:val="left"/>
+      <w:pPr>
+        <w:ind w:left="720" w:hanging="360"/>
+      </w:pPr>
+      <w:rPr>
+        <w:rFonts w:hint="default"/>
+      </w:rPr>
+    </w:lvl>
+    <w:lvl w:ilvl="1" w:tplc="042A0001">
+      <w:start w:val="1"/>
+      <w:numFmt w:val="bullet"/>
+      <w:lvlText w:val=""/>
+      <w:lvlJc w:val="left"/>
+      <w:pPr>
+        <w:ind w:left="1440" w:hanging="360"/>
+      </w:pPr>
+      <w:rPr>
+        <w:rFonts w:ascii="Symbol" w:hAnsi="Symbol" w:hint="default"/>
+      </w:rPr>
+    </w:lvl>
+    <w:lvl w:ilvl="2" w:tplc="042A001B">
+      <w:start w:val="1"/>
+      <w:numFmt w:val="lowerRoman"/>
+      <w:lvlText w:val="%3."/>
+      <w:lvlJc w:val="right"/>
+      <w:pPr>
+        <w:ind w:left="2160" w:hanging="180"/>
+      </w:pPr>
+    </w:lvl>
+    <w:lvl w:ilvl="3" w:tplc="042A000F" w:tentative="1">
+      <w:start w:val="1"/>
+      <w:numFmt w:val="decimal"/>
+      <w:lvlText w:val="%4."/>
+      <w:lvlJc w:val="left"/>
+      <w:pPr>
+        <w:ind w:left="2880" w:hanging="360"/>
+      </w:pPr>
+    </w:lvl>
+    <w:lvl w:ilvl="4" w:tplc="042A0019" w:tentative="1">
+      <w:start w:val="1"/>
+      <w:numFmt w:val="lowerLetter"/>
+      <w:lvlText w:val="%5."/>
+      <w:lvlJc w:val="left"/>
+      <w:pPr>
+        <w:ind w:left="3600" w:hanging="360"/>
+      </w:pPr>
+    </w:lvl>
+    <w:lvl w:ilvl="5" w:tplc="042A001B" w:tentative="1">
+      <w:start w:val="1"/>
+      <w:numFmt w:val="lowerRoman"/>
+      <w:lvlText w:val="%6."/>
+      <w:lvlJc w:val="right"/>
+      <w:pPr>
+        <w:ind w:left="4320" w:hanging="180"/>
+      </w:pPr>
+    </w:lvl>
+    <w:lvl w:ilvl="6" w:tplc="042A000F" w:tentative="1">
+      <w:start w:val="1"/>
+      <w:numFmt w:val="decimal"/>
+      <w:lvlText w:val="%7."/>
+      <w:lvlJc w:val="left"/>
+      <w:pPr>
+        <w:ind w:left="5040" w:hanging="360"/>
+      </w:pPr>
+    </w:lvl>
+    <w:lvl w:ilvl="7" w:tplc="042A0019" w:tentative="1">
+      <w:start w:val="1"/>
+      <w:numFmt w:val="lowerLetter"/>
+      <w:lvlText w:val="%8."/>
+      <w:lvlJc w:val="left"/>
+      <w:pPr>
+        <w:ind w:left="5760" w:hanging="360"/>
+      </w:pPr>
+    </w:lvl>
+    <w:lvl w:ilvl="8" w:tplc="042A001B" w:tentative="1">
+      <w:start w:val="1"/>
+      <w:numFmt w:val="lowerRoman"/>
+      <w:lvlText w:val="%9."/>
+      <w:lvlJc w:val="right"/>
+      <w:pPr>
+        <w:ind w:left="6480" w:hanging="180"/>
+      </w:pPr>
+    </w:lvl>
+  </w:abstractNum>
+  <w:abstractNum w:abstractNumId="10" w15:restartNumberingAfterBreak="0">
     <w:nsid w:val="766F589E"/>
     <w:multiLevelType w:val="hybridMultilevel"/>
     <w:tmpl w:val="FC5279C0"/>
@@ -3386,10 +3872,10 @@
     <w:abstractNumId w:val="3"/>
   </w:num>
   <w:num w:numId="2" w16cid:durableId="358822774">
-    <w:abstractNumId w:val="5"/>
+    <w:abstractNumId w:val="6"/>
   </w:num>
   <w:num w:numId="3" w16cid:durableId="1163935746">
-    <w:abstractNumId w:val="6"/>
+    <w:abstractNumId w:val="7"/>
   </w:num>
   <w:num w:numId="4" w16cid:durableId="1331446617">
     <w:abstractNumId w:val="4"/>
@@ -3398,7 +3884,7 @@
     <w:abstractNumId w:val="2"/>
   </w:num>
   <w:num w:numId="6" w16cid:durableId="1942030638">
-    <w:abstractNumId w:val="7"/>
+    <w:abstractNumId w:val="8"/>
   </w:num>
   <w:num w:numId="7" w16cid:durableId="1406495965">
     <w:abstractNumId w:val="0"/>
@@ -3407,7 +3893,13 @@
     <w:abstractNumId w:val="1"/>
   </w:num>
   <w:num w:numId="9" w16cid:durableId="1727990917">
-    <w:abstractNumId w:val="8"/>
+    <w:abstractNumId w:val="10"/>
+  </w:num>
+  <w:num w:numId="10" w16cid:durableId="2127692322">
+    <w:abstractNumId w:val="9"/>
+  </w:num>
+  <w:num w:numId="11" w16cid:durableId="1071194478">
+    <w:abstractNumId w:val="5"/>
   </w:num>
 </w:numbering>
 </file>
@@ -4015,6 +4507,7 @@
   <w:style w:type="character" w:default="1" w:styleId="Phngmcinhcuaoanvn">
     <w:name w:val="Default Paragraph Font"/>
     <w:uiPriority w:val="1"/>
+    <w:semiHidden/>
     <w:unhideWhenUsed/>
   </w:style>
   <w:style w:type="table" w:default="1" w:styleId="BangThngthng">

</xml_diff>

<commit_message>
update bài 2 tạo coin và chuyển coin.
</commit_message>
<xml_diff>
--- a/Tài liệu cơ bản về Solidity.docx
+++ b/Tài liệu cơ bản về Solidity.docx
@@ -37,6 +37,7 @@
     </w:p>
     <w:p>
       <w:pPr>
+        <w:jc w:val="center"/>
         <w:rPr>
           <w:rFonts w:asciiTheme="majorHAnsi" w:hAnsiTheme="majorHAnsi" w:cstheme="majorHAnsi"/>
           <w:b/>
@@ -2298,6 +2299,7 @@
     </w:p>
     <w:p>
       <w:pPr>
+        <w:jc w:val="center"/>
         <w:rPr>
           <w:rFonts w:asciiTheme="majorHAnsi" w:hAnsiTheme="majorHAnsi" w:cstheme="majorHAnsi"/>
           <w:b/>
@@ -2338,6 +2340,13 @@
           <w:lang w:val="en-US"/>
         </w:rPr>
       </w:pPr>
+      <w:r>
+        <w:rPr>
+          <w:rFonts w:asciiTheme="majorHAnsi" w:hAnsiTheme="majorHAnsi" w:cstheme="majorHAnsi"/>
+          <w:lang w:val="en-US"/>
+        </w:rPr>
+        <w:t xml:space="preserve">1. </w:t>
+      </w:r>
       <w:r>
         <w:rPr>
           <w:rFonts w:asciiTheme="majorHAnsi" w:hAnsiTheme="majorHAnsi" w:cstheme="majorHAnsi"/>
@@ -2515,7 +2524,21 @@
           <w:rFonts w:asciiTheme="majorHAnsi" w:hAnsiTheme="majorHAnsi" w:cstheme="majorHAnsi"/>
           <w:lang w:val="en-US"/>
         </w:rPr>
-        <w:t>If Amount &gt; Balance then không đủ tiền để chuyển</w:t>
+        <w:t xml:space="preserve">If Amount </w:t>
+      </w:r>
+      <w:r>
+        <w:rPr>
+          <w:rFonts w:asciiTheme="majorHAnsi" w:hAnsiTheme="majorHAnsi" w:cstheme="majorHAnsi"/>
+          <w:lang w:val="en-US"/>
+        </w:rPr>
+        <w:t>&gt;</w:t>
+      </w:r>
+      <w:r>
+        <w:rPr>
+          <w:rFonts w:asciiTheme="majorHAnsi" w:hAnsiTheme="majorHAnsi" w:cstheme="majorHAnsi"/>
+          <w:lang w:val="en-US"/>
+        </w:rPr>
+        <w:t xml:space="preserve"> Balance then không đủ tiền để chuyển</w:t>
       </w:r>
     </w:p>
     <w:p>
@@ -2577,21 +2600,2564 @@
         </w:rPr>
         <w:t>Amount(Khối lượng)</w:t>
       </w:r>
-      <w:r>
-        <w:rPr>
-          <w:rFonts w:asciiTheme="majorHAnsi" w:hAnsiTheme="majorHAnsi" w:cstheme="majorHAnsi"/>
-          <w:lang w:val="en-US"/>
-        </w:rPr>
-        <w:br/>
-      </w:r>
-    </w:p>
-    <w:p>
-      <w:pPr>
-        <w:rPr>
-          <w:rFonts w:asciiTheme="majorHAnsi" w:hAnsiTheme="majorHAnsi" w:cstheme="majorHAnsi"/>
-          <w:lang w:val="en-US"/>
-        </w:rPr>
-      </w:pPr>
+    </w:p>
+    <w:p>
+      <w:pPr>
+        <w:rPr>
+          <w:rFonts w:asciiTheme="majorHAnsi" w:hAnsiTheme="majorHAnsi" w:cstheme="majorHAnsi"/>
+          <w:lang w:val="en-US"/>
+        </w:rPr>
+      </w:pPr>
+      <w:r>
+        <w:rPr>
+          <w:rFonts w:asciiTheme="majorHAnsi" w:hAnsiTheme="majorHAnsi" w:cstheme="majorHAnsi"/>
+          <w:lang w:val="en-US"/>
+        </w:rPr>
+        <w:t xml:space="preserve">2. </w:t>
+      </w:r>
+      <w:r>
+        <w:rPr>
+          <w:rFonts w:asciiTheme="majorHAnsi" w:hAnsiTheme="majorHAnsi" w:cstheme="majorHAnsi"/>
+          <w:lang w:val="en-US"/>
+        </w:rPr>
+        <w:t>Chương trình Khởi tạo coin, chuyển coin</w:t>
+      </w:r>
+      <w:r>
+        <w:rPr>
+          <w:rFonts w:asciiTheme="majorHAnsi" w:hAnsiTheme="majorHAnsi" w:cstheme="majorHAnsi"/>
+          <w:lang w:val="en-US"/>
+        </w:rPr>
+        <w:t>:</w:t>
+      </w:r>
+    </w:p>
+    <w:p>
+      <w:pPr>
+        <w:rPr>
+          <w:rFonts w:asciiTheme="majorHAnsi" w:hAnsiTheme="majorHAnsi" w:cstheme="majorHAnsi"/>
+          <w:lang w:val="en-US"/>
+        </w:rPr>
+      </w:pPr>
+      <w:r>
+        <w:rPr>
+          <w:rFonts w:asciiTheme="majorHAnsi" w:hAnsiTheme="majorHAnsi" w:cstheme="majorHAnsi"/>
+          <w:lang w:val="en-US"/>
+        </w:rPr>
+        <w:drawing>
+          <wp:inline distT="0" distB="0" distL="0" distR="0" wp14:anchorId="03E57C5F" wp14:editId="3972D147">
+            <wp:extent cx="5731510" cy="3753485"/>
+            <wp:effectExtent l="0" t="0" r="2540" b="0"/>
+            <wp:docPr id="8" name="Hình ảnh 8"/>
+            <wp:cNvGraphicFramePr>
+              <a:graphicFrameLocks xmlns:a="http://schemas.openxmlformats.org/drawingml/2006/main" noChangeAspect="1"/>
+            </wp:cNvGraphicFramePr>
+            <a:graphic xmlns:a="http://schemas.openxmlformats.org/drawingml/2006/main">
+              <a:graphicData uri="http://schemas.openxmlformats.org/drawingml/2006/picture">
+                <pic:pic xmlns:pic="http://schemas.openxmlformats.org/drawingml/2006/picture">
+                  <pic:nvPicPr>
+                    <pic:cNvPr id="1" name=""/>
+                    <pic:cNvPicPr/>
+                  </pic:nvPicPr>
+                  <pic:blipFill>
+                    <a:blip r:embed="rId12"/>
+                    <a:stretch>
+                      <a:fillRect/>
+                    </a:stretch>
+                  </pic:blipFill>
+                  <pic:spPr>
+                    <a:xfrm>
+                      <a:off x="0" y="0"/>
+                      <a:ext cx="5731510" cy="3753485"/>
+                    </a:xfrm>
+                    <a:prstGeom prst="rect">
+                      <a:avLst/>
+                    </a:prstGeom>
+                  </pic:spPr>
+                </pic:pic>
+              </a:graphicData>
+            </a:graphic>
+          </wp:inline>
+        </w:drawing>
+      </w:r>
+    </w:p>
+    <w:p>
+      <w:pPr>
+        <w:rPr>
+          <w:rFonts w:asciiTheme="majorHAnsi" w:hAnsiTheme="majorHAnsi" w:cstheme="majorHAnsi"/>
+          <w:b/>
+          <w:bCs/>
+          <w:lang w:val="en-US"/>
+        </w:rPr>
+      </w:pPr>
+      <w:r>
+        <w:rPr>
+          <w:rFonts w:asciiTheme="majorHAnsi" w:hAnsiTheme="majorHAnsi" w:cstheme="majorHAnsi"/>
+          <w:lang w:val="en-US"/>
+        </w:rPr>
+        <w:tab/>
+      </w:r>
+      <w:r>
+        <w:rPr>
+          <w:rFonts w:asciiTheme="majorHAnsi" w:hAnsiTheme="majorHAnsi" w:cstheme="majorHAnsi"/>
+          <w:b/>
+          <w:bCs/>
+          <w:lang w:val="en-US"/>
+        </w:rPr>
+        <w:t>Giải thích code:</w:t>
+      </w:r>
+    </w:p>
+    <w:p>
+      <w:pPr>
+        <w:pStyle w:val="oancuaDanhsach"/>
+        <w:numPr>
+          <w:ilvl w:val="0"/>
+          <w:numId w:val="12"/>
+        </w:numPr>
+        <w:rPr>
+          <w:rFonts w:asciiTheme="majorHAnsi" w:hAnsiTheme="majorHAnsi" w:cstheme="majorHAnsi"/>
+        </w:rPr>
+      </w:pPr>
+      <w:r>
+        <w:rPr>
+          <w:rFonts w:asciiTheme="majorHAnsi" w:hAnsiTheme="majorHAnsi" w:cstheme="majorHAnsi"/>
+          <w:b/>
+          <w:bCs/>
+          <w:color w:val="FF0000"/>
+          <w:lang w:val="en-US"/>
+        </w:rPr>
+        <w:t>Pragma solidity &gt;=0.7.0 &lt;0.9.0</w:t>
+      </w:r>
+      <w:r>
+        <w:rPr>
+          <w:rFonts w:asciiTheme="majorHAnsi" w:hAnsiTheme="majorHAnsi" w:cstheme="majorHAnsi"/>
+          <w:color w:val="FF0000"/>
+          <w:lang w:val="en-US"/>
+        </w:rPr>
+        <w:t xml:space="preserve"> </w:t>
+      </w:r>
+      <w:r>
+        <w:rPr>
+          <w:rFonts w:asciiTheme="majorHAnsi" w:hAnsiTheme="majorHAnsi" w:cstheme="majorHAnsi"/>
+        </w:rPr>
+        <w:t>: Khai báo phiên bản solidity được sử dụng trong chương trình này</w:t>
+      </w:r>
+      <w:r>
+        <w:rPr>
+          <w:rFonts w:asciiTheme="majorHAnsi" w:hAnsiTheme="majorHAnsi" w:cstheme="majorHAnsi"/>
+          <w:lang w:val="en-US"/>
+        </w:rPr>
+        <w:t>.</w:t>
+      </w:r>
+    </w:p>
+    <w:p>
+      <w:pPr>
+        <w:pStyle w:val="oancuaDanhsach"/>
+        <w:numPr>
+          <w:ilvl w:val="0"/>
+          <w:numId w:val="12"/>
+        </w:numPr>
+        <w:rPr>
+          <w:rFonts w:asciiTheme="majorHAnsi" w:hAnsiTheme="majorHAnsi" w:cstheme="majorHAnsi"/>
+          <w:lang w:val="en-US"/>
+        </w:rPr>
+      </w:pPr>
+      <w:r>
+        <w:rPr>
+          <w:rFonts w:asciiTheme="majorHAnsi" w:hAnsiTheme="majorHAnsi" w:cstheme="majorHAnsi"/>
+          <w:b/>
+          <w:bCs/>
+          <w:color w:val="FF0000"/>
+          <w:lang w:val="en-US"/>
+        </w:rPr>
+        <w:t>contract Firstcoin{}</w:t>
+      </w:r>
+      <w:r>
+        <w:rPr>
+          <w:rFonts w:asciiTheme="majorHAnsi" w:hAnsiTheme="majorHAnsi" w:cstheme="majorHAnsi"/>
+          <w:b/>
+          <w:bCs/>
+          <w:lang w:val="en-US"/>
+        </w:rPr>
+        <w:t xml:space="preserve"> :</w:t>
+      </w:r>
+      <w:r>
+        <w:rPr>
+          <w:rFonts w:asciiTheme="majorHAnsi" w:hAnsiTheme="majorHAnsi" w:cstheme="majorHAnsi"/>
+          <w:lang w:val="en-US"/>
+        </w:rPr>
+        <w:t xml:space="preserve"> </w:t>
+      </w:r>
+      <w:r>
+        <w:rPr>
+          <w:rFonts w:asciiTheme="majorHAnsi" w:hAnsiTheme="majorHAnsi" w:cstheme="majorHAnsi"/>
+          <w:lang w:val="en-US"/>
+        </w:rPr>
+        <w:t xml:space="preserve">Tạo 1 </w:t>
+      </w:r>
+      <w:r>
+        <w:rPr>
+          <w:rFonts w:asciiTheme="majorHAnsi" w:hAnsiTheme="majorHAnsi" w:cstheme="majorHAnsi"/>
+          <w:b/>
+          <w:bCs/>
+          <w:lang w:val="en-US"/>
+        </w:rPr>
+        <w:t>contract</w:t>
+      </w:r>
+      <w:r>
+        <w:rPr>
+          <w:rFonts w:asciiTheme="majorHAnsi" w:hAnsiTheme="majorHAnsi" w:cstheme="majorHAnsi"/>
+          <w:lang w:val="en-US"/>
+        </w:rPr>
+        <w:t>(giống class trong OOP)</w:t>
+      </w:r>
+      <w:r>
+        <w:rPr>
+          <w:rFonts w:asciiTheme="majorHAnsi" w:hAnsiTheme="majorHAnsi" w:cstheme="majorHAnsi"/>
+          <w:lang w:val="en-US"/>
+        </w:rPr>
+        <w:t xml:space="preserve"> với tên là </w:t>
+      </w:r>
+      <w:r>
+        <w:rPr>
+          <w:rFonts w:asciiTheme="majorHAnsi" w:hAnsiTheme="majorHAnsi" w:cstheme="majorHAnsi"/>
+          <w:b/>
+          <w:bCs/>
+          <w:lang w:val="en-US"/>
+        </w:rPr>
+        <w:t>Firstcoin</w:t>
+      </w:r>
+    </w:p>
+    <w:p>
+      <w:pPr>
+        <w:pStyle w:val="oancuaDanhsach"/>
+        <w:numPr>
+          <w:ilvl w:val="0"/>
+          <w:numId w:val="12"/>
+        </w:numPr>
+        <w:rPr>
+          <w:rFonts w:asciiTheme="majorHAnsi" w:hAnsiTheme="majorHAnsi" w:cstheme="majorHAnsi"/>
+          <w:lang w:val="en-US"/>
+        </w:rPr>
+      </w:pPr>
+      <w:r>
+        <w:rPr>
+          <w:rFonts w:asciiTheme="majorHAnsi" w:hAnsiTheme="majorHAnsi" w:cstheme="majorHAnsi"/>
+          <w:b/>
+          <w:bCs/>
+          <w:color w:val="FF0000"/>
+          <w:lang w:val="en-US"/>
+        </w:rPr>
+        <w:t>address public minter;</w:t>
+      </w:r>
+      <w:r>
+        <w:rPr>
+          <w:rFonts w:asciiTheme="majorHAnsi" w:hAnsiTheme="majorHAnsi" w:cstheme="majorHAnsi"/>
+          <w:color w:val="FF0000"/>
+          <w:lang w:val="en-US"/>
+        </w:rPr>
+        <w:t xml:space="preserve"> </w:t>
+      </w:r>
+      <w:r>
+        <w:rPr>
+          <w:rFonts w:asciiTheme="majorHAnsi" w:hAnsiTheme="majorHAnsi" w:cstheme="majorHAnsi"/>
+          <w:lang w:val="en-US"/>
+        </w:rPr>
+        <w:t xml:space="preserve">: </w:t>
+      </w:r>
+      <w:r>
+        <w:rPr>
+          <w:rFonts w:asciiTheme="majorHAnsi" w:hAnsiTheme="majorHAnsi" w:cstheme="majorHAnsi"/>
+          <w:lang w:val="en-US"/>
+        </w:rPr>
+        <w:t xml:space="preserve">khai báo biến </w:t>
+      </w:r>
+      <w:r>
+        <w:rPr>
+          <w:rFonts w:asciiTheme="majorHAnsi" w:hAnsiTheme="majorHAnsi" w:cstheme="majorHAnsi"/>
+          <w:b/>
+          <w:bCs/>
+          <w:lang w:val="en-US"/>
+        </w:rPr>
+        <w:t>minter</w:t>
+      </w:r>
+      <w:r>
+        <w:rPr>
+          <w:rFonts w:asciiTheme="majorHAnsi" w:hAnsiTheme="majorHAnsi" w:cstheme="majorHAnsi"/>
+          <w:lang w:val="en-US"/>
+        </w:rPr>
+        <w:t xml:space="preserve"> với kiểu dữ liệu là </w:t>
+      </w:r>
+      <w:r>
+        <w:rPr>
+          <w:rFonts w:asciiTheme="majorHAnsi" w:hAnsiTheme="majorHAnsi" w:cstheme="majorHAnsi"/>
+          <w:b/>
+          <w:bCs/>
+          <w:lang w:val="en-US"/>
+        </w:rPr>
+        <w:t>address</w:t>
+      </w:r>
+      <w:r>
+        <w:rPr>
+          <w:rFonts w:asciiTheme="majorHAnsi" w:hAnsiTheme="majorHAnsi" w:cstheme="majorHAnsi"/>
+          <w:lang w:val="en-US"/>
+        </w:rPr>
+        <w:t>(kiểu dữ liệu riêng của solidity)</w:t>
+      </w:r>
+      <w:r>
+        <w:rPr>
+          <w:rFonts w:asciiTheme="majorHAnsi" w:hAnsiTheme="majorHAnsi" w:cstheme="majorHAnsi"/>
+          <w:lang w:val="en-US"/>
+        </w:rPr>
+        <w:t xml:space="preserve"> </w:t>
+      </w:r>
+      <w:r>
+        <w:rPr>
+          <w:rFonts w:asciiTheme="majorHAnsi" w:hAnsiTheme="majorHAnsi" w:cstheme="majorHAnsi"/>
+          <w:lang w:val="en-US"/>
+        </w:rPr>
+        <w:t xml:space="preserve">ở trạng thái </w:t>
+      </w:r>
+      <w:r>
+        <w:rPr>
+          <w:rFonts w:asciiTheme="majorHAnsi" w:hAnsiTheme="majorHAnsi" w:cstheme="majorHAnsi"/>
+          <w:b/>
+          <w:bCs/>
+          <w:lang w:val="en-US"/>
+        </w:rPr>
+        <w:t>public</w:t>
+      </w:r>
+      <w:r>
+        <w:rPr>
+          <w:rFonts w:asciiTheme="majorHAnsi" w:hAnsiTheme="majorHAnsi" w:cstheme="majorHAnsi"/>
+          <w:b/>
+          <w:bCs/>
+          <w:lang w:val="en-US"/>
+        </w:rPr>
+        <w:t>.</w:t>
+      </w:r>
+    </w:p>
+    <w:p>
+      <w:pPr>
+        <w:pStyle w:val="oancuaDanhsach"/>
+        <w:numPr>
+          <w:ilvl w:val="0"/>
+          <w:numId w:val="12"/>
+        </w:numPr>
+        <w:rPr>
+          <w:rFonts w:asciiTheme="majorHAnsi" w:hAnsiTheme="majorHAnsi" w:cstheme="majorHAnsi"/>
+          <w:lang w:val="en-US"/>
+        </w:rPr>
+      </w:pPr>
+      <w:r>
+        <w:rPr>
+          <w:rFonts w:asciiTheme="majorHAnsi" w:hAnsiTheme="majorHAnsi" w:cstheme="majorHAnsi"/>
+          <w:b/>
+          <w:bCs/>
+          <w:color w:val="FF0000"/>
+          <w:lang w:val="en-US"/>
+        </w:rPr>
+        <w:lastRenderedPageBreak/>
+        <w:t xml:space="preserve">mapping (address =&gt; uint) public balances; </w:t>
+      </w:r>
+      <w:r>
+        <w:rPr>
+          <w:rFonts w:asciiTheme="majorHAnsi" w:hAnsiTheme="majorHAnsi" w:cstheme="majorHAnsi"/>
+          <w:lang w:val="en-US"/>
+        </w:rPr>
+        <w:t>:</w:t>
+      </w:r>
+      <w:r>
+        <w:rPr>
+          <w:rFonts w:asciiTheme="majorHAnsi" w:hAnsiTheme="majorHAnsi" w:cstheme="majorHAnsi"/>
+          <w:lang w:val="en-US"/>
+        </w:rPr>
+        <w:t xml:space="preserve"> </w:t>
+      </w:r>
+      <w:r>
+        <w:rPr>
+          <w:rFonts w:asciiTheme="majorHAnsi" w:hAnsiTheme="majorHAnsi" w:cstheme="majorHAnsi"/>
+          <w:lang w:val="en-US"/>
+        </w:rPr>
+        <w:t xml:space="preserve">Khai báo biến </w:t>
+      </w:r>
+      <w:r>
+        <w:rPr>
+          <w:rFonts w:asciiTheme="majorHAnsi" w:hAnsiTheme="majorHAnsi" w:cstheme="majorHAnsi"/>
+          <w:b/>
+          <w:bCs/>
+          <w:lang w:val="en-US"/>
+        </w:rPr>
+        <w:t>balances</w:t>
+      </w:r>
+      <w:r>
+        <w:rPr>
+          <w:rFonts w:asciiTheme="majorHAnsi" w:hAnsiTheme="majorHAnsi" w:cstheme="majorHAnsi"/>
+          <w:lang w:val="en-US"/>
+        </w:rPr>
+        <w:t xml:space="preserve"> </w:t>
+      </w:r>
+      <w:r>
+        <w:rPr>
+          <w:rFonts w:asciiTheme="majorHAnsi" w:hAnsiTheme="majorHAnsi" w:cstheme="majorHAnsi"/>
+          <w:lang w:val="en-US"/>
+        </w:rPr>
+        <w:t xml:space="preserve">kiểm tra số </w:t>
+      </w:r>
+      <w:r>
+        <w:rPr>
+          <w:rFonts w:asciiTheme="majorHAnsi" w:hAnsiTheme="majorHAnsi" w:cstheme="majorHAnsi"/>
+          <w:b/>
+          <w:bCs/>
+          <w:lang w:val="en-US"/>
+        </w:rPr>
+        <w:t>uint</w:t>
+      </w:r>
+      <w:r>
+        <w:rPr>
+          <w:rFonts w:asciiTheme="majorHAnsi" w:hAnsiTheme="majorHAnsi" w:cstheme="majorHAnsi"/>
+          <w:lang w:val="en-US"/>
+        </w:rPr>
+        <w:t xml:space="preserve">(kiểu dữ liệu trả về theo câu lệnh trên) </w:t>
+      </w:r>
+      <w:r>
+        <w:rPr>
+          <w:rFonts w:asciiTheme="majorHAnsi" w:hAnsiTheme="majorHAnsi" w:cstheme="majorHAnsi"/>
+          <w:lang w:val="en-US"/>
+        </w:rPr>
+        <w:t>đã được lưu ở</w:t>
+      </w:r>
+      <w:r>
+        <w:rPr>
+          <w:rFonts w:asciiTheme="majorHAnsi" w:hAnsiTheme="majorHAnsi" w:cstheme="majorHAnsi"/>
+          <w:lang w:val="en-US"/>
+        </w:rPr>
+        <w:t xml:space="preserve"> địa chỉ với kiểu dữ liệu </w:t>
+      </w:r>
+      <w:r>
+        <w:rPr>
+          <w:rFonts w:asciiTheme="majorHAnsi" w:hAnsiTheme="majorHAnsi" w:cstheme="majorHAnsi"/>
+          <w:b/>
+          <w:bCs/>
+          <w:lang w:val="en-US"/>
+        </w:rPr>
+        <w:t>mapping</w:t>
+      </w:r>
+      <w:r>
+        <w:rPr>
+          <w:rFonts w:asciiTheme="majorHAnsi" w:hAnsiTheme="majorHAnsi" w:cstheme="majorHAnsi"/>
+          <w:lang w:val="en-US"/>
+        </w:rPr>
+        <w:t>(kiểu dữ liệu ánh xạ)</w:t>
+      </w:r>
+      <w:r>
+        <w:rPr>
+          <w:rFonts w:asciiTheme="majorHAnsi" w:hAnsiTheme="majorHAnsi" w:cstheme="majorHAnsi"/>
+          <w:b/>
+          <w:bCs/>
+          <w:lang w:val="en-US"/>
+        </w:rPr>
+        <w:t xml:space="preserve"> </w:t>
+      </w:r>
+      <w:r>
+        <w:rPr>
+          <w:rFonts w:asciiTheme="majorHAnsi" w:hAnsiTheme="majorHAnsi" w:cstheme="majorHAnsi"/>
+          <w:lang w:val="en-US"/>
+        </w:rPr>
+        <w:t xml:space="preserve">ở trạng thái </w:t>
+      </w:r>
+      <w:r>
+        <w:rPr>
+          <w:rFonts w:asciiTheme="majorHAnsi" w:hAnsiTheme="majorHAnsi" w:cstheme="majorHAnsi"/>
+          <w:b/>
+          <w:bCs/>
+          <w:lang w:val="en-US"/>
+        </w:rPr>
+        <w:t>public</w:t>
+      </w:r>
+      <w:r>
+        <w:rPr>
+          <w:rFonts w:asciiTheme="majorHAnsi" w:hAnsiTheme="majorHAnsi" w:cstheme="majorHAnsi"/>
+          <w:lang w:val="en-US"/>
+        </w:rPr>
+        <w:t xml:space="preserve">. Chuyên sâu hơn : sẽ giống hàm </w:t>
+      </w:r>
+    </w:p>
+    <w:p>
+      <w:pPr>
+        <w:ind w:left="1440"/>
+        <w:rPr>
+          <w:rFonts w:asciiTheme="majorHAnsi" w:hAnsiTheme="majorHAnsi" w:cstheme="majorHAnsi"/>
+          <w:color w:val="FF0000"/>
+          <w:lang w:val="en-US"/>
+        </w:rPr>
+      </w:pPr>
+      <w:r>
+        <w:rPr>
+          <w:rFonts w:asciiTheme="majorHAnsi" w:hAnsiTheme="majorHAnsi" w:cstheme="majorHAnsi"/>
+          <w:color w:val="FF0000"/>
+          <w:lang w:val="en-US"/>
+        </w:rPr>
+        <w:t xml:space="preserve">function balances(address _addr) </w:t>
+      </w:r>
+      <w:r>
+        <w:rPr>
+          <w:rFonts w:asciiTheme="majorHAnsi" w:hAnsiTheme="majorHAnsi" w:cstheme="majorHAnsi"/>
+          <w:color w:val="FF0000"/>
+          <w:lang w:val="en-US"/>
+        </w:rPr>
+        <w:t>public</w:t>
+      </w:r>
+      <w:r>
+        <w:rPr>
+          <w:rFonts w:asciiTheme="majorHAnsi" w:hAnsiTheme="majorHAnsi" w:cstheme="majorHAnsi"/>
+          <w:color w:val="FF0000"/>
+          <w:lang w:val="en-US"/>
+        </w:rPr>
+        <w:t xml:space="preserve"> view returns (uint) {</w:t>
+      </w:r>
+    </w:p>
+    <w:p>
+      <w:pPr>
+        <w:ind w:left="1440"/>
+        <w:rPr>
+          <w:rFonts w:asciiTheme="majorHAnsi" w:hAnsiTheme="majorHAnsi" w:cstheme="majorHAnsi"/>
+          <w:color w:val="FF0000"/>
+          <w:lang w:val="en-US"/>
+        </w:rPr>
+      </w:pPr>
+      <w:r>
+        <w:rPr>
+          <w:rFonts w:asciiTheme="majorHAnsi" w:hAnsiTheme="majorHAnsi" w:cstheme="majorHAnsi"/>
+          <w:color w:val="FF0000"/>
+          <w:lang w:val="en-US"/>
+        </w:rPr>
+        <w:t xml:space="preserve">    return balances[_addr];</w:t>
+      </w:r>
+    </w:p>
+    <w:p>
+      <w:pPr>
+        <w:ind w:left="1440"/>
+        <w:rPr>
+          <w:rFonts w:asciiTheme="majorHAnsi" w:hAnsiTheme="majorHAnsi" w:cstheme="majorHAnsi"/>
+          <w:color w:val="FF0000"/>
+          <w:lang w:val="en-US"/>
+        </w:rPr>
+      </w:pPr>
+      <w:r>
+        <w:rPr>
+          <w:rFonts w:asciiTheme="majorHAnsi" w:hAnsiTheme="majorHAnsi" w:cstheme="majorHAnsi"/>
+          <w:color w:val="FF0000"/>
+          <w:lang w:val="en-US"/>
+        </w:rPr>
+        <w:t>}</w:t>
+      </w:r>
+    </w:p>
+    <w:p>
+      <w:pPr>
+        <w:pStyle w:val="oancuaDanhsach"/>
+        <w:numPr>
+          <w:ilvl w:val="0"/>
+          <w:numId w:val="12"/>
+        </w:numPr>
+        <w:rPr>
+          <w:rFonts w:asciiTheme="majorHAnsi" w:hAnsiTheme="majorHAnsi" w:cstheme="majorHAnsi"/>
+          <w:lang w:val="en-US"/>
+        </w:rPr>
+      </w:pPr>
+      <w:r>
+        <w:rPr>
+          <w:rFonts w:asciiTheme="majorHAnsi" w:hAnsiTheme="majorHAnsi" w:cstheme="majorHAnsi"/>
+          <w:b/>
+          <w:bCs/>
+          <w:color w:val="FF0000"/>
+          <w:lang w:val="en-US"/>
+        </w:rPr>
+        <w:t xml:space="preserve">event sent( address from, address to, uint amount); </w:t>
+      </w:r>
+      <w:r>
+        <w:rPr>
+          <w:rFonts w:asciiTheme="majorHAnsi" w:hAnsiTheme="majorHAnsi" w:cstheme="majorHAnsi"/>
+          <w:b/>
+          <w:bCs/>
+          <w:color w:val="000000" w:themeColor="text1"/>
+          <w:lang w:val="en-US"/>
+        </w:rPr>
+        <w:t>:</w:t>
+      </w:r>
+      <w:r>
+        <w:rPr>
+          <w:rFonts w:asciiTheme="majorHAnsi" w:hAnsiTheme="majorHAnsi" w:cstheme="majorHAnsi"/>
+          <w:b/>
+          <w:bCs/>
+          <w:color w:val="000000" w:themeColor="text1"/>
+          <w:lang w:val="en-US"/>
+        </w:rPr>
+        <w:t xml:space="preserve"> </w:t>
+      </w:r>
+      <w:r>
+        <w:rPr>
+          <w:rFonts w:asciiTheme="majorHAnsi" w:hAnsiTheme="majorHAnsi" w:cstheme="majorHAnsi"/>
+          <w:color w:val="000000" w:themeColor="text1"/>
+          <w:lang w:val="en-US"/>
+        </w:rPr>
+        <w:t>Khai báo sự kiện sent với các tham số from(địa chỉ gửi), to(địa chỉ nhận) và amount(số lượng sent).</w:t>
+      </w:r>
+      <w:r>
+        <w:rPr>
+          <w:rFonts w:asciiTheme="majorHAnsi" w:hAnsiTheme="majorHAnsi" w:cstheme="majorHAnsi"/>
+          <w:color w:val="000000" w:themeColor="text1"/>
+          <w:lang w:val="en-US"/>
+        </w:rPr>
+        <w:t xml:space="preserve"> M</w:t>
+      </w:r>
+      <w:r>
+        <w:rPr>
+          <w:rFonts w:asciiTheme="majorHAnsi" w:hAnsiTheme="majorHAnsi" w:cstheme="majorHAnsi"/>
+          <w:color w:val="000000" w:themeColor="text1"/>
+        </w:rPr>
+        <w:t xml:space="preserve">ỗi khi ai đó gửi token thì ta muốn ghi lại </w:t>
+      </w:r>
+      <w:r>
+        <w:rPr>
+          <w:rFonts w:asciiTheme="majorHAnsi" w:hAnsiTheme="majorHAnsi" w:cstheme="majorHAnsi"/>
+          <w:b/>
+          <w:bCs/>
+          <w:color w:val="000000" w:themeColor="text1"/>
+        </w:rPr>
+        <w:t>ai gửi, ai nhận, gửi bao nhiêu</w:t>
+      </w:r>
+      <w:r>
+        <w:rPr>
+          <w:rFonts w:asciiTheme="majorHAnsi" w:hAnsiTheme="majorHAnsi" w:cstheme="majorHAnsi"/>
+          <w:color w:val="000000" w:themeColor="text1"/>
+        </w:rPr>
+        <w:t>.</w:t>
+      </w:r>
+    </w:p>
+    <w:p>
+      <w:pPr>
+        <w:pStyle w:val="oancuaDanhsach"/>
+        <w:numPr>
+          <w:ilvl w:val="0"/>
+          <w:numId w:val="12"/>
+        </w:numPr>
+        <w:rPr>
+          <w:rFonts w:asciiTheme="majorHAnsi" w:hAnsiTheme="majorHAnsi" w:cstheme="majorHAnsi"/>
+          <w:lang w:val="en-US"/>
+        </w:rPr>
+      </w:pPr>
+      <w:r>
+        <w:rPr>
+          <w:rFonts w:asciiTheme="majorHAnsi" w:hAnsiTheme="majorHAnsi" w:cstheme="majorHAnsi"/>
+          <w:b/>
+          <w:bCs/>
+          <w:color w:val="FF0000"/>
+          <w:lang w:val="en-US"/>
+        </w:rPr>
+        <w:t>contructor(){</w:t>
+      </w:r>
+    </w:p>
+    <w:p>
+      <w:pPr>
+        <w:pStyle w:val="oancuaDanhsach"/>
+        <w:ind w:left="1440"/>
+        <w:rPr>
+          <w:rFonts w:asciiTheme="majorHAnsi" w:hAnsiTheme="majorHAnsi" w:cstheme="majorHAnsi"/>
+          <w:lang w:val="fr-FR"/>
+        </w:rPr>
+      </w:pPr>
+      <w:r>
+        <w:rPr>
+          <w:rFonts w:asciiTheme="majorHAnsi" w:hAnsiTheme="majorHAnsi" w:cstheme="majorHAnsi"/>
+          <w:b/>
+          <w:bCs/>
+          <w:color w:val="FF0000"/>
+          <w:lang w:val="fr-FR"/>
+        </w:rPr>
+        <w:t>minter = msg.sender;</w:t>
+      </w:r>
+    </w:p>
+    <w:p>
+      <w:pPr>
+        <w:pStyle w:val="oancuaDanhsach"/>
+        <w:ind w:left="1080"/>
+        <w:rPr>
+          <w:rFonts w:asciiTheme="majorHAnsi" w:hAnsiTheme="majorHAnsi" w:cstheme="majorHAnsi"/>
+          <w:color w:val="000000" w:themeColor="text1"/>
+          <w:lang w:val="fr-FR"/>
+        </w:rPr>
+      </w:pPr>
+      <w:r>
+        <w:rPr>
+          <w:rFonts w:asciiTheme="majorHAnsi" w:hAnsiTheme="majorHAnsi" w:cstheme="majorHAnsi"/>
+          <w:b/>
+          <w:bCs/>
+          <w:color w:val="FF0000"/>
+          <w:lang w:val="fr-FR"/>
+        </w:rPr>
+        <w:t xml:space="preserve">} </w:t>
+      </w:r>
+      <w:r>
+        <w:rPr>
+          <w:rFonts w:asciiTheme="majorHAnsi" w:hAnsiTheme="majorHAnsi" w:cstheme="majorHAnsi"/>
+          <w:b/>
+          <w:bCs/>
+          <w:color w:val="000000" w:themeColor="text1"/>
+          <w:lang w:val="fr-FR"/>
+        </w:rPr>
+        <w:t>:</w:t>
+      </w:r>
+      <w:r>
+        <w:rPr>
+          <w:rFonts w:asciiTheme="majorHAnsi" w:hAnsiTheme="majorHAnsi" w:cstheme="majorHAnsi"/>
+          <w:color w:val="000000" w:themeColor="text1"/>
+          <w:lang w:val="fr-FR"/>
+        </w:rPr>
+        <w:t xml:space="preserve">khởi tạo 1 </w:t>
+      </w:r>
+      <w:r>
+        <w:rPr>
+          <w:rFonts w:asciiTheme="majorHAnsi" w:hAnsiTheme="majorHAnsi" w:cstheme="majorHAnsi"/>
+          <w:b/>
+          <w:bCs/>
+          <w:color w:val="000000" w:themeColor="text1"/>
+          <w:lang w:val="fr-FR"/>
+        </w:rPr>
+        <w:t>contructor</w:t>
+      </w:r>
+      <w:r>
+        <w:rPr>
+          <w:rFonts w:asciiTheme="majorHAnsi" w:hAnsiTheme="majorHAnsi" w:cstheme="majorHAnsi"/>
+          <w:color w:val="000000" w:themeColor="text1"/>
+          <w:lang w:val="fr-FR"/>
+        </w:rPr>
+        <w:t>, hàm này đặc b</w:t>
+      </w:r>
+      <w:r>
+        <w:rPr>
+          <w:rFonts w:asciiTheme="majorHAnsi" w:hAnsiTheme="majorHAnsi" w:cstheme="majorHAnsi"/>
+          <w:color w:val="000000" w:themeColor="text1"/>
+          <w:lang w:val="fr-FR"/>
+        </w:rPr>
+        <w:t xml:space="preserve">iệt chỉ chạy </w:t>
+      </w:r>
+      <w:r>
+        <w:rPr>
+          <w:rFonts w:asciiTheme="majorHAnsi" w:hAnsiTheme="majorHAnsi" w:cstheme="majorHAnsi"/>
+          <w:b/>
+          <w:bCs/>
+          <w:color w:val="000000" w:themeColor="text1"/>
+          <w:lang w:val="fr-FR"/>
+        </w:rPr>
+        <w:t>1 lần duy nhất</w:t>
+      </w:r>
+      <w:r>
+        <w:rPr>
+          <w:rFonts w:asciiTheme="majorHAnsi" w:hAnsiTheme="majorHAnsi" w:cstheme="majorHAnsi"/>
+          <w:color w:val="000000" w:themeColor="text1"/>
+          <w:lang w:val="fr-FR"/>
+        </w:rPr>
+        <w:t xml:space="preserve"> khi contract được deploy. Ở đây biến </w:t>
+      </w:r>
+      <w:r>
+        <w:rPr>
+          <w:rFonts w:asciiTheme="majorHAnsi" w:hAnsiTheme="majorHAnsi" w:cstheme="majorHAnsi"/>
+          <w:b/>
+          <w:bCs/>
+          <w:color w:val="000000" w:themeColor="text1"/>
+          <w:lang w:val="fr-FR"/>
+        </w:rPr>
+        <w:t>minter</w:t>
+      </w:r>
+      <w:r>
+        <w:rPr>
+          <w:rFonts w:asciiTheme="majorHAnsi" w:hAnsiTheme="majorHAnsi" w:cstheme="majorHAnsi"/>
+          <w:color w:val="000000" w:themeColor="text1"/>
+          <w:lang w:val="fr-FR"/>
+        </w:rPr>
+        <w:t xml:space="preserve"> sẽ lưu địa chỉ từ </w:t>
+      </w:r>
+      <w:r>
+        <w:rPr>
+          <w:rFonts w:asciiTheme="majorHAnsi" w:hAnsiTheme="majorHAnsi" w:cstheme="majorHAnsi"/>
+          <w:b/>
+          <w:bCs/>
+          <w:color w:val="000000" w:themeColor="text1"/>
+          <w:lang w:val="fr-FR"/>
+        </w:rPr>
+        <w:t>msg.sender</w:t>
+      </w:r>
+      <w:r>
+        <w:rPr>
+          <w:rFonts w:asciiTheme="majorHAnsi" w:hAnsiTheme="majorHAnsi" w:cstheme="majorHAnsi"/>
+          <w:color w:val="000000" w:themeColor="text1"/>
+          <w:lang w:val="fr-FR"/>
+        </w:rPr>
+        <w:t xml:space="preserve">(biến môi trường trong solidity, ở đây là địa chỉ </w:t>
+      </w:r>
+      <w:r>
+        <w:rPr>
+          <w:rFonts w:asciiTheme="majorHAnsi" w:hAnsiTheme="majorHAnsi" w:cstheme="majorHAnsi"/>
+          <w:color w:val="000000" w:themeColor="text1"/>
+          <w:lang w:val="fr-FR"/>
+        </w:rPr>
+        <w:t xml:space="preserve">đã thực hiện hành động </w:t>
+      </w:r>
+      <w:r>
+        <w:rPr>
+          <w:rFonts w:asciiTheme="majorHAnsi" w:hAnsiTheme="majorHAnsi" w:cstheme="majorHAnsi"/>
+          <w:color w:val="000000" w:themeColor="text1"/>
+          <w:lang w:val="fr-FR"/>
+        </w:rPr>
+        <w:t>deploy contract)</w:t>
+      </w:r>
+      <w:r>
+        <w:rPr>
+          <w:rFonts w:asciiTheme="majorHAnsi" w:hAnsiTheme="majorHAnsi" w:cstheme="majorHAnsi"/>
+          <w:color w:val="000000" w:themeColor="text1"/>
+          <w:lang w:val="fr-FR"/>
+        </w:rPr>
+        <w:t xml:space="preserve">. Khi chạy thì </w:t>
+      </w:r>
+      <w:r>
+        <w:rPr>
+          <w:rFonts w:asciiTheme="majorHAnsi" w:hAnsiTheme="majorHAnsi" w:cstheme="majorHAnsi"/>
+          <w:b/>
+          <w:bCs/>
+          <w:color w:val="000000" w:themeColor="text1"/>
+          <w:lang w:val="fr-FR"/>
+        </w:rPr>
+        <w:t>minter</w:t>
+      </w:r>
+      <w:r>
+        <w:rPr>
+          <w:rFonts w:asciiTheme="majorHAnsi" w:hAnsiTheme="majorHAnsi" w:cstheme="majorHAnsi"/>
+          <w:color w:val="000000" w:themeColor="text1"/>
+          <w:lang w:val="fr-FR"/>
+        </w:rPr>
+        <w:t xml:space="preserve"> sẽ </w:t>
+      </w:r>
+      <w:r>
+        <w:rPr>
+          <w:rFonts w:asciiTheme="majorHAnsi" w:hAnsiTheme="majorHAnsi" w:cstheme="majorHAnsi"/>
+          <w:b/>
+          <w:bCs/>
+          <w:color w:val="000000" w:themeColor="text1"/>
+          <w:lang w:val="fr-FR"/>
+        </w:rPr>
+        <w:t>cố định</w:t>
+      </w:r>
+      <w:r>
+        <w:rPr>
+          <w:rFonts w:asciiTheme="majorHAnsi" w:hAnsiTheme="majorHAnsi" w:cstheme="majorHAnsi"/>
+          <w:color w:val="000000" w:themeColor="text1"/>
+          <w:lang w:val="fr-FR"/>
+        </w:rPr>
+        <w:t xml:space="preserve"> cho đến khi bị thay đổi bởi code khác</w:t>
+      </w:r>
+    </w:p>
+    <w:p>
+      <w:pPr>
+        <w:pStyle w:val="oancuaDanhsach"/>
+        <w:numPr>
+          <w:ilvl w:val="0"/>
+          <w:numId w:val="12"/>
+        </w:numPr>
+        <w:rPr>
+          <w:rFonts w:asciiTheme="majorHAnsi" w:hAnsiTheme="majorHAnsi" w:cstheme="majorHAnsi"/>
+          <w:b/>
+          <w:bCs/>
+          <w:color w:val="000000" w:themeColor="text1"/>
+          <w:lang w:val="en-US"/>
+        </w:rPr>
+      </w:pPr>
+      <w:r>
+        <w:rPr>
+          <w:rFonts w:asciiTheme="majorHAnsi" w:hAnsiTheme="majorHAnsi" w:cstheme="majorHAnsi"/>
+          <w:b/>
+          <w:bCs/>
+          <w:color w:val="FF0000"/>
+          <w:lang w:val="en-US"/>
+        </w:rPr>
+        <w:t>function mint(address receiver, unit amount) public{</w:t>
+      </w:r>
+    </w:p>
+    <w:p>
+      <w:pPr>
+        <w:pStyle w:val="oancuaDanhsach"/>
+        <w:ind w:left="1440"/>
+        <w:rPr>
+          <w:rFonts w:asciiTheme="majorHAnsi" w:hAnsiTheme="majorHAnsi" w:cstheme="majorHAnsi"/>
+          <w:b/>
+          <w:bCs/>
+          <w:color w:val="FF0000"/>
+          <w:lang w:val="en-US"/>
+        </w:rPr>
+      </w:pPr>
+      <w:r>
+        <w:rPr>
+          <w:rFonts w:asciiTheme="majorHAnsi" w:hAnsiTheme="majorHAnsi" w:cstheme="majorHAnsi"/>
+          <w:b/>
+          <w:bCs/>
+          <w:color w:val="FF0000"/>
+          <w:lang w:val="en-US"/>
+        </w:rPr>
+        <w:t>require(msg.sender == minter);</w:t>
+      </w:r>
+    </w:p>
+    <w:p>
+      <w:pPr>
+        <w:pStyle w:val="oancuaDanhsach"/>
+        <w:ind w:left="1440"/>
+        <w:rPr>
+          <w:rFonts w:asciiTheme="majorHAnsi" w:hAnsiTheme="majorHAnsi" w:cstheme="majorHAnsi"/>
+          <w:b/>
+          <w:bCs/>
+          <w:color w:val="FF0000"/>
+          <w:lang w:val="en-US"/>
+        </w:rPr>
+      </w:pPr>
+      <w:r>
+        <w:rPr>
+          <w:rFonts w:asciiTheme="majorHAnsi" w:hAnsiTheme="majorHAnsi" w:cstheme="majorHAnsi"/>
+          <w:b/>
+          <w:bCs/>
+          <w:color w:val="FF0000"/>
+          <w:lang w:val="en-US"/>
+        </w:rPr>
+        <w:t>require(amount &lt;1e60);</w:t>
+      </w:r>
+    </w:p>
+    <w:p>
+      <w:pPr>
+        <w:pStyle w:val="oancuaDanhsach"/>
+        <w:ind w:left="1440"/>
+        <w:rPr>
+          <w:rFonts w:asciiTheme="majorHAnsi" w:hAnsiTheme="majorHAnsi" w:cstheme="majorHAnsi"/>
+          <w:b/>
+          <w:bCs/>
+          <w:color w:val="000000" w:themeColor="text1"/>
+          <w:lang w:val="en-US"/>
+        </w:rPr>
+      </w:pPr>
+      <w:r>
+        <w:rPr>
+          <w:rFonts w:asciiTheme="majorHAnsi" w:hAnsiTheme="majorHAnsi" w:cstheme="majorHAnsi"/>
+          <w:b/>
+          <w:bCs/>
+          <w:color w:val="FF0000"/>
+          <w:lang w:val="en-US"/>
+        </w:rPr>
+        <w:t>balances[recei</w:t>
+      </w:r>
+      <w:r>
+        <w:rPr>
+          <w:rFonts w:asciiTheme="majorHAnsi" w:hAnsiTheme="majorHAnsi" w:cstheme="majorHAnsi"/>
+          <w:b/>
+          <w:bCs/>
+          <w:color w:val="FF0000"/>
+          <w:lang w:val="en-US"/>
+        </w:rPr>
+        <w:t>ver</w:t>
+      </w:r>
+      <w:r>
+        <w:rPr>
+          <w:rFonts w:asciiTheme="majorHAnsi" w:hAnsiTheme="majorHAnsi" w:cstheme="majorHAnsi"/>
+          <w:b/>
+          <w:bCs/>
+          <w:color w:val="FF0000"/>
+          <w:lang w:val="en-US"/>
+        </w:rPr>
+        <w:t>]</w:t>
+      </w:r>
+      <w:r>
+        <w:rPr>
+          <w:rFonts w:asciiTheme="majorHAnsi" w:hAnsiTheme="majorHAnsi" w:cstheme="majorHAnsi"/>
+          <w:b/>
+          <w:bCs/>
+          <w:color w:val="FF0000"/>
+          <w:lang w:val="en-US"/>
+        </w:rPr>
+        <w:t xml:space="preserve"> += amount;</w:t>
+      </w:r>
+    </w:p>
+    <w:p>
+      <w:pPr>
+        <w:pStyle w:val="oancuaDanhsach"/>
+        <w:ind w:left="1080"/>
+        <w:rPr>
+          <w:rFonts w:asciiTheme="majorHAnsi" w:hAnsiTheme="majorHAnsi" w:cstheme="majorHAnsi"/>
+          <w:color w:val="000000" w:themeColor="text1"/>
+          <w:lang w:val="en-US"/>
+        </w:rPr>
+      </w:pPr>
+      <w:r>
+        <w:rPr>
+          <w:rFonts w:asciiTheme="majorHAnsi" w:hAnsiTheme="majorHAnsi" w:cstheme="majorHAnsi"/>
+          <w:b/>
+          <w:bCs/>
+          <w:color w:val="FF0000"/>
+          <w:lang w:val="en-US"/>
+        </w:rPr>
+        <w:t>}</w:t>
+      </w:r>
+      <w:r>
+        <w:rPr>
+          <w:rFonts w:asciiTheme="majorHAnsi" w:hAnsiTheme="majorHAnsi" w:cstheme="majorHAnsi"/>
+          <w:color w:val="FF0000"/>
+          <w:lang w:val="en-US"/>
+        </w:rPr>
+        <w:t xml:space="preserve"> </w:t>
+      </w:r>
+      <w:r>
+        <w:rPr>
+          <w:rFonts w:asciiTheme="majorHAnsi" w:hAnsiTheme="majorHAnsi" w:cstheme="majorHAnsi"/>
+          <w:color w:val="0D0D0D" w:themeColor="text1" w:themeTint="F2"/>
+          <w:lang w:val="en-US"/>
+        </w:rPr>
+        <w:t xml:space="preserve">: Khởi tạo 1 </w:t>
+      </w:r>
+      <w:r>
+        <w:rPr>
+          <w:rFonts w:asciiTheme="majorHAnsi" w:hAnsiTheme="majorHAnsi" w:cstheme="majorHAnsi"/>
+          <w:b/>
+          <w:bCs/>
+          <w:color w:val="0D0D0D" w:themeColor="text1" w:themeTint="F2"/>
+          <w:lang w:val="en-US"/>
+        </w:rPr>
+        <w:t>function</w:t>
+      </w:r>
+      <w:r>
+        <w:rPr>
+          <w:rFonts w:asciiTheme="majorHAnsi" w:hAnsiTheme="majorHAnsi" w:cstheme="majorHAnsi"/>
+          <w:color w:val="0D0D0D" w:themeColor="text1" w:themeTint="F2"/>
+          <w:lang w:val="en-US"/>
+        </w:rPr>
+        <w:t xml:space="preserve"> có tên là </w:t>
+      </w:r>
+      <w:r>
+        <w:rPr>
+          <w:rFonts w:asciiTheme="majorHAnsi" w:hAnsiTheme="majorHAnsi" w:cstheme="majorHAnsi"/>
+          <w:b/>
+          <w:bCs/>
+          <w:color w:val="0D0D0D" w:themeColor="text1" w:themeTint="F2"/>
+          <w:lang w:val="en-US"/>
+        </w:rPr>
+        <w:t>mint</w:t>
+      </w:r>
+      <w:r>
+        <w:rPr>
+          <w:rFonts w:asciiTheme="majorHAnsi" w:hAnsiTheme="majorHAnsi" w:cstheme="majorHAnsi"/>
+          <w:color w:val="0D0D0D" w:themeColor="text1" w:themeTint="F2"/>
+          <w:lang w:val="en-US"/>
+        </w:rPr>
+        <w:t xml:space="preserve"> để </w:t>
+      </w:r>
+      <w:r>
+        <w:rPr>
+          <w:rFonts w:asciiTheme="majorHAnsi" w:hAnsiTheme="majorHAnsi" w:cstheme="majorHAnsi"/>
+          <w:color w:val="0D0D0D" w:themeColor="text1" w:themeTint="F2"/>
+          <w:lang w:val="en-US"/>
+        </w:rPr>
+        <w:t>tạo</w:t>
+      </w:r>
+      <w:r>
+        <w:rPr>
+          <w:rFonts w:asciiTheme="majorHAnsi" w:hAnsiTheme="majorHAnsi" w:cstheme="majorHAnsi"/>
+          <w:color w:val="0D0D0D" w:themeColor="text1" w:themeTint="F2"/>
+          <w:lang w:val="en-US"/>
+        </w:rPr>
+        <w:t xml:space="preserve"> thêm</w:t>
+      </w:r>
+      <w:r>
+        <w:rPr>
+          <w:rFonts w:asciiTheme="majorHAnsi" w:hAnsiTheme="majorHAnsi" w:cstheme="majorHAnsi"/>
+          <w:color w:val="0D0D0D" w:themeColor="text1" w:themeTint="F2"/>
+          <w:lang w:val="en-US"/>
+        </w:rPr>
+        <w:t xml:space="preserve"> </w:t>
+      </w:r>
+      <w:r>
+        <w:rPr>
+          <w:rFonts w:asciiTheme="majorHAnsi" w:hAnsiTheme="majorHAnsi" w:cstheme="majorHAnsi"/>
+          <w:color w:val="0D0D0D" w:themeColor="text1" w:themeTint="F2"/>
+          <w:lang w:val="en-US"/>
+        </w:rPr>
+        <w:t>token/</w:t>
+      </w:r>
+      <w:r>
+        <w:rPr>
+          <w:rFonts w:asciiTheme="majorHAnsi" w:hAnsiTheme="majorHAnsi" w:cstheme="majorHAnsi"/>
+          <w:color w:val="0D0D0D" w:themeColor="text1" w:themeTint="F2"/>
+          <w:lang w:val="en-US"/>
+        </w:rPr>
+        <w:t>coin</w:t>
+      </w:r>
+      <w:r>
+        <w:rPr>
+          <w:rFonts w:asciiTheme="majorHAnsi" w:hAnsiTheme="majorHAnsi" w:cstheme="majorHAnsi"/>
+          <w:color w:val="0D0D0D" w:themeColor="text1" w:themeTint="F2"/>
+          <w:lang w:val="en-US"/>
+        </w:rPr>
+        <w:t xml:space="preserve"> mới, có 2 tham số đưa vào đó là </w:t>
+      </w:r>
+      <w:r>
+        <w:rPr>
+          <w:rFonts w:asciiTheme="majorHAnsi" w:hAnsiTheme="majorHAnsi" w:cstheme="majorHAnsi"/>
+          <w:b/>
+          <w:bCs/>
+          <w:color w:val="0D0D0D" w:themeColor="text1" w:themeTint="F2"/>
+          <w:lang w:val="en-US"/>
+        </w:rPr>
+        <w:t>receiver</w:t>
+      </w:r>
+      <w:r>
+        <w:rPr>
+          <w:rFonts w:asciiTheme="majorHAnsi" w:hAnsiTheme="majorHAnsi" w:cstheme="majorHAnsi"/>
+          <w:color w:val="0D0D0D" w:themeColor="text1" w:themeTint="F2"/>
+          <w:lang w:val="en-US"/>
+        </w:rPr>
+        <w:t xml:space="preserve">(địa chỉ của người nhận </w:t>
+      </w:r>
+      <w:r>
+        <w:rPr>
+          <w:rFonts w:asciiTheme="majorHAnsi" w:hAnsiTheme="majorHAnsi" w:cstheme="majorHAnsi"/>
+          <w:b/>
+          <w:bCs/>
+          <w:lang w:val="en-US"/>
+        </w:rPr>
+        <w:t>amount</w:t>
+      </w:r>
+      <w:r>
+        <w:rPr>
+          <w:rFonts w:asciiTheme="majorHAnsi" w:hAnsiTheme="majorHAnsi" w:cstheme="majorHAnsi"/>
+          <w:lang w:val="en-US"/>
+        </w:rPr>
+        <w:t xml:space="preserve"> </w:t>
+      </w:r>
+      <w:r>
+        <w:rPr>
+          <w:rFonts w:asciiTheme="majorHAnsi" w:hAnsiTheme="majorHAnsi" w:cstheme="majorHAnsi"/>
+          <w:color w:val="0D0D0D" w:themeColor="text1" w:themeTint="F2"/>
+          <w:lang w:val="en-US"/>
+        </w:rPr>
+        <w:t xml:space="preserve">coin này) và </w:t>
+      </w:r>
+      <w:r>
+        <w:rPr>
+          <w:rFonts w:asciiTheme="majorHAnsi" w:hAnsiTheme="majorHAnsi" w:cstheme="majorHAnsi"/>
+          <w:b/>
+          <w:bCs/>
+          <w:color w:val="0D0D0D" w:themeColor="text1" w:themeTint="F2"/>
+          <w:lang w:val="en-US"/>
+        </w:rPr>
+        <w:t>amount</w:t>
+      </w:r>
+      <w:r>
+        <w:rPr>
+          <w:rFonts w:asciiTheme="majorHAnsi" w:hAnsiTheme="majorHAnsi" w:cstheme="majorHAnsi"/>
+          <w:color w:val="0D0D0D" w:themeColor="text1" w:themeTint="F2"/>
+          <w:lang w:val="en-US"/>
+        </w:rPr>
+        <w:t>(số lượng coin muốn tạo ra)</w:t>
+      </w:r>
+      <w:r>
+        <w:rPr>
+          <w:rFonts w:asciiTheme="majorHAnsi" w:hAnsiTheme="majorHAnsi" w:cstheme="majorHAnsi"/>
+          <w:color w:val="0D0D0D" w:themeColor="text1" w:themeTint="F2"/>
+          <w:lang w:val="en-US"/>
+        </w:rPr>
+        <w:t>, đầu tiên sẽ kiểm tra yêu cầu là người tạo coin phải là deploy</w:t>
+      </w:r>
+      <w:r>
+        <w:rPr>
+          <w:rFonts w:asciiTheme="majorHAnsi" w:hAnsiTheme="majorHAnsi" w:cstheme="majorHAnsi"/>
+          <w:color w:val="0D0D0D" w:themeColor="text1" w:themeTint="F2"/>
+          <w:lang w:val="en-US"/>
+        </w:rPr>
+        <w:t>er của</w:t>
+      </w:r>
+      <w:r>
+        <w:rPr>
+          <w:rFonts w:asciiTheme="majorHAnsi" w:hAnsiTheme="majorHAnsi" w:cstheme="majorHAnsi"/>
+          <w:color w:val="0D0D0D" w:themeColor="text1" w:themeTint="F2"/>
+          <w:lang w:val="en-US"/>
+        </w:rPr>
+        <w:t xml:space="preserve"> dự án này</w:t>
+      </w:r>
+      <w:r>
+        <w:rPr>
+          <w:rFonts w:asciiTheme="majorHAnsi" w:hAnsiTheme="majorHAnsi" w:cstheme="majorHAnsi"/>
+          <w:color w:val="0D0D0D" w:themeColor="text1" w:themeTint="F2"/>
+          <w:lang w:val="en-US"/>
+        </w:rPr>
+        <w:t xml:space="preserve"> hay chỉ có thể </w:t>
+      </w:r>
+      <w:r>
+        <w:rPr>
+          <w:rFonts w:asciiTheme="majorHAnsi" w:hAnsiTheme="majorHAnsi" w:cstheme="majorHAnsi"/>
+          <w:b/>
+          <w:bCs/>
+          <w:color w:val="0D0D0D" w:themeColor="text1" w:themeTint="F2"/>
+          <w:lang w:val="en-US"/>
+        </w:rPr>
+        <w:t>minter</w:t>
+      </w:r>
+      <w:r>
+        <w:rPr>
+          <w:rFonts w:asciiTheme="majorHAnsi" w:hAnsiTheme="majorHAnsi" w:cstheme="majorHAnsi"/>
+          <w:color w:val="0D0D0D" w:themeColor="text1" w:themeTint="F2"/>
+          <w:lang w:val="en-US"/>
+        </w:rPr>
+        <w:t xml:space="preserve"> mới có quyền dùng </w:t>
+      </w:r>
+      <w:r>
+        <w:rPr>
+          <w:rFonts w:asciiTheme="majorHAnsi" w:hAnsiTheme="majorHAnsi" w:cstheme="majorHAnsi"/>
+          <w:b/>
+          <w:bCs/>
+          <w:color w:val="0D0D0D" w:themeColor="text1" w:themeTint="F2"/>
+          <w:lang w:val="en-US"/>
+        </w:rPr>
+        <w:t>function</w:t>
+      </w:r>
+      <w:r>
+        <w:rPr>
+          <w:rFonts w:asciiTheme="majorHAnsi" w:hAnsiTheme="majorHAnsi" w:cstheme="majorHAnsi"/>
+          <w:color w:val="0D0D0D" w:themeColor="text1" w:themeTint="F2"/>
+          <w:lang w:val="en-US"/>
+        </w:rPr>
+        <w:t xml:space="preserve"> này</w:t>
+      </w:r>
+      <w:r>
+        <w:rPr>
+          <w:rFonts w:asciiTheme="majorHAnsi" w:hAnsiTheme="majorHAnsi" w:cstheme="majorHAnsi"/>
+          <w:color w:val="0D0D0D" w:themeColor="text1" w:themeTint="F2"/>
+          <w:lang w:val="en-US"/>
+        </w:rPr>
+        <w:t xml:space="preserve">, </w:t>
+      </w:r>
+      <w:r>
+        <w:rPr>
+          <w:rFonts w:asciiTheme="majorHAnsi" w:hAnsiTheme="majorHAnsi" w:cstheme="majorHAnsi"/>
+          <w:color w:val="0D0D0D" w:themeColor="text1" w:themeTint="F2"/>
+          <w:lang w:val="en-US"/>
+        </w:rPr>
+        <w:t xml:space="preserve">tiếp theo là đảm bảo </w:t>
+      </w:r>
+      <w:r>
+        <w:rPr>
+          <w:rFonts w:asciiTheme="majorHAnsi" w:hAnsiTheme="majorHAnsi" w:cstheme="majorHAnsi"/>
+          <w:b/>
+          <w:bCs/>
+          <w:color w:val="0D0D0D" w:themeColor="text1" w:themeTint="F2"/>
+          <w:lang w:val="en-US"/>
+        </w:rPr>
+        <w:t>amount</w:t>
+      </w:r>
+      <w:r>
+        <w:rPr>
+          <w:rFonts w:asciiTheme="majorHAnsi" w:hAnsiTheme="majorHAnsi" w:cstheme="majorHAnsi"/>
+          <w:color w:val="0D0D0D" w:themeColor="text1" w:themeTint="F2"/>
+          <w:lang w:val="en-US"/>
+        </w:rPr>
+        <w:t>(</w:t>
+      </w:r>
+      <w:r>
+        <w:rPr>
+          <w:rFonts w:asciiTheme="majorHAnsi" w:hAnsiTheme="majorHAnsi" w:cstheme="majorHAnsi"/>
+          <w:color w:val="0D0D0D" w:themeColor="text1" w:themeTint="F2"/>
+          <w:lang w:val="en-US"/>
+        </w:rPr>
+        <w:t>số lượng</w:t>
+      </w:r>
+      <w:r>
+        <w:rPr>
+          <w:rFonts w:asciiTheme="majorHAnsi" w:hAnsiTheme="majorHAnsi" w:cstheme="majorHAnsi"/>
+          <w:color w:val="0D0D0D" w:themeColor="text1" w:themeTint="F2"/>
+          <w:lang w:val="en-US"/>
+        </w:rPr>
+        <w:t>)</w:t>
+      </w:r>
+      <w:r>
+        <w:rPr>
+          <w:rFonts w:asciiTheme="majorHAnsi" w:hAnsiTheme="majorHAnsi" w:cstheme="majorHAnsi"/>
+          <w:color w:val="0D0D0D" w:themeColor="text1" w:themeTint="F2"/>
+          <w:lang w:val="en-US"/>
+        </w:rPr>
+        <w:t xml:space="preserve"> coin tạo ra phải bé hơn </w:t>
+      </w:r>
+      <w:r>
+        <w:rPr>
+          <w:rFonts w:asciiTheme="majorHAnsi" w:hAnsiTheme="majorHAnsi" w:cstheme="majorHAnsi"/>
+          <w:b/>
+          <w:bCs/>
+          <w:color w:val="0D0D0D" w:themeColor="text1" w:themeTint="F2"/>
+          <w:lang w:val="en-US"/>
+        </w:rPr>
+        <w:t>1e60</w:t>
+      </w:r>
+      <w:r>
+        <w:rPr>
+          <w:rFonts w:asciiTheme="majorHAnsi" w:hAnsiTheme="majorHAnsi" w:cstheme="majorHAnsi"/>
+          <w:b/>
+          <w:bCs/>
+          <w:color w:val="0D0D0D" w:themeColor="text1" w:themeTint="F2"/>
+          <w:lang w:val="en-US"/>
+        </w:rPr>
+        <w:t xml:space="preserve"> </w:t>
+      </w:r>
+      <w:r>
+        <w:rPr>
+          <w:rFonts w:asciiTheme="majorHAnsi" w:hAnsiTheme="majorHAnsi" w:cstheme="majorHAnsi"/>
+          <w:color w:val="0D0D0D" w:themeColor="text1" w:themeTint="F2"/>
+          <w:lang w:val="en-US"/>
+        </w:rPr>
+        <w:t>tránh tình trạng overflow hoặc tạo vô hạn coin</w:t>
+      </w:r>
+      <w:r>
+        <w:rPr>
+          <w:rFonts w:asciiTheme="majorHAnsi" w:hAnsiTheme="majorHAnsi" w:cstheme="majorHAnsi"/>
+          <w:color w:val="0D0D0D" w:themeColor="text1" w:themeTint="F2"/>
+          <w:lang w:val="en-US"/>
+        </w:rPr>
+        <w:t xml:space="preserve">, cuối cùng là sẽ </w:t>
+      </w:r>
+      <w:r>
+        <w:rPr>
+          <w:rFonts w:asciiTheme="majorHAnsi" w:hAnsiTheme="majorHAnsi" w:cstheme="majorHAnsi"/>
+          <w:color w:val="0D0D0D" w:themeColor="text1" w:themeTint="F2"/>
+          <w:lang w:val="en-US"/>
+        </w:rPr>
+        <w:t xml:space="preserve">cộng </w:t>
+      </w:r>
+      <w:r>
+        <w:rPr>
+          <w:rFonts w:asciiTheme="majorHAnsi" w:hAnsiTheme="majorHAnsi" w:cstheme="majorHAnsi"/>
+          <w:color w:val="0D0D0D" w:themeColor="text1" w:themeTint="F2"/>
+          <w:lang w:val="en-US"/>
+        </w:rPr>
+        <w:t xml:space="preserve">thêm vào địa chỉ của người này một giá trị = số </w:t>
+      </w:r>
+      <w:r>
+        <w:rPr>
+          <w:rFonts w:asciiTheme="majorHAnsi" w:hAnsiTheme="majorHAnsi" w:cstheme="majorHAnsi"/>
+          <w:b/>
+          <w:bCs/>
+          <w:color w:val="0D0D0D" w:themeColor="text1" w:themeTint="F2"/>
+          <w:lang w:val="en-US"/>
+        </w:rPr>
+        <w:t>amount</w:t>
+      </w:r>
+      <w:r>
+        <w:rPr>
+          <w:rFonts w:asciiTheme="majorHAnsi" w:hAnsiTheme="majorHAnsi" w:cstheme="majorHAnsi"/>
+          <w:color w:val="0D0D0D" w:themeColor="text1" w:themeTint="F2"/>
+          <w:lang w:val="en-US"/>
+        </w:rPr>
+        <w:t xml:space="preserve">, nếu </w:t>
+      </w:r>
+      <w:r>
+        <w:rPr>
+          <w:rFonts w:asciiTheme="majorHAnsi" w:hAnsiTheme="majorHAnsi" w:cstheme="majorHAnsi"/>
+          <w:b/>
+          <w:bCs/>
+          <w:color w:val="0D0D0D" w:themeColor="text1" w:themeTint="F2"/>
+          <w:lang w:val="en-US"/>
+        </w:rPr>
+        <w:t>receiver</w:t>
+      </w:r>
+      <w:r>
+        <w:rPr>
+          <w:rFonts w:asciiTheme="majorHAnsi" w:hAnsiTheme="majorHAnsi" w:cstheme="majorHAnsi"/>
+          <w:color w:val="0D0D0D" w:themeColor="text1" w:themeTint="F2"/>
+          <w:lang w:val="en-US"/>
+        </w:rPr>
+        <w:t xml:space="preserve"> chưa có gì thì mặc định sẽ là </w:t>
+      </w:r>
+      <w:r>
+        <w:rPr>
+          <w:rFonts w:asciiTheme="majorHAnsi" w:hAnsiTheme="majorHAnsi" w:cstheme="majorHAnsi"/>
+          <w:b/>
+          <w:bCs/>
+          <w:color w:val="0D0D0D" w:themeColor="text1" w:themeTint="F2"/>
+          <w:lang w:val="en-US"/>
+        </w:rPr>
+        <w:t>0</w:t>
+      </w:r>
+      <w:r>
+        <w:rPr>
+          <w:rFonts w:asciiTheme="majorHAnsi" w:hAnsiTheme="majorHAnsi" w:cstheme="majorHAnsi"/>
+          <w:color w:val="0D0D0D" w:themeColor="text1" w:themeTint="F2"/>
+          <w:lang w:val="en-US"/>
+        </w:rPr>
+        <w:t>.</w:t>
+      </w:r>
+    </w:p>
+    <w:p>
+      <w:pPr>
+        <w:pStyle w:val="oancuaDanhsach"/>
+        <w:numPr>
+          <w:ilvl w:val="0"/>
+          <w:numId w:val="12"/>
+        </w:numPr>
+        <w:rPr>
+          <w:rFonts w:asciiTheme="majorHAnsi" w:hAnsiTheme="majorHAnsi" w:cstheme="majorHAnsi"/>
+          <w:b/>
+          <w:bCs/>
+          <w:color w:val="FF0000"/>
+          <w:lang w:val="en-US"/>
+        </w:rPr>
+      </w:pPr>
+      <w:r>
+        <w:rPr>
+          <w:rFonts w:asciiTheme="majorHAnsi" w:hAnsiTheme="majorHAnsi" w:cstheme="majorHAnsi"/>
+          <w:b/>
+          <w:bCs/>
+          <w:color w:val="FF0000"/>
+          <w:lang w:val="en-US"/>
+        </w:rPr>
+        <w:t>function sent(address receiver, uint amount) public {</w:t>
+      </w:r>
+    </w:p>
+    <w:p>
+      <w:pPr>
+        <w:pStyle w:val="oancuaDanhsach"/>
+        <w:ind w:left="1440"/>
+        <w:rPr>
+          <w:rFonts w:asciiTheme="majorHAnsi" w:hAnsiTheme="majorHAnsi" w:cstheme="majorHAnsi"/>
+          <w:b/>
+          <w:bCs/>
+          <w:color w:val="FF0000"/>
+          <w:lang w:val="en-US"/>
+        </w:rPr>
+      </w:pPr>
+      <w:r>
+        <w:rPr>
+          <w:rFonts w:asciiTheme="majorHAnsi" w:hAnsiTheme="majorHAnsi" w:cstheme="majorHAnsi"/>
+          <w:b/>
+          <w:bCs/>
+          <w:color w:val="FF0000"/>
+          <w:lang w:val="en-US"/>
+        </w:rPr>
+        <w:t>require(amount &lt;= balances[msg.sender],”Khong du tien!”);</w:t>
+      </w:r>
+    </w:p>
+    <w:p>
+      <w:pPr>
+        <w:pStyle w:val="oancuaDanhsach"/>
+        <w:ind w:left="1440"/>
+        <w:rPr>
+          <w:rFonts w:asciiTheme="majorHAnsi" w:hAnsiTheme="majorHAnsi" w:cstheme="majorHAnsi"/>
+          <w:b/>
+          <w:bCs/>
+          <w:color w:val="FF0000"/>
+          <w:lang w:val="en-US"/>
+        </w:rPr>
+      </w:pPr>
+      <w:r>
+        <w:rPr>
+          <w:rFonts w:asciiTheme="majorHAnsi" w:hAnsiTheme="majorHAnsi" w:cstheme="majorHAnsi"/>
+          <w:b/>
+          <w:bCs/>
+          <w:color w:val="FF0000"/>
+          <w:lang w:val="en-US"/>
+        </w:rPr>
+        <w:t>balances[msg.sender] -= amount;</w:t>
+      </w:r>
+    </w:p>
+    <w:p>
+      <w:pPr>
+        <w:pStyle w:val="oancuaDanhsach"/>
+        <w:ind w:left="1440"/>
+        <w:rPr>
+          <w:rFonts w:asciiTheme="majorHAnsi" w:hAnsiTheme="majorHAnsi" w:cstheme="majorHAnsi"/>
+          <w:b/>
+          <w:bCs/>
+          <w:color w:val="FF0000"/>
+          <w:lang w:val="en-US"/>
+        </w:rPr>
+      </w:pPr>
+      <w:r>
+        <w:rPr>
+          <w:rFonts w:asciiTheme="majorHAnsi" w:hAnsiTheme="majorHAnsi" w:cstheme="majorHAnsi"/>
+          <w:b/>
+          <w:bCs/>
+          <w:color w:val="FF0000"/>
+          <w:lang w:val="en-US"/>
+        </w:rPr>
+        <w:t>balances[receiver] += amount;</w:t>
+      </w:r>
+    </w:p>
+    <w:p>
+      <w:pPr>
+        <w:pStyle w:val="oancuaDanhsach"/>
+        <w:ind w:left="1440"/>
+        <w:rPr>
+          <w:rFonts w:asciiTheme="majorHAnsi" w:hAnsiTheme="majorHAnsi" w:cstheme="majorHAnsi"/>
+          <w:b/>
+          <w:bCs/>
+          <w:color w:val="FF0000"/>
+          <w:lang w:val="en-US"/>
+        </w:rPr>
+      </w:pPr>
+      <w:r>
+        <w:rPr>
+          <w:rFonts w:asciiTheme="majorHAnsi" w:hAnsiTheme="majorHAnsi" w:cstheme="majorHAnsi"/>
+          <w:b/>
+          <w:bCs/>
+          <w:color w:val="FF0000"/>
+          <w:lang w:val="en-US"/>
+        </w:rPr>
+        <w:t>emit sent(msg.sender, receiver, amount);</w:t>
+      </w:r>
+    </w:p>
+    <w:p>
+      <w:pPr>
+        <w:pStyle w:val="oancuaDanhsach"/>
+        <w:ind w:left="1080"/>
+        <w:rPr>
+          <w:rFonts w:asciiTheme="majorHAnsi" w:hAnsiTheme="majorHAnsi" w:cstheme="majorHAnsi"/>
+          <w:b/>
+          <w:bCs/>
+          <w:lang w:val="en-US"/>
+        </w:rPr>
+      </w:pPr>
+      <w:r>
+        <w:rPr>
+          <w:rFonts w:asciiTheme="majorHAnsi" w:hAnsiTheme="majorHAnsi" w:cstheme="majorHAnsi"/>
+          <w:b/>
+          <w:bCs/>
+          <w:color w:val="FF0000"/>
+          <w:lang w:val="en-US"/>
+        </w:rPr>
+        <w:t>}</w:t>
+      </w:r>
+      <w:r>
+        <w:rPr>
+          <w:rFonts w:asciiTheme="majorHAnsi" w:hAnsiTheme="majorHAnsi" w:cstheme="majorHAnsi"/>
+          <w:b/>
+          <w:bCs/>
+          <w:lang w:val="en-US"/>
+        </w:rPr>
+        <w:t xml:space="preserve">: </w:t>
+      </w:r>
+      <w:r>
+        <w:rPr>
+          <w:rFonts w:asciiTheme="majorHAnsi" w:hAnsiTheme="majorHAnsi" w:cstheme="majorHAnsi"/>
+          <w:lang w:val="en-US"/>
+        </w:rPr>
+        <w:t xml:space="preserve">Khởi tạo 1 </w:t>
+      </w:r>
+      <w:r>
+        <w:rPr>
+          <w:rFonts w:asciiTheme="majorHAnsi" w:hAnsiTheme="majorHAnsi" w:cstheme="majorHAnsi"/>
+          <w:b/>
+          <w:bCs/>
+          <w:lang w:val="en-US"/>
+        </w:rPr>
+        <w:t>function</w:t>
+      </w:r>
+      <w:r>
+        <w:rPr>
+          <w:rFonts w:asciiTheme="majorHAnsi" w:hAnsiTheme="majorHAnsi" w:cstheme="majorHAnsi"/>
+          <w:lang w:val="en-US"/>
+        </w:rPr>
+        <w:t xml:space="preserve"> có tên là </w:t>
+      </w:r>
+      <w:r>
+        <w:rPr>
+          <w:rFonts w:asciiTheme="majorHAnsi" w:hAnsiTheme="majorHAnsi" w:cstheme="majorHAnsi"/>
+          <w:b/>
+          <w:bCs/>
+          <w:lang w:val="en-US"/>
+        </w:rPr>
+        <w:t>sent</w:t>
+      </w:r>
+      <w:r>
+        <w:rPr>
+          <w:rFonts w:asciiTheme="majorHAnsi" w:hAnsiTheme="majorHAnsi" w:cstheme="majorHAnsi"/>
+          <w:lang w:val="en-US"/>
+        </w:rPr>
+        <w:t xml:space="preserve"> để gửi token/coin đ</w:t>
+      </w:r>
+      <w:r>
+        <w:rPr>
+          <w:rFonts w:asciiTheme="majorHAnsi" w:hAnsiTheme="majorHAnsi" w:cstheme="majorHAnsi"/>
+          <w:lang w:val="en-US"/>
+        </w:rPr>
+        <w:t xml:space="preserve">ến địa chỉ của người nhận, có 2 tham số ở đây đấy là </w:t>
+      </w:r>
+      <w:r>
+        <w:rPr>
+          <w:rFonts w:asciiTheme="majorHAnsi" w:hAnsiTheme="majorHAnsi" w:cstheme="majorHAnsi"/>
+          <w:b/>
+          <w:bCs/>
+          <w:lang w:val="en-US"/>
+        </w:rPr>
+        <w:t>receiver</w:t>
+      </w:r>
+      <w:r>
+        <w:rPr>
+          <w:rFonts w:asciiTheme="majorHAnsi" w:hAnsiTheme="majorHAnsi" w:cstheme="majorHAnsi"/>
+          <w:lang w:val="en-US"/>
+        </w:rPr>
+        <w:t xml:space="preserve">(địa chỉ người nhận) và </w:t>
+      </w:r>
+      <w:r>
+        <w:rPr>
+          <w:rFonts w:asciiTheme="majorHAnsi" w:hAnsiTheme="majorHAnsi" w:cstheme="majorHAnsi"/>
+          <w:b/>
+          <w:bCs/>
+          <w:lang w:val="en-US"/>
+        </w:rPr>
+        <w:t>amount</w:t>
+      </w:r>
+      <w:r>
+        <w:rPr>
+          <w:rFonts w:asciiTheme="majorHAnsi" w:hAnsiTheme="majorHAnsi" w:cstheme="majorHAnsi"/>
+          <w:lang w:val="en-US"/>
+        </w:rPr>
+        <w:t>(</w:t>
+      </w:r>
+      <w:r>
+        <w:rPr>
+          <w:rFonts w:asciiTheme="majorHAnsi" w:hAnsiTheme="majorHAnsi" w:cstheme="majorHAnsi"/>
+          <w:lang w:val="en-US"/>
+        </w:rPr>
+        <w:t xml:space="preserve">ở đây là </w:t>
+      </w:r>
+      <w:r>
+        <w:rPr>
+          <w:rFonts w:asciiTheme="majorHAnsi" w:hAnsiTheme="majorHAnsi" w:cstheme="majorHAnsi"/>
+          <w:lang w:val="en-US"/>
+        </w:rPr>
+        <w:t>số lượng token/coin</w:t>
+      </w:r>
+      <w:r>
+        <w:rPr>
+          <w:rFonts w:asciiTheme="majorHAnsi" w:hAnsiTheme="majorHAnsi" w:cstheme="majorHAnsi"/>
+          <w:lang w:val="en-US"/>
+        </w:rPr>
+        <w:t xml:space="preserve"> được</w:t>
+      </w:r>
+      <w:r>
+        <w:rPr>
+          <w:rFonts w:asciiTheme="majorHAnsi" w:hAnsiTheme="majorHAnsi" w:cstheme="majorHAnsi"/>
+          <w:lang w:val="en-US"/>
+        </w:rPr>
+        <w:t xml:space="preserve"> gửi đi) và ở trạng thái </w:t>
+      </w:r>
+      <w:r>
+        <w:rPr>
+          <w:rFonts w:asciiTheme="majorHAnsi" w:hAnsiTheme="majorHAnsi" w:cstheme="majorHAnsi"/>
+          <w:b/>
+          <w:bCs/>
+          <w:lang w:val="en-US"/>
+        </w:rPr>
+        <w:t>public</w:t>
+      </w:r>
+      <w:r>
+        <w:rPr>
+          <w:rFonts w:asciiTheme="majorHAnsi" w:hAnsiTheme="majorHAnsi" w:cstheme="majorHAnsi"/>
+          <w:lang w:val="en-US"/>
+        </w:rPr>
+        <w:t xml:space="preserve">. Đầu tiên sẽ kiểm tra </w:t>
+      </w:r>
+      <w:r>
+        <w:rPr>
+          <w:rFonts w:asciiTheme="majorHAnsi" w:hAnsiTheme="majorHAnsi" w:cstheme="majorHAnsi"/>
+          <w:b/>
+          <w:bCs/>
+          <w:lang w:val="en-US"/>
+        </w:rPr>
+        <w:t>amount</w:t>
+      </w:r>
+      <w:r>
+        <w:rPr>
+          <w:rFonts w:asciiTheme="majorHAnsi" w:hAnsiTheme="majorHAnsi" w:cstheme="majorHAnsi"/>
+          <w:lang w:val="en-US"/>
+        </w:rPr>
+        <w:t xml:space="preserve">(sô lượng chuyển) phải thấp hơn hoặc bằng số </w:t>
+      </w:r>
+      <w:r>
+        <w:rPr>
+          <w:rFonts w:asciiTheme="majorHAnsi" w:hAnsiTheme="majorHAnsi" w:cstheme="majorHAnsi"/>
+          <w:lang w:val="en-US"/>
+        </w:rPr>
+        <w:t xml:space="preserve">dư trong cái </w:t>
+      </w:r>
+      <w:r>
+        <w:rPr>
+          <w:rFonts w:asciiTheme="majorHAnsi" w:hAnsiTheme="majorHAnsi" w:cstheme="majorHAnsi"/>
+          <w:b/>
+          <w:bCs/>
+          <w:lang w:val="en-US"/>
+        </w:rPr>
+        <w:t>balances</w:t>
+      </w:r>
+      <w:r>
+        <w:rPr>
+          <w:rFonts w:asciiTheme="majorHAnsi" w:hAnsiTheme="majorHAnsi" w:cstheme="majorHAnsi"/>
+          <w:lang w:val="en-US"/>
+        </w:rPr>
+        <w:t xml:space="preserve"> của người</w:t>
+      </w:r>
+      <w:r>
+        <w:rPr>
+          <w:rFonts w:asciiTheme="majorHAnsi" w:hAnsiTheme="majorHAnsi" w:cstheme="majorHAnsi"/>
+          <w:b/>
+          <w:bCs/>
+          <w:lang w:val="en-US"/>
+        </w:rPr>
+        <w:t xml:space="preserve"> msg.sender</w:t>
+      </w:r>
+      <w:r>
+        <w:rPr>
+          <w:rFonts w:asciiTheme="majorHAnsi" w:hAnsiTheme="majorHAnsi" w:cstheme="majorHAnsi"/>
+          <w:lang w:val="en-US"/>
+        </w:rPr>
+        <w:t>(ở đây là người gọi hàm),</w:t>
+      </w:r>
+      <w:r>
+        <w:rPr>
+          <w:rFonts w:asciiTheme="majorHAnsi" w:hAnsiTheme="majorHAnsi" w:cstheme="majorHAnsi"/>
+          <w:lang w:val="en-US"/>
+        </w:rPr>
+        <w:t xml:space="preserve"> nếu không thõa mãn điều kiện trên sẽ đưa ra dòng “Khong du tien!”. Tiếp theo sẽ là lấy giá trị coin trong ví của người </w:t>
+      </w:r>
+      <w:r>
+        <w:rPr>
+          <w:rFonts w:asciiTheme="majorHAnsi" w:hAnsiTheme="majorHAnsi" w:cstheme="majorHAnsi"/>
+          <w:lang w:val="en-US"/>
+        </w:rPr>
+        <w:t>gửi</w:t>
+      </w:r>
+      <w:r>
+        <w:rPr>
+          <w:rFonts w:asciiTheme="majorHAnsi" w:hAnsiTheme="majorHAnsi" w:cstheme="majorHAnsi"/>
+          <w:lang w:val="en-US"/>
+        </w:rPr>
+        <w:t xml:space="preserve"> ở đây là </w:t>
+      </w:r>
+      <w:r>
+        <w:rPr>
+          <w:rFonts w:asciiTheme="majorHAnsi" w:hAnsiTheme="majorHAnsi" w:cstheme="majorHAnsi"/>
+          <w:b/>
+          <w:bCs/>
+          <w:lang w:val="en-US"/>
+        </w:rPr>
+        <w:t>msg.sender</w:t>
+      </w:r>
+      <w:r>
+        <w:rPr>
+          <w:rFonts w:asciiTheme="majorHAnsi" w:hAnsiTheme="majorHAnsi" w:cstheme="majorHAnsi"/>
+          <w:lang w:val="en-US"/>
+        </w:rPr>
+        <w:t xml:space="preserve"> trừ đi </w:t>
+      </w:r>
+      <w:r>
+        <w:rPr>
+          <w:rFonts w:asciiTheme="majorHAnsi" w:hAnsiTheme="majorHAnsi" w:cstheme="majorHAnsi"/>
+          <w:b/>
+          <w:bCs/>
+          <w:lang w:val="en-US"/>
+        </w:rPr>
+        <w:t>amount</w:t>
+      </w:r>
+      <w:r>
+        <w:rPr>
+          <w:rFonts w:asciiTheme="majorHAnsi" w:hAnsiTheme="majorHAnsi" w:cstheme="majorHAnsi"/>
+          <w:lang w:val="en-US"/>
+        </w:rPr>
+        <w:t xml:space="preserve"> và đồng thời cộng vào cái </w:t>
+      </w:r>
+      <w:r>
+        <w:rPr>
+          <w:rFonts w:asciiTheme="majorHAnsi" w:hAnsiTheme="majorHAnsi" w:cstheme="majorHAnsi"/>
+          <w:b/>
+          <w:bCs/>
+          <w:lang w:val="en-US"/>
+        </w:rPr>
+        <w:t>balances</w:t>
+      </w:r>
+      <w:r>
+        <w:rPr>
+          <w:rFonts w:asciiTheme="majorHAnsi" w:hAnsiTheme="majorHAnsi" w:cstheme="majorHAnsi"/>
+          <w:lang w:val="en-US"/>
+        </w:rPr>
+        <w:t xml:space="preserve"> của receiver 1 lượng </w:t>
+      </w:r>
+      <w:r>
+        <w:rPr>
+          <w:rFonts w:asciiTheme="majorHAnsi" w:hAnsiTheme="majorHAnsi" w:cstheme="majorHAnsi"/>
+          <w:b/>
+          <w:bCs/>
+          <w:lang w:val="en-US"/>
+        </w:rPr>
+        <w:t>amount</w:t>
+      </w:r>
+      <w:r>
+        <w:rPr>
+          <w:rFonts w:asciiTheme="majorHAnsi" w:hAnsiTheme="majorHAnsi" w:cstheme="majorHAnsi"/>
+          <w:lang w:val="en-US"/>
+        </w:rPr>
+        <w:t xml:space="preserve"> giống vậy. Cuối cùng sẽ gọi </w:t>
+      </w:r>
+      <w:r>
+        <w:rPr>
+          <w:rFonts w:asciiTheme="majorHAnsi" w:hAnsiTheme="majorHAnsi" w:cstheme="majorHAnsi"/>
+          <w:b/>
+          <w:bCs/>
+          <w:lang w:val="en-US"/>
+        </w:rPr>
+        <w:t>even</w:t>
+      </w:r>
+      <w:r>
+        <w:rPr>
+          <w:rFonts w:asciiTheme="majorHAnsi" w:hAnsiTheme="majorHAnsi" w:cstheme="majorHAnsi"/>
+          <w:lang w:val="en-US"/>
+        </w:rPr>
+        <w:t xml:space="preserve"> </w:t>
+      </w:r>
+      <w:r>
+        <w:rPr>
+          <w:rFonts w:asciiTheme="majorHAnsi" w:hAnsiTheme="majorHAnsi" w:cstheme="majorHAnsi"/>
+          <w:b/>
+          <w:bCs/>
+          <w:lang w:val="en-US"/>
+        </w:rPr>
+        <w:t>sent</w:t>
+      </w:r>
+      <w:r>
+        <w:rPr>
+          <w:rFonts w:asciiTheme="majorHAnsi" w:hAnsiTheme="majorHAnsi" w:cstheme="majorHAnsi"/>
+          <w:b/>
+          <w:bCs/>
+          <w:lang w:val="en-US"/>
+        </w:rPr>
+        <w:t xml:space="preserve"> </w:t>
+      </w:r>
+      <w:r>
+        <w:rPr>
+          <w:rFonts w:asciiTheme="majorHAnsi" w:hAnsiTheme="majorHAnsi" w:cstheme="majorHAnsi"/>
+          <w:lang w:val="en-US"/>
+        </w:rPr>
+        <w:t>đã được khai báo từ trước đó.</w:t>
+      </w:r>
+      <w:r>
+        <w:rPr>
+          <w:rFonts w:asciiTheme="majorHAnsi" w:hAnsiTheme="majorHAnsi" w:cstheme="majorHAnsi"/>
+          <w:lang w:val="en-US"/>
+        </w:rPr>
+        <w:t xml:space="preserve"> </w:t>
+      </w:r>
+      <w:r>
+        <w:rPr>
+          <w:rFonts w:asciiTheme="majorHAnsi" w:hAnsiTheme="majorHAnsi" w:cstheme="majorHAnsi"/>
+          <w:b/>
+          <w:bCs/>
+          <w:lang w:val="en-US"/>
+        </w:rPr>
+        <w:t>emit</w:t>
+      </w:r>
+      <w:r>
+        <w:rPr>
+          <w:rFonts w:asciiTheme="majorHAnsi" w:hAnsiTheme="majorHAnsi" w:cstheme="majorHAnsi"/>
+          <w:lang w:val="en-US"/>
+        </w:rPr>
+        <w:t xml:space="preserve"> </w:t>
+      </w:r>
+      <w:r>
+        <w:rPr>
+          <w:rFonts w:asciiTheme="majorHAnsi" w:hAnsiTheme="majorHAnsi" w:cstheme="majorHAnsi"/>
+          <w:lang w:val="en-US"/>
+        </w:rPr>
+        <w:t>không chạy code mà chỉ</w:t>
+      </w:r>
+      <w:r>
+        <w:rPr>
+          <w:rFonts w:asciiTheme="majorHAnsi" w:hAnsiTheme="majorHAnsi" w:cstheme="majorHAnsi"/>
+          <w:lang w:val="en-US"/>
+        </w:rPr>
+        <w:t xml:space="preserve"> chương trình chạy</w:t>
+      </w:r>
+      <w:r>
+        <w:rPr>
+          <w:rFonts w:asciiTheme="majorHAnsi" w:hAnsiTheme="majorHAnsi" w:cstheme="majorHAnsi"/>
+          <w:lang w:val="en-US"/>
+        </w:rPr>
+        <w:t xml:space="preserve"> hay ghi dấu lại</w:t>
+      </w:r>
+      <w:r>
+        <w:rPr>
+          <w:rFonts w:asciiTheme="majorHAnsi" w:hAnsiTheme="majorHAnsi" w:cstheme="majorHAnsi"/>
+          <w:lang w:val="en-US"/>
+        </w:rPr>
+        <w:t xml:space="preserve"> cái</w:t>
+      </w:r>
+      <w:r>
+        <w:rPr>
+          <w:rFonts w:asciiTheme="majorHAnsi" w:hAnsiTheme="majorHAnsi" w:cstheme="majorHAnsi"/>
+          <w:lang w:val="en-US"/>
+        </w:rPr>
+        <w:t xml:space="preserve"> </w:t>
+      </w:r>
+      <w:r>
+        <w:rPr>
+          <w:rFonts w:asciiTheme="majorHAnsi" w:hAnsiTheme="majorHAnsi" w:cstheme="majorHAnsi"/>
+          <w:lang w:val="en-US"/>
+        </w:rPr>
+        <w:lastRenderedPageBreak/>
+        <w:t>function đã phát sinh thêm một</w:t>
+      </w:r>
+      <w:r>
+        <w:rPr>
+          <w:rFonts w:asciiTheme="majorHAnsi" w:hAnsiTheme="majorHAnsi" w:cstheme="majorHAnsi"/>
+          <w:lang w:val="en-US"/>
+        </w:rPr>
+        <w:t xml:space="preserve"> </w:t>
+      </w:r>
+      <w:r>
+        <w:rPr>
+          <w:rFonts w:asciiTheme="majorHAnsi" w:hAnsiTheme="majorHAnsi" w:cstheme="majorHAnsi"/>
+          <w:b/>
+          <w:bCs/>
+          <w:lang w:val="en-US"/>
+        </w:rPr>
+        <w:t>event</w:t>
+      </w:r>
+      <w:r>
+        <w:rPr>
+          <w:rFonts w:asciiTheme="majorHAnsi" w:hAnsiTheme="majorHAnsi" w:cstheme="majorHAnsi"/>
+          <w:lang w:val="en-US"/>
+        </w:rPr>
+        <w:t xml:space="preserve"> và đưa</w:t>
+      </w:r>
+      <w:r>
+        <w:rPr>
+          <w:rFonts w:asciiTheme="majorHAnsi" w:hAnsiTheme="majorHAnsi" w:cstheme="majorHAnsi"/>
+          <w:lang w:val="en-US"/>
+        </w:rPr>
+        <w:t xml:space="preserve"> nội dung</w:t>
+      </w:r>
+      <w:r>
+        <w:rPr>
+          <w:rFonts w:asciiTheme="majorHAnsi" w:hAnsiTheme="majorHAnsi" w:cstheme="majorHAnsi"/>
+          <w:lang w:val="en-US"/>
+        </w:rPr>
+        <w:t xml:space="preserve"> vào </w:t>
+      </w:r>
+      <w:r>
+        <w:rPr>
+          <w:rFonts w:asciiTheme="majorHAnsi" w:hAnsiTheme="majorHAnsi" w:cstheme="majorHAnsi"/>
+          <w:b/>
+          <w:bCs/>
+          <w:lang w:val="en-US"/>
+        </w:rPr>
+        <w:t>logs</w:t>
+      </w:r>
+      <w:r>
+        <w:rPr>
+          <w:rFonts w:asciiTheme="majorHAnsi" w:hAnsiTheme="majorHAnsi" w:cstheme="majorHAnsi"/>
+          <w:lang w:val="en-US"/>
+        </w:rPr>
+        <w:t xml:space="preserve"> của </w:t>
+      </w:r>
+      <w:r>
+        <w:rPr>
+          <w:rFonts w:asciiTheme="majorHAnsi" w:hAnsiTheme="majorHAnsi" w:cstheme="majorHAnsi"/>
+          <w:b/>
+          <w:bCs/>
+          <w:lang w:val="en-US"/>
+        </w:rPr>
+        <w:t>transaction</w:t>
+      </w:r>
+      <w:r>
+        <w:rPr>
+          <w:rFonts w:asciiTheme="majorHAnsi" w:hAnsiTheme="majorHAnsi" w:cstheme="majorHAnsi"/>
+          <w:lang w:val="en-US"/>
+        </w:rPr>
+        <w:t>(giao dịch)</w:t>
+      </w:r>
+      <w:r>
+        <w:rPr>
+          <w:rFonts w:asciiTheme="majorHAnsi" w:hAnsiTheme="majorHAnsi" w:cstheme="majorHAnsi"/>
+          <w:lang w:val="en-US"/>
+        </w:rPr>
+        <w:t xml:space="preserve"> hay </w:t>
+      </w:r>
+      <w:r>
+        <w:rPr>
+          <w:rFonts w:asciiTheme="majorHAnsi" w:hAnsiTheme="majorHAnsi" w:cstheme="majorHAnsi"/>
+          <w:b/>
+          <w:bCs/>
+        </w:rPr>
+        <w:t>transaction receipt logs</w:t>
+      </w:r>
+      <w:r>
+        <w:rPr>
+          <w:rFonts w:asciiTheme="majorHAnsi" w:hAnsiTheme="majorHAnsi" w:cstheme="majorHAnsi"/>
+          <w:lang w:val="en-US"/>
+        </w:rPr>
+        <w:t xml:space="preserve">, ghi chứng 1 </w:t>
+      </w:r>
+      <w:r>
+        <w:rPr>
+          <w:rFonts w:asciiTheme="majorHAnsi" w:hAnsiTheme="majorHAnsi" w:cstheme="majorHAnsi"/>
+          <w:b/>
+          <w:bCs/>
+          <w:lang w:val="en-US"/>
+        </w:rPr>
+        <w:t>transaction</w:t>
+      </w:r>
+      <w:r>
+        <w:rPr>
+          <w:rFonts w:asciiTheme="majorHAnsi" w:hAnsiTheme="majorHAnsi" w:cstheme="majorHAnsi"/>
+          <w:lang w:val="en-US"/>
+        </w:rPr>
+        <w:t xml:space="preserve"> đã phát sinh </w:t>
+      </w:r>
+      <w:r>
+        <w:rPr>
+          <w:rFonts w:asciiTheme="majorHAnsi" w:hAnsiTheme="majorHAnsi" w:cstheme="majorHAnsi"/>
+          <w:b/>
+          <w:bCs/>
+          <w:lang w:val="en-US"/>
+        </w:rPr>
+        <w:t>event</w:t>
+      </w:r>
+      <w:r>
+        <w:rPr>
+          <w:rFonts w:asciiTheme="majorHAnsi" w:hAnsiTheme="majorHAnsi" w:cstheme="majorHAnsi"/>
+          <w:b/>
+          <w:bCs/>
+          <w:lang w:val="en-US"/>
+        </w:rPr>
+        <w:t>.</w:t>
+      </w:r>
+    </w:p>
+    <w:p>
+      <w:pPr>
+        <w:rPr>
+          <w:rFonts w:asciiTheme="majorHAnsi" w:hAnsiTheme="majorHAnsi" w:cstheme="majorHAnsi"/>
+          <w:lang w:val="en-US"/>
+        </w:rPr>
+      </w:pPr>
+      <w:r>
+        <w:rPr>
+          <w:rFonts w:asciiTheme="majorHAnsi" w:hAnsiTheme="majorHAnsi" w:cstheme="majorHAnsi"/>
+          <w:lang w:val="en-US"/>
+        </w:rPr>
+        <w:t xml:space="preserve">3. </w:t>
+      </w:r>
+      <w:r>
+        <w:rPr>
+          <w:rFonts w:asciiTheme="majorHAnsi" w:hAnsiTheme="majorHAnsi" w:cstheme="majorHAnsi"/>
+          <w:lang w:val="en-US"/>
+        </w:rPr>
+        <w:t>Chạy chương trình trên Remix:</w:t>
+      </w:r>
+    </w:p>
+    <w:p>
+      <w:pPr>
+        <w:pStyle w:val="oancuaDanhsach"/>
+        <w:numPr>
+          <w:ilvl w:val="0"/>
+          <w:numId w:val="13"/>
+        </w:numPr>
+        <w:rPr>
+          <w:rFonts w:asciiTheme="majorHAnsi" w:hAnsiTheme="majorHAnsi" w:cstheme="majorHAnsi"/>
+          <w:b/>
+          <w:bCs/>
+          <w:lang w:val="en-US"/>
+        </w:rPr>
+      </w:pPr>
+      <w:r>
+        <w:rPr>
+          <w:rFonts w:asciiTheme="majorHAnsi" w:hAnsiTheme="majorHAnsi" w:cstheme="majorHAnsi"/>
+          <w:b/>
+          <w:bCs/>
+          <w:lang w:val="en-US"/>
+        </w:rPr>
+        <w:t>Compile file Solidity</w:t>
+      </w:r>
+    </w:p>
+    <w:p>
+      <w:pPr>
+        <w:rPr>
+          <w:rFonts w:asciiTheme="majorHAnsi" w:hAnsiTheme="majorHAnsi" w:cstheme="majorHAnsi"/>
+          <w:lang w:val="en-US"/>
+        </w:rPr>
+      </w:pPr>
+      <w:r>
+        <w:rPr>
+          <w:rFonts w:asciiTheme="majorHAnsi" w:hAnsiTheme="majorHAnsi" w:cstheme="majorHAnsi"/>
+          <w:lang w:val="en-US"/>
+        </w:rPr>
+        <w:drawing>
+          <wp:inline distT="0" distB="0" distL="0" distR="0" wp14:anchorId="718C3641" wp14:editId="274D87FC">
+            <wp:extent cx="5731510" cy="4351655"/>
+            <wp:effectExtent l="0" t="0" r="2540" b="0"/>
+            <wp:docPr id="9" name="Hình ảnh 9"/>
+            <wp:cNvGraphicFramePr>
+              <a:graphicFrameLocks xmlns:a="http://schemas.openxmlformats.org/drawingml/2006/main" noChangeAspect="1"/>
+            </wp:cNvGraphicFramePr>
+            <a:graphic xmlns:a="http://schemas.openxmlformats.org/drawingml/2006/main">
+              <a:graphicData uri="http://schemas.openxmlformats.org/drawingml/2006/picture">
+                <pic:pic xmlns:pic="http://schemas.openxmlformats.org/drawingml/2006/picture">
+                  <pic:nvPicPr>
+                    <pic:cNvPr id="1" name=""/>
+                    <pic:cNvPicPr/>
+                  </pic:nvPicPr>
+                  <pic:blipFill>
+                    <a:blip r:embed="rId13"/>
+                    <a:stretch>
+                      <a:fillRect/>
+                    </a:stretch>
+                  </pic:blipFill>
+                  <pic:spPr>
+                    <a:xfrm>
+                      <a:off x="0" y="0"/>
+                      <a:ext cx="5731510" cy="4351655"/>
+                    </a:xfrm>
+                    <a:prstGeom prst="rect">
+                      <a:avLst/>
+                    </a:prstGeom>
+                  </pic:spPr>
+                </pic:pic>
+              </a:graphicData>
+            </a:graphic>
+          </wp:inline>
+        </w:drawing>
+      </w:r>
+    </w:p>
+    <w:p>
+      <w:pPr>
+        <w:rPr>
+          <w:rFonts w:asciiTheme="majorHAnsi" w:hAnsiTheme="majorHAnsi" w:cstheme="majorHAnsi"/>
+          <w:lang w:val="en-US"/>
+        </w:rPr>
+      </w:pPr>
+      <w:r>
+        <w:rPr>
+          <w:rFonts w:asciiTheme="majorHAnsi" w:hAnsiTheme="majorHAnsi" w:cstheme="majorHAnsi"/>
+          <w:lang w:val="en-US"/>
+        </w:rPr>
+        <w:br w:type="page"/>
+      </w:r>
+    </w:p>
+    <w:p>
+      <w:pPr>
+        <w:pStyle w:val="oancuaDanhsach"/>
+        <w:numPr>
+          <w:ilvl w:val="0"/>
+          <w:numId w:val="13"/>
+        </w:numPr>
+        <w:rPr>
+          <w:rFonts w:asciiTheme="majorHAnsi" w:hAnsiTheme="majorHAnsi" w:cstheme="majorHAnsi"/>
+          <w:b/>
+          <w:bCs/>
+          <w:lang w:val="en-US"/>
+        </w:rPr>
+      </w:pPr>
+      <w:r>
+        <w:rPr>
+          <w:rFonts w:asciiTheme="majorHAnsi" w:hAnsiTheme="majorHAnsi" w:cstheme="majorHAnsi"/>
+          <w:b/>
+          <w:bCs/>
+          <w:lang w:val="en-US"/>
+        </w:rPr>
+        <w:lastRenderedPageBreak/>
+        <w:t>Chọn địa chỉ account để làm địa chỉ minter và deploy smartcontract. Sẽ nhận được trong log trong cửa sổ console</w:t>
+      </w:r>
+    </w:p>
+    <w:p>
+      <w:pPr>
+        <w:rPr>
+          <w:rFonts w:asciiTheme="majorHAnsi" w:hAnsiTheme="majorHAnsi" w:cstheme="majorHAnsi"/>
+          <w:lang w:val="en-US"/>
+        </w:rPr>
+      </w:pPr>
+      <w:r>
+        <w:rPr>
+          <w:rFonts w:asciiTheme="majorHAnsi" w:hAnsiTheme="majorHAnsi" w:cstheme="majorHAnsi"/>
+          <w:lang w:val="en-US"/>
+        </w:rPr>
+        <w:drawing>
+          <wp:inline distT="0" distB="0" distL="0" distR="0" wp14:anchorId="6EF87CA5" wp14:editId="1256112F">
+            <wp:extent cx="5731510" cy="3091815"/>
+            <wp:effectExtent l="0" t="0" r="2540" b="0"/>
+            <wp:docPr id="10" name="Hình ảnh 10"/>
+            <wp:cNvGraphicFramePr>
+              <a:graphicFrameLocks xmlns:a="http://schemas.openxmlformats.org/drawingml/2006/main" noChangeAspect="1"/>
+            </wp:cNvGraphicFramePr>
+            <a:graphic xmlns:a="http://schemas.openxmlformats.org/drawingml/2006/main">
+              <a:graphicData uri="http://schemas.openxmlformats.org/drawingml/2006/picture">
+                <pic:pic xmlns:pic="http://schemas.openxmlformats.org/drawingml/2006/picture">
+                  <pic:nvPicPr>
+                    <pic:cNvPr id="1" name=""/>
+                    <pic:cNvPicPr/>
+                  </pic:nvPicPr>
+                  <pic:blipFill>
+                    <a:blip r:embed="rId14"/>
+                    <a:stretch>
+                      <a:fillRect/>
+                    </a:stretch>
+                  </pic:blipFill>
+                  <pic:spPr>
+                    <a:xfrm>
+                      <a:off x="0" y="0"/>
+                      <a:ext cx="5731510" cy="3091815"/>
+                    </a:xfrm>
+                    <a:prstGeom prst="rect">
+                      <a:avLst/>
+                    </a:prstGeom>
+                  </pic:spPr>
+                </pic:pic>
+              </a:graphicData>
+            </a:graphic>
+          </wp:inline>
+        </w:drawing>
+      </w:r>
+    </w:p>
+    <w:p>
+      <w:pPr>
+        <w:pStyle w:val="oancuaDanhsach"/>
+        <w:ind w:left="1080"/>
+        <w:rPr>
+          <w:rFonts w:asciiTheme="majorHAnsi" w:hAnsiTheme="majorHAnsi" w:cstheme="majorHAnsi"/>
+          <w:color w:val="000000" w:themeColor="text1"/>
+          <w:lang w:val="en-US"/>
+        </w:rPr>
+      </w:pPr>
+    </w:p>
+    <w:p>
+      <w:pPr>
+        <w:pStyle w:val="oancuaDanhsach"/>
+        <w:numPr>
+          <w:ilvl w:val="0"/>
+          <w:numId w:val="13"/>
+        </w:numPr>
+        <w:rPr>
+          <w:rFonts w:asciiTheme="majorHAnsi" w:hAnsiTheme="majorHAnsi" w:cstheme="majorHAnsi"/>
+          <w:b/>
+          <w:bCs/>
+          <w:color w:val="000000" w:themeColor="text1"/>
+          <w:lang w:val="en-US"/>
+        </w:rPr>
+      </w:pPr>
+      <w:r>
+        <w:rPr>
+          <w:rFonts w:asciiTheme="majorHAnsi" w:hAnsiTheme="majorHAnsi" w:cstheme="majorHAnsi"/>
+          <w:b/>
+          <w:bCs/>
+          <w:color w:val="000000" w:themeColor="text1"/>
+          <w:lang w:val="en-US"/>
+        </w:rPr>
+        <w:t xml:space="preserve">Ở phần deployed contracts chọn vào phần mint để tạo coin. Sẽ ghi địa chỉ receiver(ví người nhận) và amount(số lượng coin muốn tạo) và </w:t>
+      </w:r>
+      <w:r>
+        <w:rPr>
+          <w:rFonts w:asciiTheme="majorHAnsi" w:hAnsiTheme="majorHAnsi" w:cstheme="majorHAnsi"/>
+          <w:b/>
+          <w:bCs/>
+          <w:color w:val="000000" w:themeColor="text1"/>
+          <w:lang w:val="en-US"/>
+        </w:rPr>
+        <w:t xml:space="preserve">chọn </w:t>
+      </w:r>
+      <w:r>
+        <w:rPr>
+          <w:rFonts w:asciiTheme="majorHAnsi" w:hAnsiTheme="majorHAnsi" w:cstheme="majorHAnsi"/>
+          <w:b/>
+          <w:bCs/>
+          <w:color w:val="000000" w:themeColor="text1"/>
+          <w:lang w:val="en-US"/>
+        </w:rPr>
+        <w:t>transact</w:t>
+      </w:r>
+      <w:r>
+        <w:rPr>
+          <w:rFonts w:asciiTheme="majorHAnsi" w:hAnsiTheme="majorHAnsi" w:cstheme="majorHAnsi"/>
+          <w:b/>
+          <w:bCs/>
+          <w:color w:val="000000" w:themeColor="text1"/>
+          <w:lang w:val="en-US"/>
+        </w:rPr>
+        <w:t xml:space="preserve"> để thực hiện</w:t>
+      </w:r>
+      <w:r>
+        <w:rPr>
+          <w:rFonts w:asciiTheme="majorHAnsi" w:hAnsiTheme="majorHAnsi" w:cstheme="majorHAnsi"/>
+          <w:b/>
+          <w:bCs/>
+          <w:color w:val="000000" w:themeColor="text1"/>
+          <w:lang w:val="en-US"/>
+        </w:rPr>
+        <w:t xml:space="preserve">. Logs sẽ </w:t>
+      </w:r>
+      <w:r>
+        <w:rPr>
+          <w:rFonts w:asciiTheme="majorHAnsi" w:hAnsiTheme="majorHAnsi" w:cstheme="majorHAnsi"/>
+          <w:b/>
+          <w:bCs/>
+          <w:color w:val="000000" w:themeColor="text1"/>
+          <w:lang w:val="en-US"/>
+        </w:rPr>
+        <w:t xml:space="preserve">được </w:t>
+      </w:r>
+      <w:r>
+        <w:rPr>
+          <w:rFonts w:asciiTheme="majorHAnsi" w:hAnsiTheme="majorHAnsi" w:cstheme="majorHAnsi"/>
+          <w:b/>
+          <w:bCs/>
+          <w:color w:val="000000" w:themeColor="text1"/>
+          <w:lang w:val="en-US"/>
+        </w:rPr>
+        <w:t>ghi lại</w:t>
+      </w:r>
+      <w:r>
+        <w:rPr>
+          <w:rFonts w:asciiTheme="majorHAnsi" w:hAnsiTheme="majorHAnsi" w:cstheme="majorHAnsi"/>
+          <w:b/>
+          <w:bCs/>
+          <w:color w:val="000000" w:themeColor="text1"/>
+          <w:lang w:val="en-US"/>
+        </w:rPr>
+        <w:t xml:space="preserve"> và hiện ở cửa sỗ console</w:t>
+      </w:r>
+      <w:r>
+        <w:rPr>
+          <w:rFonts w:asciiTheme="majorHAnsi" w:hAnsiTheme="majorHAnsi" w:cstheme="majorHAnsi"/>
+          <w:b/>
+          <w:bCs/>
+          <w:color w:val="000000" w:themeColor="text1"/>
+          <w:lang w:val="en-US"/>
+        </w:rPr>
+        <w:t>.</w:t>
+      </w:r>
+    </w:p>
+    <w:p>
+      <w:pPr>
+        <w:rPr>
+          <w:rFonts w:asciiTheme="majorHAnsi" w:hAnsiTheme="majorHAnsi" w:cstheme="majorHAnsi"/>
+          <w:color w:val="000000" w:themeColor="text1"/>
+          <w:lang w:val="en-US"/>
+        </w:rPr>
+      </w:pPr>
+      <w:r>
+        <w:rPr>
+          <w:rFonts w:asciiTheme="majorHAnsi" w:hAnsiTheme="majorHAnsi" w:cstheme="majorHAnsi"/>
+          <w:color w:val="000000" w:themeColor="text1"/>
+          <w:lang w:val="en-US"/>
+        </w:rPr>
+        <w:drawing>
+          <wp:inline distT="0" distB="0" distL="0" distR="0" wp14:anchorId="065EE18B" wp14:editId="58A117C7">
+            <wp:extent cx="5731510" cy="2576195"/>
+            <wp:effectExtent l="0" t="0" r="2540" b="0"/>
+            <wp:docPr id="11" name="Hình ảnh 11"/>
+            <wp:cNvGraphicFramePr>
+              <a:graphicFrameLocks xmlns:a="http://schemas.openxmlformats.org/drawingml/2006/main" noChangeAspect="1"/>
+            </wp:cNvGraphicFramePr>
+            <a:graphic xmlns:a="http://schemas.openxmlformats.org/drawingml/2006/main">
+              <a:graphicData uri="http://schemas.openxmlformats.org/drawingml/2006/picture">
+                <pic:pic xmlns:pic="http://schemas.openxmlformats.org/drawingml/2006/picture">
+                  <pic:nvPicPr>
+                    <pic:cNvPr id="1" name=""/>
+                    <pic:cNvPicPr/>
+                  </pic:nvPicPr>
+                  <pic:blipFill>
+                    <a:blip r:embed="rId15"/>
+                    <a:stretch>
+                      <a:fillRect/>
+                    </a:stretch>
+                  </pic:blipFill>
+                  <pic:spPr>
+                    <a:xfrm>
+                      <a:off x="0" y="0"/>
+                      <a:ext cx="5731510" cy="2576195"/>
+                    </a:xfrm>
+                    <a:prstGeom prst="rect">
+                      <a:avLst/>
+                    </a:prstGeom>
+                  </pic:spPr>
+                </pic:pic>
+              </a:graphicData>
+            </a:graphic>
+          </wp:inline>
+        </w:drawing>
+      </w:r>
+    </w:p>
+    <w:p>
+      <w:pPr>
+        <w:rPr>
+          <w:rFonts w:asciiTheme="majorHAnsi" w:hAnsiTheme="majorHAnsi" w:cstheme="majorHAnsi"/>
+          <w:lang w:val="en-US"/>
+        </w:rPr>
+      </w:pPr>
+      <w:r>
+        <w:rPr>
+          <w:rFonts w:asciiTheme="majorHAnsi" w:hAnsiTheme="majorHAnsi" w:cstheme="majorHAnsi"/>
+          <w:lang w:val="en-US"/>
+        </w:rPr>
+        <w:br w:type="page"/>
+      </w:r>
+    </w:p>
+    <w:p>
+      <w:pPr>
+        <w:pStyle w:val="oancuaDanhsach"/>
+        <w:numPr>
+          <w:ilvl w:val="0"/>
+          <w:numId w:val="13"/>
+        </w:numPr>
+        <w:rPr>
+          <w:rFonts w:asciiTheme="majorHAnsi" w:hAnsiTheme="majorHAnsi" w:cstheme="majorHAnsi"/>
+          <w:b/>
+          <w:bCs/>
+          <w:lang w:val="en-US"/>
+        </w:rPr>
+      </w:pPr>
+      <w:r>
+        <w:rPr>
+          <w:rFonts w:asciiTheme="majorHAnsi" w:hAnsiTheme="majorHAnsi" w:cstheme="majorHAnsi"/>
+          <w:b/>
+          <w:bCs/>
+          <w:lang w:val="en-US"/>
+        </w:rPr>
+        <w:lastRenderedPageBreak/>
+        <w:t>Tiêp theo là phần send sẽ chọn receiver người nhận và amount(số lượng coin trong giao dịch)</w:t>
+      </w:r>
+      <w:r>
+        <w:rPr>
+          <w:rFonts w:asciiTheme="majorHAnsi" w:hAnsiTheme="majorHAnsi" w:cstheme="majorHAnsi"/>
+          <w:b/>
+          <w:bCs/>
+          <w:lang w:val="en-US"/>
+        </w:rPr>
+        <w:t xml:space="preserve"> và chọn transact để thực hiện. thông tin sẽ được hiện ở cửa sổ console và có thêm event.</w:t>
+      </w:r>
+    </w:p>
+    <w:p>
+      <w:pPr>
+        <w:rPr>
+          <w:rFonts w:asciiTheme="majorHAnsi" w:hAnsiTheme="majorHAnsi" w:cstheme="majorHAnsi"/>
+          <w:lang w:val="en-US"/>
+        </w:rPr>
+      </w:pPr>
+      <w:r>
+        <w:rPr>
+          <w:rFonts w:asciiTheme="majorHAnsi" w:hAnsiTheme="majorHAnsi" w:cstheme="majorHAnsi"/>
+          <w:lang w:val="en-US"/>
+        </w:rPr>
+        <w:drawing>
+          <wp:inline distT="0" distB="0" distL="0" distR="0" wp14:anchorId="7E91A39B" wp14:editId="387CD049">
+            <wp:extent cx="5731510" cy="2104390"/>
+            <wp:effectExtent l="0" t="0" r="2540" b="0"/>
+            <wp:docPr id="12" name="Hình ảnh 12"/>
+            <wp:cNvGraphicFramePr>
+              <a:graphicFrameLocks xmlns:a="http://schemas.openxmlformats.org/drawingml/2006/main" noChangeAspect="1"/>
+            </wp:cNvGraphicFramePr>
+            <a:graphic xmlns:a="http://schemas.openxmlformats.org/drawingml/2006/main">
+              <a:graphicData uri="http://schemas.openxmlformats.org/drawingml/2006/picture">
+                <pic:pic xmlns:pic="http://schemas.openxmlformats.org/drawingml/2006/picture">
+                  <pic:nvPicPr>
+                    <pic:cNvPr id="1" name=""/>
+                    <pic:cNvPicPr/>
+                  </pic:nvPicPr>
+                  <pic:blipFill>
+                    <a:blip r:embed="rId16"/>
+                    <a:stretch>
+                      <a:fillRect/>
+                    </a:stretch>
+                  </pic:blipFill>
+                  <pic:spPr>
+                    <a:xfrm>
+                      <a:off x="0" y="0"/>
+                      <a:ext cx="5731510" cy="2104390"/>
+                    </a:xfrm>
+                    <a:prstGeom prst="rect">
+                      <a:avLst/>
+                    </a:prstGeom>
+                  </pic:spPr>
+                </pic:pic>
+              </a:graphicData>
+            </a:graphic>
+          </wp:inline>
+        </w:drawing>
+      </w:r>
+    </w:p>
+    <w:p>
+      <w:pPr>
+        <w:pStyle w:val="oancuaDanhsach"/>
+        <w:numPr>
+          <w:ilvl w:val="0"/>
+          <w:numId w:val="13"/>
+        </w:numPr>
+        <w:rPr>
+          <w:rFonts w:asciiTheme="majorHAnsi" w:hAnsiTheme="majorHAnsi" w:cstheme="majorHAnsi"/>
+          <w:b/>
+          <w:bCs/>
+          <w:lang w:val="en-US"/>
+        </w:rPr>
+      </w:pPr>
+      <w:r>
+        <w:rPr>
+          <w:rFonts w:asciiTheme="majorHAnsi" w:hAnsiTheme="majorHAnsi" w:cstheme="majorHAnsi"/>
+          <w:b/>
+          <w:bCs/>
+          <w:lang w:val="en-US"/>
+        </w:rPr>
+        <w:t>Phần balances sẽ kiểm tra số dư hay giá trị uint trong địa chỉ được nhập. Và minter sẽ trả về địa chỉ của người đã deploy cái contract này</w:t>
+      </w:r>
+    </w:p>
+    <w:p>
+      <w:pPr>
+        <w:rPr>
+          <w:rFonts w:asciiTheme="majorHAnsi" w:hAnsiTheme="majorHAnsi" w:cstheme="majorHAnsi"/>
+          <w:lang w:val="en-US"/>
+        </w:rPr>
+      </w:pPr>
+      <w:r>
+        <w:rPr>
+          <w:rFonts w:asciiTheme="majorHAnsi" w:hAnsiTheme="majorHAnsi" w:cstheme="majorHAnsi"/>
+          <w:lang w:val="en-US"/>
+        </w:rPr>
+        <w:drawing>
+          <wp:inline distT="0" distB="0" distL="0" distR="0" wp14:anchorId="076FD6F0" wp14:editId="30078C65">
+            <wp:extent cx="5731510" cy="2557145"/>
+            <wp:effectExtent l="0" t="0" r="2540" b="0"/>
+            <wp:docPr id="13" name="Hình ảnh 13"/>
+            <wp:cNvGraphicFramePr>
+              <a:graphicFrameLocks xmlns:a="http://schemas.openxmlformats.org/drawingml/2006/main" noChangeAspect="1"/>
+            </wp:cNvGraphicFramePr>
+            <a:graphic xmlns:a="http://schemas.openxmlformats.org/drawingml/2006/main">
+              <a:graphicData uri="http://schemas.openxmlformats.org/drawingml/2006/picture">
+                <pic:pic xmlns:pic="http://schemas.openxmlformats.org/drawingml/2006/picture">
+                  <pic:nvPicPr>
+                    <pic:cNvPr id="1" name=""/>
+                    <pic:cNvPicPr/>
+                  </pic:nvPicPr>
+                  <pic:blipFill>
+                    <a:blip r:embed="rId17"/>
+                    <a:stretch>
+                      <a:fillRect/>
+                    </a:stretch>
+                  </pic:blipFill>
+                  <pic:spPr>
+                    <a:xfrm>
+                      <a:off x="0" y="0"/>
+                      <a:ext cx="5731510" cy="2557145"/>
+                    </a:xfrm>
+                    <a:prstGeom prst="rect">
+                      <a:avLst/>
+                    </a:prstGeom>
+                  </pic:spPr>
+                </pic:pic>
+              </a:graphicData>
+            </a:graphic>
+          </wp:inline>
+        </w:drawing>
+      </w:r>
     </w:p>
     <w:sectPr>
       <w:pgSz w:w="11906" w:h="16838"/>
@@ -3756,6 +6322,186 @@
     </w:lvl>
   </w:abstractNum>
   <w:abstractNum w:abstractNumId="10" w15:restartNumberingAfterBreak="0">
+    <w:nsid w:val="60D92F9A"/>
+    <w:multiLevelType w:val="hybridMultilevel"/>
+    <w:tmpl w:val="AE3CE1D6"/>
+    <w:lvl w:ilvl="0" w:tplc="4CA84D2C">
+      <w:start w:val="1"/>
+      <w:numFmt w:val="decimal"/>
+      <w:lvlText w:val="%1."/>
+      <w:lvlJc w:val="left"/>
+      <w:pPr>
+        <w:ind w:left="1080" w:hanging="360"/>
+      </w:pPr>
+      <w:rPr>
+        <w:rFonts w:hint="default"/>
+        <w:b/>
+        <w:bCs/>
+      </w:rPr>
+    </w:lvl>
+    <w:lvl w:ilvl="1" w:tplc="042A0019">
+      <w:start w:val="1"/>
+      <w:numFmt w:val="lowerLetter"/>
+      <w:lvlText w:val="%2."/>
+      <w:lvlJc w:val="left"/>
+      <w:pPr>
+        <w:ind w:left="1800" w:hanging="360"/>
+      </w:pPr>
+    </w:lvl>
+    <w:lvl w:ilvl="2" w:tplc="042A001B">
+      <w:start w:val="1"/>
+      <w:numFmt w:val="lowerRoman"/>
+      <w:lvlText w:val="%3."/>
+      <w:lvlJc w:val="right"/>
+      <w:pPr>
+        <w:ind w:left="2520" w:hanging="180"/>
+      </w:pPr>
+    </w:lvl>
+    <w:lvl w:ilvl="3" w:tplc="042A000F" w:tentative="1">
+      <w:start w:val="1"/>
+      <w:numFmt w:val="decimal"/>
+      <w:lvlText w:val="%4."/>
+      <w:lvlJc w:val="left"/>
+      <w:pPr>
+        <w:ind w:left="3240" w:hanging="360"/>
+      </w:pPr>
+    </w:lvl>
+    <w:lvl w:ilvl="4" w:tplc="042A0019" w:tentative="1">
+      <w:start w:val="1"/>
+      <w:numFmt w:val="lowerLetter"/>
+      <w:lvlText w:val="%5."/>
+      <w:lvlJc w:val="left"/>
+      <w:pPr>
+        <w:ind w:left="3960" w:hanging="360"/>
+      </w:pPr>
+    </w:lvl>
+    <w:lvl w:ilvl="5" w:tplc="042A001B" w:tentative="1">
+      <w:start w:val="1"/>
+      <w:numFmt w:val="lowerRoman"/>
+      <w:lvlText w:val="%6."/>
+      <w:lvlJc w:val="right"/>
+      <w:pPr>
+        <w:ind w:left="4680" w:hanging="180"/>
+      </w:pPr>
+    </w:lvl>
+    <w:lvl w:ilvl="6" w:tplc="042A000F" w:tentative="1">
+      <w:start w:val="1"/>
+      <w:numFmt w:val="decimal"/>
+      <w:lvlText w:val="%7."/>
+      <w:lvlJc w:val="left"/>
+      <w:pPr>
+        <w:ind w:left="5400" w:hanging="360"/>
+      </w:pPr>
+    </w:lvl>
+    <w:lvl w:ilvl="7" w:tplc="042A0019" w:tentative="1">
+      <w:start w:val="1"/>
+      <w:numFmt w:val="lowerLetter"/>
+      <w:lvlText w:val="%8."/>
+      <w:lvlJc w:val="left"/>
+      <w:pPr>
+        <w:ind w:left="6120" w:hanging="360"/>
+      </w:pPr>
+    </w:lvl>
+    <w:lvl w:ilvl="8" w:tplc="042A001B" w:tentative="1">
+      <w:start w:val="1"/>
+      <w:numFmt w:val="lowerRoman"/>
+      <w:lvlText w:val="%9."/>
+      <w:lvlJc w:val="right"/>
+      <w:pPr>
+        <w:ind w:left="6840" w:hanging="180"/>
+      </w:pPr>
+    </w:lvl>
+  </w:abstractNum>
+  <w:abstractNum w:abstractNumId="11" w15:restartNumberingAfterBreak="0">
+    <w:nsid w:val="64F26F45"/>
+    <w:multiLevelType w:val="hybridMultilevel"/>
+    <w:tmpl w:val="804C88F8"/>
+    <w:lvl w:ilvl="0" w:tplc="042A000F">
+      <w:start w:val="1"/>
+      <w:numFmt w:val="decimal"/>
+      <w:lvlText w:val="%1."/>
+      <w:lvlJc w:val="left"/>
+      <w:pPr>
+        <w:ind w:left="720" w:hanging="360"/>
+      </w:pPr>
+      <w:rPr>
+        <w:rFonts w:hint="default"/>
+      </w:rPr>
+    </w:lvl>
+    <w:lvl w:ilvl="1" w:tplc="042A0019" w:tentative="1">
+      <w:start w:val="1"/>
+      <w:numFmt w:val="lowerLetter"/>
+      <w:lvlText w:val="%2."/>
+      <w:lvlJc w:val="left"/>
+      <w:pPr>
+        <w:ind w:left="1440" w:hanging="360"/>
+      </w:pPr>
+    </w:lvl>
+    <w:lvl w:ilvl="2" w:tplc="042A001B" w:tentative="1">
+      <w:start w:val="1"/>
+      <w:numFmt w:val="lowerRoman"/>
+      <w:lvlText w:val="%3."/>
+      <w:lvlJc w:val="right"/>
+      <w:pPr>
+        <w:ind w:left="2160" w:hanging="180"/>
+      </w:pPr>
+    </w:lvl>
+    <w:lvl w:ilvl="3" w:tplc="042A000F" w:tentative="1">
+      <w:start w:val="1"/>
+      <w:numFmt w:val="decimal"/>
+      <w:lvlText w:val="%4."/>
+      <w:lvlJc w:val="left"/>
+      <w:pPr>
+        <w:ind w:left="2880" w:hanging="360"/>
+      </w:pPr>
+    </w:lvl>
+    <w:lvl w:ilvl="4" w:tplc="042A0019" w:tentative="1">
+      <w:start w:val="1"/>
+      <w:numFmt w:val="lowerLetter"/>
+      <w:lvlText w:val="%5."/>
+      <w:lvlJc w:val="left"/>
+      <w:pPr>
+        <w:ind w:left="3600" w:hanging="360"/>
+      </w:pPr>
+    </w:lvl>
+    <w:lvl w:ilvl="5" w:tplc="042A001B" w:tentative="1">
+      <w:start w:val="1"/>
+      <w:numFmt w:val="lowerRoman"/>
+      <w:lvlText w:val="%6."/>
+      <w:lvlJc w:val="right"/>
+      <w:pPr>
+        <w:ind w:left="4320" w:hanging="180"/>
+      </w:pPr>
+    </w:lvl>
+    <w:lvl w:ilvl="6" w:tplc="042A000F" w:tentative="1">
+      <w:start w:val="1"/>
+      <w:numFmt w:val="decimal"/>
+      <w:lvlText w:val="%7."/>
+      <w:lvlJc w:val="left"/>
+      <w:pPr>
+        <w:ind w:left="5040" w:hanging="360"/>
+      </w:pPr>
+    </w:lvl>
+    <w:lvl w:ilvl="7" w:tplc="042A0019" w:tentative="1">
+      <w:start w:val="1"/>
+      <w:numFmt w:val="lowerLetter"/>
+      <w:lvlText w:val="%8."/>
+      <w:lvlJc w:val="left"/>
+      <w:pPr>
+        <w:ind w:left="5760" w:hanging="360"/>
+      </w:pPr>
+    </w:lvl>
+    <w:lvl w:ilvl="8" w:tplc="042A001B" w:tentative="1">
+      <w:start w:val="1"/>
+      <w:numFmt w:val="lowerRoman"/>
+      <w:lvlText w:val="%9."/>
+      <w:lvlJc w:val="right"/>
+      <w:pPr>
+        <w:ind w:left="6480" w:hanging="180"/>
+      </w:pPr>
+    </w:lvl>
+  </w:abstractNum>
+  <w:abstractNum w:abstractNumId="12" w15:restartNumberingAfterBreak="0">
     <w:nsid w:val="766F589E"/>
     <w:multiLevelType w:val="hybridMultilevel"/>
     <w:tmpl w:val="FC5279C0"/>
@@ -3893,13 +6639,19 @@
     <w:abstractNumId w:val="1"/>
   </w:num>
   <w:num w:numId="9" w16cid:durableId="1727990917">
-    <w:abstractNumId w:val="10"/>
+    <w:abstractNumId w:val="12"/>
   </w:num>
   <w:num w:numId="10" w16cid:durableId="2127692322">
     <w:abstractNumId w:val="9"/>
   </w:num>
   <w:num w:numId="11" w16cid:durableId="1071194478">
     <w:abstractNumId w:val="5"/>
+  </w:num>
+  <w:num w:numId="12" w16cid:durableId="1988514306">
+    <w:abstractNumId w:val="10"/>
+  </w:num>
+  <w:num w:numId="13" w16cid:durableId="1297875765">
+    <w:abstractNumId w:val="11"/>
   </w:num>
 </w:numbering>
 </file>
@@ -4507,7 +7259,6 @@
   <w:style w:type="character" w:default="1" w:styleId="Phngmcinhcuaoanvn">
     <w:name w:val="Default Paragraph Font"/>
     <w:uiPriority w:val="1"/>
-    <w:semiHidden/>
     <w:unhideWhenUsed/>
   </w:style>
   <w:style w:type="table" w:default="1" w:styleId="BangThngthng">

</xml_diff>

<commit_message>
update gitignore vs bài 4
</commit_message>
<xml_diff>
--- a/Tài liệu cơ bản về Solidity.docx
+++ b/Tài liệu cơ bản về Solidity.docx
@@ -76,7 +76,7 @@
       </w:r>
       <w:r>
         <w:rPr>
-          <w:rFonts w:ascii="Segoe UI" w:hAnsi="Segoe UI" w:cs="Segoe UI"/>
+          <w:rFonts w:asciiTheme="majorHAnsi" w:hAnsiTheme="majorHAnsi" w:cstheme="majorHAnsi"/>
           <w:spacing w:val="2"/>
         </w:rPr>
         <w:t xml:space="preserve"> </w:t>
@@ -100,14 +100,7 @@
           <w:rFonts w:asciiTheme="majorHAnsi" w:hAnsiTheme="majorHAnsi" w:cstheme="majorHAnsi"/>
           <w:lang w:val="en-US"/>
         </w:rPr>
-        <w:t xml:space="preserve">IDE web : </w:t>
-      </w:r>
-      <w:r>
-        <w:rPr>
-          <w:rFonts w:asciiTheme="majorHAnsi" w:hAnsiTheme="majorHAnsi" w:cstheme="majorHAnsi"/>
-          <w:lang w:val="en-US"/>
-        </w:rPr>
-        <w:t>https://remix.ethereum.org/</w:t>
+        <w:t>IDE web : https://remix.ethereum.org/</w:t>
       </w:r>
     </w:p>
     <w:p>
@@ -251,14 +244,7 @@
           <w:lang w:val="en-US"/>
         </w:rPr>
         <w:br/>
-        <w:t>Dòng này khai báo phiên</w:t>
-      </w:r>
-      <w:r>
-        <w:rPr>
-          <w:rFonts w:asciiTheme="majorHAnsi" w:hAnsiTheme="majorHAnsi" w:cstheme="majorHAnsi"/>
-          <w:lang w:val="en-US"/>
-        </w:rPr>
-        <w:t xml:space="preserve"> bản solidity được sử dụng từ phiên bản 0.7.0 đến dưới phiên bản 0.9.0</w:t>
+        <w:t>Dòng này khai báo phiên bản solidity được sử dụng từ phiên bản 0.7.0 đến dưới phiên bản 0.9.0</w:t>
       </w:r>
     </w:p>
     <w:p>
@@ -350,21 +336,7 @@
           <w:rFonts w:asciiTheme="majorHAnsi" w:hAnsiTheme="majorHAnsi" w:cstheme="majorHAnsi"/>
           <w:color w:val="000000" w:themeColor="text1"/>
         </w:rPr>
-        <w:t>nguyên &gt;=0, trong solidity có thể ghi uint8 từ 0 -&gt;255(2^8),</w:t>
-      </w:r>
-      <w:r>
-        <w:rPr>
-          <w:rFonts w:asciiTheme="majorHAnsi" w:hAnsiTheme="majorHAnsi" w:cstheme="majorHAnsi"/>
-          <w:color w:val="000000" w:themeColor="text1"/>
-        </w:rPr>
-        <w:t>…</w:t>
-      </w:r>
-      <w:r>
-        <w:rPr>
-          <w:rFonts w:asciiTheme="majorHAnsi" w:hAnsiTheme="majorHAnsi" w:cstheme="majorHAnsi"/>
-          <w:color w:val="000000" w:themeColor="text1"/>
-        </w:rPr>
-        <w:t xml:space="preserve"> </w:t>
+        <w:t xml:space="preserve">nguyên &gt;=0, trong solidity có thể ghi uint8 từ 0 -&gt;255(2^8),… </w:t>
       </w:r>
       <w:r>
         <w:rPr>
@@ -1716,28 +1688,7 @@
           <w:rFonts w:asciiTheme="majorHAnsi" w:hAnsiTheme="majorHAnsi" w:cstheme="majorHAnsi"/>
           <w:lang w:val="en-US"/>
         </w:rPr>
-        <w:t>(</w:t>
-      </w:r>
-      <w:r>
-        <w:rPr>
-          <w:rFonts w:asciiTheme="majorHAnsi" w:hAnsiTheme="majorHAnsi" w:cstheme="majorHAnsi"/>
-          <w:lang w:val="en-US"/>
-        </w:rPr>
-        <w:t>môi trường</w:t>
-      </w:r>
-      <w:r>
-        <w:rPr>
-          <w:rFonts w:asciiTheme="majorHAnsi" w:hAnsiTheme="majorHAnsi" w:cstheme="majorHAnsi"/>
-          <w:lang w:val="en-US"/>
-        </w:rPr>
-        <w:t>)</w:t>
-      </w:r>
-      <w:r>
-        <w:rPr>
-          <w:rFonts w:asciiTheme="majorHAnsi" w:hAnsiTheme="majorHAnsi" w:cstheme="majorHAnsi"/>
-          <w:lang w:val="en-US"/>
-        </w:rPr>
-        <w:t xml:space="preserve"> và </w:t>
+        <w:t xml:space="preserve">(môi trường) và </w:t>
       </w:r>
       <w:r>
         <w:rPr>
@@ -1753,28 +1704,7 @@
           <w:rFonts w:asciiTheme="majorHAnsi" w:hAnsiTheme="majorHAnsi" w:cstheme="majorHAnsi"/>
           <w:lang w:val="en-US"/>
         </w:rPr>
-        <w:t>(</w:t>
-      </w:r>
-      <w:r>
-        <w:rPr>
-          <w:rFonts w:asciiTheme="majorHAnsi" w:hAnsiTheme="majorHAnsi" w:cstheme="majorHAnsi"/>
-          <w:lang w:val="en-US"/>
-        </w:rPr>
-        <w:t>tài khoản</w:t>
-      </w:r>
-      <w:r>
-        <w:rPr>
-          <w:rFonts w:asciiTheme="majorHAnsi" w:hAnsiTheme="majorHAnsi" w:cstheme="majorHAnsi"/>
-          <w:lang w:val="en-US"/>
-        </w:rPr>
-        <w:t>)</w:t>
-      </w:r>
-      <w:r>
-        <w:rPr>
-          <w:rFonts w:asciiTheme="majorHAnsi" w:hAnsiTheme="majorHAnsi" w:cstheme="majorHAnsi"/>
-          <w:lang w:val="en-US"/>
-        </w:rPr>
-        <w:t xml:space="preserve"> để triển khai contract lên blockchain, có sẳn hơn </w:t>
+        <w:t xml:space="preserve">(tài khoản) để triển khai contract lên blockchain, có sẳn hơn </w:t>
       </w:r>
       <w:r>
         <w:rPr>
@@ -1799,25 +1729,7 @@
           <w:bCs/>
           <w:lang w:val="en-US"/>
         </w:rPr>
-        <w:t>100ETH cho mỗi tài khoản</w:t>
-      </w:r>
-      <w:r>
-        <w:rPr>
-          <w:rFonts w:asciiTheme="majorHAnsi" w:hAnsiTheme="majorHAnsi" w:cstheme="majorHAnsi"/>
-          <w:b/>
-          <w:bCs/>
-          <w:lang w:val="en-US"/>
-        </w:rPr>
-        <w:t xml:space="preserve">. </w:t>
-      </w:r>
-      <w:r>
-        <w:rPr>
-          <w:rFonts w:asciiTheme="majorHAnsi" w:hAnsiTheme="majorHAnsi" w:cstheme="majorHAnsi"/>
-          <w:b/>
-          <w:bCs/>
-          <w:lang w:val="en-US"/>
-        </w:rPr>
-        <w:t>Deploy</w:t>
+        <w:t>100ETH cho mỗi tài khoản. Deploy</w:t>
       </w:r>
       <w:r>
         <w:rPr>
@@ -1930,21 +1842,7 @@
           <w:rFonts w:asciiTheme="majorHAnsi" w:hAnsiTheme="majorHAnsi" w:cstheme="majorHAnsi"/>
           <w:lang w:val="en-US"/>
         </w:rPr>
-        <w:t xml:space="preserve">At address(truy cập vào contract đã có). </w:t>
-      </w:r>
-      <w:r>
-        <w:rPr>
-          <w:rFonts w:asciiTheme="majorHAnsi" w:hAnsiTheme="majorHAnsi" w:cstheme="majorHAnsi"/>
-          <w:lang w:val="en-US"/>
-        </w:rPr>
-        <w:t>Kết nối với contract đã được deploy lên tr</w:t>
-      </w:r>
-      <w:r>
-        <w:rPr>
-          <w:rFonts w:asciiTheme="majorHAnsi" w:hAnsiTheme="majorHAnsi" w:cstheme="majorHAnsi"/>
-          <w:lang w:val="en-US"/>
-        </w:rPr>
-        <w:t>ước đó bằng address</w:t>
+        <w:t>At address(truy cập vào contract đã có). Kết nối với contract đã được deploy lên trước đó bằng address</w:t>
       </w:r>
     </w:p>
     <w:p>
@@ -2161,28 +2059,7 @@
           <w:rFonts w:asciiTheme="majorHAnsi" w:hAnsiTheme="majorHAnsi" w:cstheme="majorHAnsi"/>
           <w:lang w:val="en-US"/>
         </w:rPr>
-        <w:t xml:space="preserve"> </w:t>
-      </w:r>
-      <w:r>
-        <w:rPr>
-          <w:rFonts w:asciiTheme="majorHAnsi" w:hAnsiTheme="majorHAnsi" w:cstheme="majorHAnsi"/>
-          <w:lang w:val="en-US"/>
-        </w:rPr>
-        <w:t>–</w:t>
-      </w:r>
-      <w:r>
-        <w:rPr>
-          <w:rFonts w:asciiTheme="majorHAnsi" w:hAnsiTheme="majorHAnsi" w:cstheme="majorHAnsi"/>
-          <w:lang w:val="en-US"/>
-        </w:rPr>
-        <w:t xml:space="preserve"> th</w:t>
-      </w:r>
-      <w:r>
-        <w:rPr>
-          <w:rFonts w:asciiTheme="majorHAnsi" w:hAnsiTheme="majorHAnsi" w:cstheme="majorHAnsi"/>
-          <w:lang w:val="en-US"/>
-        </w:rPr>
-        <w:t xml:space="preserve">ay đổi </w:t>
+        <w:t xml:space="preserve"> – thay đổi </w:t>
       </w:r>
       <w:r>
         <w:rPr>
@@ -2613,21 +2490,7 @@
           <w:rFonts w:asciiTheme="majorHAnsi" w:hAnsiTheme="majorHAnsi" w:cstheme="majorHAnsi"/>
           <w:lang w:val="en-US"/>
         </w:rPr>
-        <w:t xml:space="preserve">2. </w:t>
-      </w:r>
-      <w:r>
-        <w:rPr>
-          <w:rFonts w:asciiTheme="majorHAnsi" w:hAnsiTheme="majorHAnsi" w:cstheme="majorHAnsi"/>
-          <w:lang w:val="en-US"/>
-        </w:rPr>
-        <w:t>Chương trình Khởi tạo coin, chuyển coin</w:t>
-      </w:r>
-      <w:r>
-        <w:rPr>
-          <w:rFonts w:asciiTheme="majorHAnsi" w:hAnsiTheme="majorHAnsi" w:cstheme="majorHAnsi"/>
-          <w:lang w:val="en-US"/>
-        </w:rPr>
-        <w:t>:</w:t>
+        <w:t>2. Chương trình Khởi tạo coin, chuyển coin:</w:t>
       </w:r>
     </w:p>
     <w:p>
@@ -2785,14 +2648,7 @@
           <w:rFonts w:asciiTheme="majorHAnsi" w:hAnsiTheme="majorHAnsi" w:cstheme="majorHAnsi"/>
           <w:lang w:val="en-US"/>
         </w:rPr>
-        <w:t xml:space="preserve"> </w:t>
-      </w:r>
-      <w:r>
-        <w:rPr>
-          <w:rFonts w:asciiTheme="majorHAnsi" w:hAnsiTheme="majorHAnsi" w:cstheme="majorHAnsi"/>
-          <w:lang w:val="en-US"/>
-        </w:rPr>
-        <w:t xml:space="preserve">Tạo 1 </w:t>
+        <w:t xml:space="preserve"> Tạo 1 </w:t>
       </w:r>
       <w:r>
         <w:rPr>
@@ -2862,14 +2718,7 @@
           <w:rFonts w:asciiTheme="majorHAnsi" w:hAnsiTheme="majorHAnsi" w:cstheme="majorHAnsi"/>
           <w:lang w:val="en-US"/>
         </w:rPr>
-        <w:t xml:space="preserve">: </w:t>
-      </w:r>
-      <w:r>
-        <w:rPr>
-          <w:rFonts w:asciiTheme="majorHAnsi" w:hAnsiTheme="majorHAnsi" w:cstheme="majorHAnsi"/>
-          <w:lang w:val="en-US"/>
-        </w:rPr>
-        <w:t xml:space="preserve">khai báo biến </w:t>
+        <w:t xml:space="preserve">: khai báo biến </w:t>
       </w:r>
       <w:r>
         <w:rPr>
@@ -2908,14 +2757,7 @@
           <w:rFonts w:asciiTheme="majorHAnsi" w:hAnsiTheme="majorHAnsi" w:cstheme="majorHAnsi"/>
           <w:lang w:val="en-US"/>
         </w:rPr>
-        <w:t xml:space="preserve"> </w:t>
-      </w:r>
-      <w:r>
-        <w:rPr>
-          <w:rFonts w:asciiTheme="majorHAnsi" w:hAnsiTheme="majorHAnsi" w:cstheme="majorHAnsi"/>
-          <w:lang w:val="en-US"/>
-        </w:rPr>
-        <w:t xml:space="preserve">ở trạng thái </w:t>
+        <w:t xml:space="preserve"> ở trạng thái </w:t>
       </w:r>
       <w:r>
         <w:rPr>
@@ -2964,11 +2806,75 @@
           <w:rFonts w:asciiTheme="majorHAnsi" w:hAnsiTheme="majorHAnsi" w:cstheme="majorHAnsi"/>
           <w:lang w:val="en-US"/>
         </w:rPr>
-        <w:t>:</w:t>
-      </w:r>
-      <w:r>
-        <w:rPr>
-          <w:rFonts w:asciiTheme="majorHAnsi" w:hAnsiTheme="majorHAnsi" w:cstheme="majorHAnsi"/>
+        <w:t xml:space="preserve">: </w:t>
+      </w:r>
+      <w:r>
+        <w:rPr>
+          <w:rFonts w:asciiTheme="majorHAnsi" w:hAnsiTheme="majorHAnsi" w:cstheme="majorHAnsi"/>
+          <w:lang w:val="en-US"/>
+        </w:rPr>
+        <w:t xml:space="preserve">Khai báo biến </w:t>
+      </w:r>
+      <w:r>
+        <w:rPr>
+          <w:rFonts w:asciiTheme="majorHAnsi" w:hAnsiTheme="majorHAnsi" w:cstheme="majorHAnsi"/>
+          <w:b/>
+          <w:bCs/>
+          <w:lang w:val="en-US"/>
+        </w:rPr>
+        <w:t>balances</w:t>
+      </w:r>
+      <w:r>
+        <w:rPr>
+          <w:rFonts w:asciiTheme="majorHAnsi" w:hAnsiTheme="majorHAnsi" w:cstheme="majorHAnsi"/>
+          <w:lang w:val="en-US"/>
+        </w:rPr>
+        <w:t xml:space="preserve"> kiểm tra số </w:t>
+      </w:r>
+      <w:r>
+        <w:rPr>
+          <w:rFonts w:asciiTheme="majorHAnsi" w:hAnsiTheme="majorHAnsi" w:cstheme="majorHAnsi"/>
+          <w:b/>
+          <w:bCs/>
+          <w:lang w:val="en-US"/>
+        </w:rPr>
+        <w:t>uint</w:t>
+      </w:r>
+      <w:r>
+        <w:rPr>
+          <w:rFonts w:asciiTheme="majorHAnsi" w:hAnsiTheme="majorHAnsi" w:cstheme="majorHAnsi"/>
+          <w:lang w:val="en-US"/>
+        </w:rPr>
+        <w:t>(kiểu dữ liệu trả về theo câu lệnh trên) đã được lưu ở</w:t>
+      </w:r>
+      <w:r>
+        <w:rPr>
+          <w:rFonts w:asciiTheme="majorHAnsi" w:hAnsiTheme="majorHAnsi" w:cstheme="majorHAnsi"/>
+          <w:lang w:val="en-US"/>
+        </w:rPr>
+        <w:t xml:space="preserve"> địa chỉ với kiểu dữ liệu </w:t>
+      </w:r>
+      <w:r>
+        <w:rPr>
+          <w:rFonts w:asciiTheme="majorHAnsi" w:hAnsiTheme="majorHAnsi" w:cstheme="majorHAnsi"/>
+          <w:b/>
+          <w:bCs/>
+          <w:lang w:val="en-US"/>
+        </w:rPr>
+        <w:t>mapping</w:t>
+      </w:r>
+      <w:r>
+        <w:rPr>
+          <w:rFonts w:asciiTheme="majorHAnsi" w:hAnsiTheme="majorHAnsi" w:cstheme="majorHAnsi"/>
+          <w:lang w:val="en-US"/>
+        </w:rPr>
+        <w:t>(kiểu dữ liệu ánh xạ)</w:t>
+      </w:r>
+      <w:r>
+        <w:rPr>
+          <w:rFonts w:asciiTheme="majorHAnsi" w:hAnsiTheme="majorHAnsi" w:cstheme="majorHAnsi"/>
+          <w:b/>
+          <w:bCs/>
           <w:lang w:val="en-US"/>
         </w:rPr>
         <w:t xml:space="preserve"> </w:t>
@@ -2978,91 +2884,6 @@
           <w:rFonts w:asciiTheme="majorHAnsi" w:hAnsiTheme="majorHAnsi" w:cstheme="majorHAnsi"/>
           <w:lang w:val="en-US"/>
         </w:rPr>
-        <w:t xml:space="preserve">Khai báo biến </w:t>
-      </w:r>
-      <w:r>
-        <w:rPr>
-          <w:rFonts w:asciiTheme="majorHAnsi" w:hAnsiTheme="majorHAnsi" w:cstheme="majorHAnsi"/>
-          <w:b/>
-          <w:bCs/>
-          <w:lang w:val="en-US"/>
-        </w:rPr>
-        <w:t>balances</w:t>
-      </w:r>
-      <w:r>
-        <w:rPr>
-          <w:rFonts w:asciiTheme="majorHAnsi" w:hAnsiTheme="majorHAnsi" w:cstheme="majorHAnsi"/>
-          <w:lang w:val="en-US"/>
-        </w:rPr>
-        <w:t xml:space="preserve"> </w:t>
-      </w:r>
-      <w:r>
-        <w:rPr>
-          <w:rFonts w:asciiTheme="majorHAnsi" w:hAnsiTheme="majorHAnsi" w:cstheme="majorHAnsi"/>
-          <w:lang w:val="en-US"/>
-        </w:rPr>
-        <w:t xml:space="preserve">kiểm tra số </w:t>
-      </w:r>
-      <w:r>
-        <w:rPr>
-          <w:rFonts w:asciiTheme="majorHAnsi" w:hAnsiTheme="majorHAnsi" w:cstheme="majorHAnsi"/>
-          <w:b/>
-          <w:bCs/>
-          <w:lang w:val="en-US"/>
-        </w:rPr>
-        <w:t>uint</w:t>
-      </w:r>
-      <w:r>
-        <w:rPr>
-          <w:rFonts w:asciiTheme="majorHAnsi" w:hAnsiTheme="majorHAnsi" w:cstheme="majorHAnsi"/>
-          <w:lang w:val="en-US"/>
-        </w:rPr>
-        <w:t xml:space="preserve">(kiểu dữ liệu trả về theo câu lệnh trên) </w:t>
-      </w:r>
-      <w:r>
-        <w:rPr>
-          <w:rFonts w:asciiTheme="majorHAnsi" w:hAnsiTheme="majorHAnsi" w:cstheme="majorHAnsi"/>
-          <w:lang w:val="en-US"/>
-        </w:rPr>
-        <w:t>đã được lưu ở</w:t>
-      </w:r>
-      <w:r>
-        <w:rPr>
-          <w:rFonts w:asciiTheme="majorHAnsi" w:hAnsiTheme="majorHAnsi" w:cstheme="majorHAnsi"/>
-          <w:lang w:val="en-US"/>
-        </w:rPr>
-        <w:t xml:space="preserve"> địa chỉ với kiểu dữ liệu </w:t>
-      </w:r>
-      <w:r>
-        <w:rPr>
-          <w:rFonts w:asciiTheme="majorHAnsi" w:hAnsiTheme="majorHAnsi" w:cstheme="majorHAnsi"/>
-          <w:b/>
-          <w:bCs/>
-          <w:lang w:val="en-US"/>
-        </w:rPr>
-        <w:t>mapping</w:t>
-      </w:r>
-      <w:r>
-        <w:rPr>
-          <w:rFonts w:asciiTheme="majorHAnsi" w:hAnsiTheme="majorHAnsi" w:cstheme="majorHAnsi"/>
-          <w:lang w:val="en-US"/>
-        </w:rPr>
-        <w:t>(kiểu dữ liệu ánh xạ)</w:t>
-      </w:r>
-      <w:r>
-        <w:rPr>
-          <w:rFonts w:asciiTheme="majorHAnsi" w:hAnsiTheme="majorHAnsi" w:cstheme="majorHAnsi"/>
-          <w:b/>
-          <w:bCs/>
-          <w:lang w:val="en-US"/>
-        </w:rPr>
-        <w:t xml:space="preserve"> </w:t>
-      </w:r>
-      <w:r>
-        <w:rPr>
-          <w:rFonts w:asciiTheme="majorHAnsi" w:hAnsiTheme="majorHAnsi" w:cstheme="majorHAnsi"/>
-          <w:lang w:val="en-US"/>
-        </w:rPr>
         <w:t xml:space="preserve">ở trạng thái </w:t>
       </w:r>
       <w:r>
@@ -3097,23 +2918,7 @@
           <w:color w:val="FF0000"/>
           <w:lang w:val="en-US"/>
         </w:rPr>
-        <w:t xml:space="preserve">function balances(address _addr) </w:t>
-      </w:r>
-      <w:r>
-        <w:rPr>
-          <w:rFonts w:asciiTheme="majorHAnsi" w:hAnsiTheme="majorHAnsi" w:cstheme="majorHAnsi"/>
-          <w:color w:val="FF0000"/>
-          <w:lang w:val="en-US"/>
-        </w:rPr>
-        <w:t>public</w:t>
-      </w:r>
-      <w:r>
-        <w:rPr>
-          <w:rFonts w:asciiTheme="majorHAnsi" w:hAnsiTheme="majorHAnsi" w:cstheme="majorHAnsi"/>
-          <w:color w:val="FF0000"/>
-          <w:lang w:val="en-US"/>
-        </w:rPr>
-        <w:t xml:space="preserve"> view returns (uint) {</w:t>
+        <w:t>function balances(address _addr) public view returns (uint) {</w:t>
       </w:r>
     </w:p>
     <w:p>
@@ -3182,17 +2987,7 @@
           <w:color w:val="000000" w:themeColor="text1"/>
           <w:lang w:val="en-US"/>
         </w:rPr>
-        <w:t>:</w:t>
-      </w:r>
-      <w:r>
-        <w:rPr>
-          <w:rFonts w:asciiTheme="majorHAnsi" w:hAnsiTheme="majorHAnsi" w:cstheme="majorHAnsi"/>
-          <w:b/>
-          <w:bCs/>
-          <w:color w:val="000000" w:themeColor="text1"/>
-          <w:lang w:val="en-US"/>
-        </w:rPr>
-        <w:t xml:space="preserve"> </w:t>
+        <w:t xml:space="preserve">: </w:t>
       </w:r>
       <w:r>
         <w:rPr>
@@ -3331,15 +3126,7 @@
           <w:color w:val="000000" w:themeColor="text1"/>
           <w:lang w:val="fr-FR"/>
         </w:rPr>
-        <w:t>, hàm này đặc b</w:t>
-      </w:r>
-      <w:r>
-        <w:rPr>
-          <w:rFonts w:asciiTheme="majorHAnsi" w:hAnsiTheme="majorHAnsi" w:cstheme="majorHAnsi"/>
-          <w:color w:val="000000" w:themeColor="text1"/>
-          <w:lang w:val="fr-FR"/>
-        </w:rPr>
-        <w:t xml:space="preserve">iệt chỉ chạy </w:t>
+        <w:t xml:space="preserve">, hàm này đặc biệt chỉ chạy </w:t>
       </w:r>
       <w:r>
         <w:rPr>
@@ -3861,31 +3648,7 @@
           <w:color w:val="0D0D0D" w:themeColor="text1" w:themeTint="F2"/>
           <w:lang w:val="en-US"/>
         </w:rPr>
-        <w:t>(</w:t>
-      </w:r>
-      <w:r>
-        <w:rPr>
-          <w:rFonts w:asciiTheme="majorHAnsi" w:hAnsiTheme="majorHAnsi" w:cstheme="majorHAnsi"/>
-          <w:color w:val="0D0D0D" w:themeColor="text1" w:themeTint="F2"/>
-          <w:lang w:val="en-US"/>
-        </w:rPr>
-        <w:t>số lượng</w:t>
-      </w:r>
-      <w:r>
-        <w:rPr>
-          <w:rFonts w:asciiTheme="majorHAnsi" w:hAnsiTheme="majorHAnsi" w:cstheme="majorHAnsi"/>
-          <w:color w:val="0D0D0D" w:themeColor="text1" w:themeTint="F2"/>
-          <w:lang w:val="en-US"/>
-        </w:rPr>
-        <w:t>)</w:t>
-      </w:r>
-      <w:r>
-        <w:rPr>
-          <w:rFonts w:asciiTheme="majorHAnsi" w:hAnsiTheme="majorHAnsi" w:cstheme="majorHAnsi"/>
-          <w:color w:val="0D0D0D" w:themeColor="text1" w:themeTint="F2"/>
-          <w:lang w:val="en-US"/>
-        </w:rPr>
-        <w:t xml:space="preserve"> coin tạo ra phải bé hơn </w:t>
+        <w:t xml:space="preserve">(số lượng) coin tạo ra phải bé hơn </w:t>
       </w:r>
       <w:r>
         <w:rPr>
@@ -4179,14 +3942,7 @@
           <w:rFonts w:asciiTheme="majorHAnsi" w:hAnsiTheme="majorHAnsi" w:cstheme="majorHAnsi"/>
           <w:lang w:val="en-US"/>
         </w:rPr>
-        <w:t xml:space="preserve"> để gửi token/coin đ</w:t>
-      </w:r>
-      <w:r>
-        <w:rPr>
-          <w:rFonts w:asciiTheme="majorHAnsi" w:hAnsiTheme="majorHAnsi" w:cstheme="majorHAnsi"/>
-          <w:lang w:val="en-US"/>
-        </w:rPr>
-        <w:t xml:space="preserve">ến địa chỉ của người nhận, có 2 tham số ở đây đấy là </w:t>
+        <w:t xml:space="preserve"> để gửi token/coin đến địa chỉ của người nhận, có 2 tham số ở đây đấy là </w:t>
       </w:r>
       <w:r>
         <w:rPr>
@@ -4317,28 +4073,7 @@
           <w:rFonts w:asciiTheme="majorHAnsi" w:hAnsiTheme="majorHAnsi" w:cstheme="majorHAnsi"/>
           <w:lang w:val="en-US"/>
         </w:rPr>
-        <w:t>(ở đây là người gọi hàm),</w:t>
-      </w:r>
-      <w:r>
-        <w:rPr>
-          <w:rFonts w:asciiTheme="majorHAnsi" w:hAnsiTheme="majorHAnsi" w:cstheme="majorHAnsi"/>
-          <w:lang w:val="en-US"/>
-        </w:rPr>
-        <w:t xml:space="preserve"> nếu không thõa mãn điều kiện trên sẽ đưa ra dòng “Khong du tien!”. Tiếp theo sẽ là lấy giá trị coin trong ví của người </w:t>
-      </w:r>
-      <w:r>
-        <w:rPr>
-          <w:rFonts w:asciiTheme="majorHAnsi" w:hAnsiTheme="majorHAnsi" w:cstheme="majorHAnsi"/>
-          <w:lang w:val="en-US"/>
-        </w:rPr>
-        <w:t>gửi</w:t>
-      </w:r>
-      <w:r>
-        <w:rPr>
-          <w:rFonts w:asciiTheme="majorHAnsi" w:hAnsiTheme="majorHAnsi" w:cstheme="majorHAnsi"/>
-          <w:lang w:val="en-US"/>
-        </w:rPr>
-        <w:t xml:space="preserve"> ở đây là </w:t>
+        <w:t xml:space="preserve">(ở đây là người gọi hàm), nếu không thõa mãn điều kiện trên sẽ đưa ra dòng “Khong du tien!”. Tiếp theo sẽ là lấy giá trị coin trong ví của người gửi ở đây là </w:t>
       </w:r>
       <w:r>
         <w:rPr>
@@ -4427,16 +4162,7 @@
           <w:bCs/>
           <w:lang w:val="en-US"/>
         </w:rPr>
-        <w:t>sent</w:t>
-      </w:r>
-      <w:r>
-        <w:rPr>
-          <w:rFonts w:asciiTheme="majorHAnsi" w:hAnsiTheme="majorHAnsi" w:cstheme="majorHAnsi"/>
-          <w:b/>
-          <w:bCs/>
-          <w:lang w:val="en-US"/>
-        </w:rPr>
-        <w:t xml:space="preserve"> </w:t>
+        <w:t xml:space="preserve">sent </w:t>
       </w:r>
       <w:r>
         <w:rPr>
@@ -4857,47 +4583,7 @@
           <w:color w:val="000000" w:themeColor="text1"/>
           <w:lang w:val="en-US"/>
         </w:rPr>
-        <w:t xml:space="preserve">Ở phần deployed contracts chọn vào phần mint để tạo coin. Sẽ ghi địa chỉ receiver(ví người nhận) và amount(số lượng coin muốn tạo) và </w:t>
-      </w:r>
-      <w:r>
-        <w:rPr>
-          <w:rFonts w:asciiTheme="majorHAnsi" w:hAnsiTheme="majorHAnsi" w:cstheme="majorHAnsi"/>
-          <w:b/>
-          <w:bCs/>
-          <w:color w:val="000000" w:themeColor="text1"/>
-          <w:lang w:val="en-US"/>
-        </w:rPr>
-        <w:t xml:space="preserve">chọn </w:t>
-      </w:r>
-      <w:r>
-        <w:rPr>
-          <w:rFonts w:asciiTheme="majorHAnsi" w:hAnsiTheme="majorHAnsi" w:cstheme="majorHAnsi"/>
-          <w:b/>
-          <w:bCs/>
-          <w:color w:val="000000" w:themeColor="text1"/>
-          <w:lang w:val="en-US"/>
-        </w:rPr>
-        <w:t>transact</w:t>
-      </w:r>
-      <w:r>
-        <w:rPr>
-          <w:rFonts w:asciiTheme="majorHAnsi" w:hAnsiTheme="majorHAnsi" w:cstheme="majorHAnsi"/>
-          <w:b/>
-          <w:bCs/>
-          <w:color w:val="000000" w:themeColor="text1"/>
-          <w:lang w:val="en-US"/>
-        </w:rPr>
-        <w:t xml:space="preserve"> để thực hiện</w:t>
-      </w:r>
-      <w:r>
-        <w:rPr>
-          <w:rFonts w:asciiTheme="majorHAnsi" w:hAnsiTheme="majorHAnsi" w:cstheme="majorHAnsi"/>
-          <w:b/>
-          <w:bCs/>
-          <w:color w:val="000000" w:themeColor="text1"/>
-          <w:lang w:val="en-US"/>
-        </w:rPr>
-        <w:t xml:space="preserve">. Logs sẽ </w:t>
+        <w:t xml:space="preserve">Ở phần deployed contracts chọn vào phần mint để tạo coin. Sẽ ghi địa chỉ receiver(ví người nhận) và amount(số lượng coin muốn tạo) và chọn transact để thực hiện. Logs sẽ </w:t>
       </w:r>
       <w:r>
         <w:rPr>
@@ -5202,40 +4888,7 @@
           <w:lang w:val="en-US"/>
         </w:rPr>
         <w:lastRenderedPageBreak/>
-        <w:t xml:space="preserve">Bài </w:t>
-      </w:r>
-      <w:r>
-        <w:rPr>
-          <w:rFonts w:asciiTheme="majorHAnsi" w:hAnsiTheme="majorHAnsi" w:cstheme="majorHAnsi"/>
-          <w:b/>
-          <w:bCs/>
-          <w:sz w:val="28"/>
-          <w:szCs w:val="28"/>
-          <w:lang w:val="en-US"/>
-        </w:rPr>
-        <w:t>3</w:t>
-      </w:r>
-      <w:r>
-        <w:rPr>
-          <w:rFonts w:asciiTheme="majorHAnsi" w:hAnsiTheme="majorHAnsi" w:cstheme="majorHAnsi"/>
-          <w:b/>
-          <w:bCs/>
-          <w:sz w:val="28"/>
-          <w:szCs w:val="28"/>
-          <w:lang w:val="en-US"/>
-        </w:rPr>
-        <w:t xml:space="preserve">: </w:t>
-      </w:r>
-      <w:r>
-        <w:rPr>
-          <w:rFonts w:asciiTheme="majorHAnsi" w:hAnsiTheme="majorHAnsi" w:cstheme="majorHAnsi"/>
-          <w:b/>
-          <w:bCs/>
-          <w:sz w:val="28"/>
-          <w:szCs w:val="28"/>
-          <w:lang w:val="en-US"/>
-        </w:rPr>
-        <w:t>Các kiểu dữ liệu trong Solidity</w:t>
+        <w:t>Bài 3: Các kiểu dữ liệu trong Solidity</w:t>
       </w:r>
     </w:p>
     <w:p>
@@ -5508,14 +5161,7 @@
           <w:rFonts w:asciiTheme="majorHAnsi" w:hAnsiTheme="majorHAnsi" w:cstheme="majorHAnsi"/>
           <w:lang w:val="en-US"/>
         </w:rPr>
-        <w:t xml:space="preserve"> ký tự d</w:t>
-      </w:r>
-      <w:r>
-        <w:rPr>
-          <w:rFonts w:asciiTheme="majorHAnsi" w:hAnsiTheme="majorHAnsi" w:cstheme="majorHAnsi"/>
-          <w:lang w:val="en-US"/>
-        </w:rPr>
-        <w:t>ùng để lưu text</w:t>
+        <w:t xml:space="preserve"> ký tự dùng để lưu text</w:t>
       </w:r>
     </w:p>
     <w:p>
@@ -5623,6 +5269,7 @@
       <w:r>
         <w:rPr>
           <w:rFonts w:asciiTheme="majorHAnsi" w:hAnsiTheme="majorHAnsi" w:cstheme="majorHAnsi"/>
+          <w:noProof/>
           <w:lang w:val="en-US"/>
         </w:rPr>
         <w:drawing>
@@ -5694,14 +5341,7 @@
           <w:rFonts w:asciiTheme="majorHAnsi" w:hAnsiTheme="majorHAnsi" w:cstheme="majorHAnsi"/>
           <w:lang w:val="en-US"/>
         </w:rPr>
-        <w:t>Đầu tiên khởi tạo 1 contract có tên là</w:t>
-      </w:r>
-      <w:r>
-        <w:rPr>
-          <w:rFonts w:asciiTheme="majorHAnsi" w:hAnsiTheme="majorHAnsi" w:cstheme="majorHAnsi"/>
-          <w:lang w:val="en-US"/>
-        </w:rPr>
-        <w:t xml:space="preserve"> Game</w:t>
+        <w:t>Đầu tiên khởi tạo 1 contract có tên là Game</w:t>
       </w:r>
     </w:p>
     <w:p>
@@ -5790,14 +5430,7 @@
           <w:lang w:val="en-US"/>
         </w:rPr>
         <w:lastRenderedPageBreak/>
-        <w:t>enum sẽ khai báo biến Lev</w:t>
-      </w:r>
-      <w:r>
-        <w:rPr>
-          <w:rFonts w:asciiTheme="majorHAnsi" w:hAnsiTheme="majorHAnsi" w:cstheme="majorHAnsi"/>
-          <w:lang w:val="en-US"/>
-        </w:rPr>
-        <w:t>el có 3 giá trị là Beginner, Intermediate và Avande</w:t>
+        <w:t>enum sẽ khai báo biến Level có 3 giá trị là Beginner, Intermediate và Avande</w:t>
       </w:r>
     </w:p>
     <w:p>
@@ -5817,14 +5450,7 @@
           <w:rFonts w:asciiTheme="majorHAnsi" w:hAnsiTheme="majorHAnsi" w:cstheme="majorHAnsi"/>
           <w:lang w:val="en-US"/>
         </w:rPr>
-        <w:t>dùng struct để tạo 1 đối t</w:t>
-      </w:r>
-      <w:r>
-        <w:rPr>
-          <w:rFonts w:asciiTheme="majorHAnsi" w:hAnsiTheme="majorHAnsi" w:cstheme="majorHAnsi"/>
-          <w:lang w:val="en-US"/>
-        </w:rPr>
-        <w:t>ượng là Player có 5 thông tin là addressPlayer, fullName, myLevel, age và sex.</w:t>
+        <w:t>dùng struct để tạo 1 đối tượng là Player có 5 thông tin là addressPlayer, fullName, myLevel, age và sex.</w:t>
       </w:r>
     </w:p>
     <w:p>
@@ -5908,6 +5534,634 @@
         </w:rPr>
         <w:t>cần tham số addressPlayer để xác định player cần xem và chỉ lấy thuộc tính myLevel từ Player. Hàm này chỉ lấy 1 giá trị thay vì lấy toàn bộ thuộc tính của Player. Trả về giá trị theo Index của biến đã được khai báo bằng enum ở trên.</w:t>
       </w:r>
+    </w:p>
+    <w:p>
+      <w:pPr>
+        <w:rPr>
+          <w:rFonts w:asciiTheme="majorHAnsi" w:hAnsiTheme="majorHAnsi" w:cstheme="majorHAnsi"/>
+          <w:lang w:val="en-US"/>
+        </w:rPr>
+      </w:pPr>
+      <w:r>
+        <w:rPr>
+          <w:rFonts w:asciiTheme="majorHAnsi" w:hAnsiTheme="majorHAnsi" w:cstheme="majorHAnsi"/>
+          <w:lang w:val="en-US"/>
+        </w:rPr>
+        <w:br w:type="page"/>
+      </w:r>
+    </w:p>
+    <w:p>
+      <w:pPr>
+        <w:jc w:val="center"/>
+        <w:rPr>
+          <w:rFonts w:asciiTheme="majorHAnsi" w:hAnsiTheme="majorHAnsi" w:cstheme="majorHAnsi"/>
+          <w:b/>
+          <w:bCs/>
+          <w:sz w:val="28"/>
+          <w:szCs w:val="28"/>
+          <w:lang w:val="fr-FR"/>
+        </w:rPr>
+      </w:pPr>
+      <w:r>
+        <w:rPr>
+          <w:rFonts w:asciiTheme="majorHAnsi" w:hAnsiTheme="majorHAnsi" w:cstheme="majorHAnsi"/>
+          <w:b/>
+          <w:bCs/>
+          <w:sz w:val="28"/>
+          <w:szCs w:val="28"/>
+          <w:lang w:val="fr-FR"/>
+        </w:rPr>
+        <w:lastRenderedPageBreak/>
+        <w:t xml:space="preserve">Bài </w:t>
+      </w:r>
+      <w:r>
+        <w:rPr>
+          <w:rFonts w:asciiTheme="majorHAnsi" w:hAnsiTheme="majorHAnsi" w:cstheme="majorHAnsi"/>
+          <w:b/>
+          <w:bCs/>
+          <w:sz w:val="28"/>
+          <w:szCs w:val="28"/>
+          <w:lang w:val="fr-FR"/>
+        </w:rPr>
+        <w:t>4</w:t>
+      </w:r>
+      <w:r>
+        <w:rPr>
+          <w:rFonts w:asciiTheme="majorHAnsi" w:hAnsiTheme="majorHAnsi" w:cstheme="majorHAnsi"/>
+          <w:b/>
+          <w:bCs/>
+          <w:sz w:val="28"/>
+          <w:szCs w:val="28"/>
+          <w:lang w:val="fr-FR"/>
+        </w:rPr>
+        <w:t>: T</w:t>
+      </w:r>
+      <w:r>
+        <w:rPr>
+          <w:rFonts w:asciiTheme="majorHAnsi" w:hAnsiTheme="majorHAnsi" w:cstheme="majorHAnsi"/>
+          <w:b/>
+          <w:bCs/>
+          <w:sz w:val="28"/>
+          <w:szCs w:val="28"/>
+          <w:lang w:val="fr-FR"/>
+        </w:rPr>
+        <w:t>ính kế thừa và Modifier</w:t>
+      </w:r>
+    </w:p>
+    <w:p>
+      <w:pPr>
+        <w:pStyle w:val="oancuaDanhsach"/>
+        <w:numPr>
+          <w:ilvl w:val="0"/>
+          <w:numId w:val="17"/>
+        </w:numPr>
+        <w:rPr>
+          <w:rFonts w:asciiTheme="majorHAnsi" w:hAnsiTheme="majorHAnsi" w:cstheme="majorHAnsi"/>
+          <w:b/>
+          <w:bCs/>
+          <w:sz w:val="28"/>
+          <w:szCs w:val="28"/>
+          <w:lang w:val="fr-FR"/>
+        </w:rPr>
+      </w:pPr>
+      <w:r>
+        <w:rPr>
+          <w:rFonts w:asciiTheme="majorHAnsi" w:hAnsiTheme="majorHAnsi" w:cstheme="majorHAnsi"/>
+          <w:b/>
+          <w:bCs/>
+          <w:sz w:val="28"/>
+          <w:szCs w:val="28"/>
+          <w:lang w:val="fr-FR"/>
+        </w:rPr>
+        <w:t>Code mẫu kế thừa và modifier</w:t>
+      </w:r>
+    </w:p>
+    <w:p>
+      <w:pPr>
+        <w:rPr>
+          <w:rFonts w:asciiTheme="majorHAnsi" w:hAnsiTheme="majorHAnsi" w:cstheme="majorHAnsi"/>
+          <w:b/>
+          <w:bCs/>
+          <w:sz w:val="28"/>
+          <w:szCs w:val="28"/>
+          <w:lang w:val="fr-FR"/>
+        </w:rPr>
+      </w:pPr>
+      <w:r>
+        <w:rPr>
+          <w:rFonts w:asciiTheme="majorHAnsi" w:hAnsiTheme="majorHAnsi" w:cstheme="majorHAnsi"/>
+          <w:b/>
+          <w:bCs/>
+          <w:sz w:val="28"/>
+          <w:szCs w:val="28"/>
+          <w:lang w:val="fr-FR"/>
+        </w:rPr>
+        <w:drawing>
+          <wp:inline distT="0" distB="0" distL="0" distR="0" wp14:anchorId="357FC424" wp14:editId="3A0AA8F9">
+            <wp:extent cx="5731510" cy="4028440"/>
+            <wp:effectExtent l="0" t="0" r="2540" b="0"/>
+            <wp:docPr id="16" name="Hình ảnh 16"/>
+            <wp:cNvGraphicFramePr>
+              <a:graphicFrameLocks xmlns:a="http://schemas.openxmlformats.org/drawingml/2006/main" noChangeAspect="1"/>
+            </wp:cNvGraphicFramePr>
+            <a:graphic xmlns:a="http://schemas.openxmlformats.org/drawingml/2006/main">
+              <a:graphicData uri="http://schemas.openxmlformats.org/drawingml/2006/picture">
+                <pic:pic xmlns:pic="http://schemas.openxmlformats.org/drawingml/2006/picture">
+                  <pic:nvPicPr>
+                    <pic:cNvPr id="1" name=""/>
+                    <pic:cNvPicPr/>
+                  </pic:nvPicPr>
+                  <pic:blipFill>
+                    <a:blip r:embed="rId20"/>
+                    <a:stretch>
+                      <a:fillRect/>
+                    </a:stretch>
+                  </pic:blipFill>
+                  <pic:spPr>
+                    <a:xfrm>
+                      <a:off x="0" y="0"/>
+                      <a:ext cx="5731510" cy="4028440"/>
+                    </a:xfrm>
+                    <a:prstGeom prst="rect">
+                      <a:avLst/>
+                    </a:prstGeom>
+                  </pic:spPr>
+                </pic:pic>
+              </a:graphicData>
+            </a:graphic>
+          </wp:inline>
+        </w:drawing>
+      </w:r>
+    </w:p>
+    <w:p>
+      <w:pPr>
+        <w:rPr>
+          <w:rFonts w:asciiTheme="majorHAnsi" w:hAnsiTheme="majorHAnsi" w:cstheme="majorHAnsi"/>
+          <w:lang w:val="fr-FR"/>
+        </w:rPr>
+      </w:pPr>
+      <w:r>
+        <w:rPr>
+          <w:rFonts w:asciiTheme="majorHAnsi" w:hAnsiTheme="majorHAnsi" w:cstheme="majorHAnsi"/>
+          <w:b/>
+          <w:bCs/>
+          <w:sz w:val="28"/>
+          <w:szCs w:val="28"/>
+          <w:lang w:val="fr-FR"/>
+        </w:rPr>
+        <w:tab/>
+      </w:r>
+      <w:r>
+        <w:rPr>
+          <w:rFonts w:asciiTheme="majorHAnsi" w:hAnsiTheme="majorHAnsi" w:cstheme="majorHAnsi"/>
+          <w:b/>
+          <w:bCs/>
+          <w:lang w:val="fr-FR"/>
+        </w:rPr>
+        <w:t xml:space="preserve">-Tính kế thừa : </w:t>
+      </w:r>
+      <w:r>
+        <w:rPr>
+          <w:rFonts w:asciiTheme="majorHAnsi" w:hAnsiTheme="majorHAnsi" w:cstheme="majorHAnsi"/>
+          <w:lang w:val="fr-FR"/>
+        </w:rPr>
+        <w:t xml:space="preserve">là 1 chức năng </w:t>
+      </w:r>
+      <w:r>
+        <w:rPr>
+          <w:rFonts w:asciiTheme="majorHAnsi" w:hAnsiTheme="majorHAnsi" w:cstheme="majorHAnsi"/>
+          <w:lang w:val="fr-FR"/>
+        </w:rPr>
+        <w:t>cho phép</w:t>
+      </w:r>
+      <w:r>
+        <w:rPr>
+          <w:rFonts w:asciiTheme="majorHAnsi" w:hAnsiTheme="majorHAnsi" w:cstheme="majorHAnsi"/>
+          <w:lang w:val="fr-FR"/>
+        </w:rPr>
+        <w:t xml:space="preserve"> smart contract</w:t>
+      </w:r>
+      <w:r>
+        <w:rPr>
+          <w:rFonts w:asciiTheme="majorHAnsi" w:hAnsiTheme="majorHAnsi" w:cstheme="majorHAnsi"/>
+          <w:lang w:val="fr-FR"/>
+        </w:rPr>
+        <w:t xml:space="preserve"> con có thể </w:t>
+      </w:r>
+      <w:r>
+        <w:rPr>
+          <w:rFonts w:asciiTheme="majorHAnsi" w:hAnsiTheme="majorHAnsi" w:cstheme="majorHAnsi"/>
+          <w:b/>
+          <w:bCs/>
+          <w:lang w:val="fr-FR"/>
+        </w:rPr>
+        <w:t>sửa dụng lại</w:t>
+      </w:r>
+      <w:r>
+        <w:rPr>
+          <w:rFonts w:asciiTheme="majorHAnsi" w:hAnsiTheme="majorHAnsi" w:cstheme="majorHAnsi"/>
+          <w:lang w:val="fr-FR"/>
+        </w:rPr>
+        <w:t xml:space="preserve"> các </w:t>
+      </w:r>
+      <w:r>
+        <w:rPr>
+          <w:rFonts w:asciiTheme="majorHAnsi" w:hAnsiTheme="majorHAnsi" w:cstheme="majorHAnsi"/>
+          <w:b/>
+          <w:bCs/>
+          <w:lang w:val="fr-FR"/>
+        </w:rPr>
+        <w:t>thuộc tính</w:t>
+      </w:r>
+      <w:r>
+        <w:rPr>
+          <w:rFonts w:asciiTheme="majorHAnsi" w:hAnsiTheme="majorHAnsi" w:cstheme="majorHAnsi"/>
+          <w:lang w:val="fr-FR"/>
+        </w:rPr>
+        <w:t xml:space="preserve"> và </w:t>
+      </w:r>
+      <w:r>
+        <w:rPr>
+          <w:rFonts w:asciiTheme="majorHAnsi" w:hAnsiTheme="majorHAnsi" w:cstheme="majorHAnsi"/>
+          <w:b/>
+          <w:bCs/>
+          <w:lang w:val="fr-FR"/>
+        </w:rPr>
+        <w:t>phương thức</w:t>
+      </w:r>
+      <w:r>
+        <w:rPr>
+          <w:rFonts w:asciiTheme="majorHAnsi" w:hAnsiTheme="majorHAnsi" w:cstheme="majorHAnsi"/>
+          <w:lang w:val="fr-FR"/>
+        </w:rPr>
+        <w:t xml:space="preserve"> từ smart contract cha. Trong Solidity tính kế thừa được thực hiện thông qua keywork </w:t>
+      </w:r>
+      <w:r>
+        <w:rPr>
+          <w:rFonts w:asciiTheme="majorHAnsi" w:hAnsiTheme="majorHAnsi" w:cstheme="majorHAnsi"/>
+          <w:b/>
+          <w:bCs/>
+          <w:lang w:val="fr-FR"/>
+        </w:rPr>
+        <w:t>is.</w:t>
+      </w:r>
+      <w:r>
+        <w:rPr>
+          <w:rFonts w:asciiTheme="majorHAnsi" w:hAnsiTheme="majorHAnsi" w:cstheme="majorHAnsi"/>
+          <w:b/>
+          <w:bCs/>
+          <w:lang w:val="fr-FR"/>
+        </w:rPr>
+        <w:br/>
+        <w:t>Ví dụ :</w:t>
+      </w:r>
+    </w:p>
+    <w:p>
+      <w:pPr>
+        <w:rPr>
+          <w:rFonts w:asciiTheme="majorHAnsi" w:hAnsiTheme="majorHAnsi" w:cstheme="majorHAnsi"/>
+          <w:b/>
+          <w:bCs/>
+          <w:lang w:val="fr-FR"/>
+        </w:rPr>
+      </w:pPr>
+      <w:r>
+        <w:rPr>
+          <w:rFonts w:asciiTheme="majorHAnsi" w:hAnsiTheme="majorHAnsi" w:cstheme="majorHAnsi"/>
+          <w:b/>
+          <w:bCs/>
+          <w:lang w:val="fr-FR"/>
+        </w:rPr>
+        <w:drawing>
+          <wp:inline distT="0" distB="0" distL="0" distR="0" wp14:anchorId="6B192B78" wp14:editId="443B1B5B">
+            <wp:extent cx="5731510" cy="2124710"/>
+            <wp:effectExtent l="0" t="0" r="2540" b="8890"/>
+            <wp:docPr id="17" name="Hình ảnh 17"/>
+            <wp:cNvGraphicFramePr>
+              <a:graphicFrameLocks xmlns:a="http://schemas.openxmlformats.org/drawingml/2006/main" noChangeAspect="1"/>
+            </wp:cNvGraphicFramePr>
+            <a:graphic xmlns:a="http://schemas.openxmlformats.org/drawingml/2006/main">
+              <a:graphicData uri="http://schemas.openxmlformats.org/drawingml/2006/picture">
+                <pic:pic xmlns:pic="http://schemas.openxmlformats.org/drawingml/2006/picture">
+                  <pic:nvPicPr>
+                    <pic:cNvPr id="1" name=""/>
+                    <pic:cNvPicPr/>
+                  </pic:nvPicPr>
+                  <pic:blipFill>
+                    <a:blip r:embed="rId21"/>
+                    <a:stretch>
+                      <a:fillRect/>
+                    </a:stretch>
+                  </pic:blipFill>
+                  <pic:spPr>
+                    <a:xfrm>
+                      <a:off x="0" y="0"/>
+                      <a:ext cx="5731510" cy="2124710"/>
+                    </a:xfrm>
+                    <a:prstGeom prst="rect">
+                      <a:avLst/>
+                    </a:prstGeom>
+                  </pic:spPr>
+                </pic:pic>
+              </a:graphicData>
+            </a:graphic>
+          </wp:inline>
+        </w:drawing>
+      </w:r>
+    </w:p>
+    <w:p>
+      <w:pPr>
+        <w:rPr>
+          <w:rFonts w:asciiTheme="majorHAnsi" w:hAnsiTheme="majorHAnsi" w:cstheme="majorHAnsi"/>
+          <w:b/>
+          <w:bCs/>
+          <w:lang w:val="fr-FR"/>
+        </w:rPr>
+      </w:pPr>
+      <w:r>
+        <w:rPr>
+          <w:rFonts w:asciiTheme="majorHAnsi" w:hAnsiTheme="majorHAnsi" w:cstheme="majorHAnsi"/>
+          <w:b/>
+          <w:bCs/>
+          <w:lang w:val="fr-FR"/>
+        </w:rPr>
+        <w:tab/>
+        <w:t>Lợi ích :</w:t>
+      </w:r>
+    </w:p>
+    <w:p>
+      <w:pPr>
+        <w:pStyle w:val="oancuaDanhsach"/>
+        <w:numPr>
+          <w:ilvl w:val="0"/>
+          <w:numId w:val="18"/>
+        </w:numPr>
+        <w:rPr>
+          <w:rFonts w:asciiTheme="majorHAnsi" w:hAnsiTheme="majorHAnsi" w:cstheme="majorHAnsi"/>
+          <w:lang w:val="fr-FR"/>
+        </w:rPr>
+      </w:pPr>
+      <w:r>
+        <w:rPr>
+          <w:rFonts w:asciiTheme="majorHAnsi" w:hAnsiTheme="majorHAnsi" w:cstheme="majorHAnsi"/>
+          <w:lang w:val="fr-FR"/>
+        </w:rPr>
+        <w:t>Tái sử dụng code</w:t>
+      </w:r>
+    </w:p>
+    <w:p>
+      <w:pPr>
+        <w:pStyle w:val="oancuaDanhsach"/>
+        <w:numPr>
+          <w:ilvl w:val="0"/>
+          <w:numId w:val="18"/>
+        </w:numPr>
+        <w:rPr>
+          <w:rFonts w:asciiTheme="majorHAnsi" w:hAnsiTheme="majorHAnsi" w:cstheme="majorHAnsi"/>
+          <w:lang w:val="fr-FR"/>
+        </w:rPr>
+      </w:pPr>
+      <w:r>
+        <w:rPr>
+          <w:rFonts w:asciiTheme="majorHAnsi" w:hAnsiTheme="majorHAnsi" w:cstheme="majorHAnsi"/>
+          <w:lang w:val="fr-FR"/>
+        </w:rPr>
+        <w:t>Dảm bảo tính nhất quán</w:t>
+      </w:r>
+    </w:p>
+    <w:p>
+      <w:pPr>
+        <w:pStyle w:val="oancuaDanhsach"/>
+        <w:numPr>
+          <w:ilvl w:val="0"/>
+          <w:numId w:val="18"/>
+        </w:numPr>
+        <w:rPr>
+          <w:rFonts w:asciiTheme="majorHAnsi" w:hAnsiTheme="majorHAnsi" w:cstheme="majorHAnsi"/>
+          <w:lang w:val="fr-FR"/>
+        </w:rPr>
+      </w:pPr>
+      <w:r>
+        <w:rPr>
+          <w:rFonts w:asciiTheme="majorHAnsi" w:hAnsiTheme="majorHAnsi" w:cstheme="majorHAnsi"/>
+          <w:lang w:val="fr-FR"/>
+        </w:rPr>
+        <w:lastRenderedPageBreak/>
+        <w:t>Dễ bảo trì</w:t>
+      </w:r>
+    </w:p>
+    <w:p>
+      <w:pPr>
+        <w:ind w:left="720"/>
+        <w:rPr>
+          <w:rFonts w:asciiTheme="majorHAnsi" w:hAnsiTheme="majorHAnsi" w:cstheme="majorHAnsi"/>
+          <w:b/>
+          <w:bCs/>
+          <w:lang w:val="fr-FR"/>
+        </w:rPr>
+      </w:pPr>
+      <w:r>
+        <w:rPr>
+          <w:rFonts w:asciiTheme="majorHAnsi" w:hAnsiTheme="majorHAnsi" w:cstheme="majorHAnsi"/>
+          <w:b/>
+          <w:bCs/>
+          <w:lang w:val="fr-FR"/>
+        </w:rPr>
+        <w:t>-Modifier</w:t>
+      </w:r>
+      <w:r>
+        <w:rPr>
+          <w:rFonts w:asciiTheme="majorHAnsi" w:hAnsiTheme="majorHAnsi" w:cstheme="majorHAnsi"/>
+          <w:lang w:val="fr-FR"/>
+        </w:rPr>
+        <w:t xml:space="preserve"> : Là các hàm dùng để chuyên kiểm tra điều kiện trước khi thực thi một hàm. Giúp kiểm tra quyền truy cập, validation dữ liệu, tiết kiệm gas. </w:t>
+      </w:r>
+      <w:r>
+        <w:rPr>
+          <w:rFonts w:asciiTheme="majorHAnsi" w:hAnsiTheme="majorHAnsi" w:cstheme="majorHAnsi"/>
+          <w:lang w:val="fr-FR"/>
+        </w:rPr>
+        <w:t>Có thể tái sử dụng và 1 hàm có thể sử dụng được nhiều modifier.</w:t>
+      </w:r>
+      <w:r>
+        <w:rPr>
+          <w:rFonts w:asciiTheme="majorHAnsi" w:hAnsiTheme="majorHAnsi" w:cstheme="majorHAnsi"/>
+          <w:lang w:val="fr-FR"/>
+        </w:rPr>
+        <w:br/>
+      </w:r>
+      <w:r>
+        <w:rPr>
+          <w:rFonts w:asciiTheme="majorHAnsi" w:hAnsiTheme="majorHAnsi" w:cstheme="majorHAnsi"/>
+          <w:b/>
+          <w:bCs/>
+          <w:lang w:val="fr-FR"/>
+        </w:rPr>
+        <w:t>ví dụ :</w:t>
+      </w:r>
+    </w:p>
+    <w:p>
+      <w:pPr>
+        <w:rPr>
+          <w:rFonts w:asciiTheme="majorHAnsi" w:hAnsiTheme="majorHAnsi" w:cstheme="majorHAnsi"/>
+          <w:b/>
+          <w:bCs/>
+          <w:lang w:val="fr-FR"/>
+        </w:rPr>
+      </w:pPr>
+      <w:r>
+        <w:rPr>
+          <w:rFonts w:asciiTheme="majorHAnsi" w:hAnsiTheme="majorHAnsi" w:cstheme="majorHAnsi"/>
+          <w:b/>
+          <w:bCs/>
+          <w:lang w:val="fr-FR"/>
+        </w:rPr>
+        <w:drawing>
+          <wp:inline distT="0" distB="0" distL="0" distR="0" wp14:anchorId="4F0424B3" wp14:editId="1883F325">
+            <wp:extent cx="5731510" cy="2356485"/>
+            <wp:effectExtent l="0" t="0" r="2540" b="5715"/>
+            <wp:docPr id="18" name="Hình ảnh 18"/>
+            <wp:cNvGraphicFramePr>
+              <a:graphicFrameLocks xmlns:a="http://schemas.openxmlformats.org/drawingml/2006/main" noChangeAspect="1"/>
+            </wp:cNvGraphicFramePr>
+            <a:graphic xmlns:a="http://schemas.openxmlformats.org/drawingml/2006/main">
+              <a:graphicData uri="http://schemas.openxmlformats.org/drawingml/2006/picture">
+                <pic:pic xmlns:pic="http://schemas.openxmlformats.org/drawingml/2006/picture">
+                  <pic:nvPicPr>
+                    <pic:cNvPr id="1" name=""/>
+                    <pic:cNvPicPr/>
+                  </pic:nvPicPr>
+                  <pic:blipFill>
+                    <a:blip r:embed="rId22"/>
+                    <a:stretch>
+                      <a:fillRect/>
+                    </a:stretch>
+                  </pic:blipFill>
+                  <pic:spPr>
+                    <a:xfrm>
+                      <a:off x="0" y="0"/>
+                      <a:ext cx="5731510" cy="2356485"/>
+                    </a:xfrm>
+                    <a:prstGeom prst="rect">
+                      <a:avLst/>
+                    </a:prstGeom>
+                  </pic:spPr>
+                </pic:pic>
+              </a:graphicData>
+            </a:graphic>
+          </wp:inline>
+        </w:drawing>
+      </w:r>
+    </w:p>
+    <w:p>
+      <w:pPr>
+        <w:rPr>
+          <w:rFonts w:asciiTheme="majorHAnsi" w:hAnsiTheme="majorHAnsi" w:cstheme="majorHAnsi"/>
+          <w:b/>
+          <w:bCs/>
+        </w:rPr>
+      </w:pPr>
+      <w:r>
+        <w:rPr>
+          <w:rFonts w:asciiTheme="majorHAnsi" w:hAnsiTheme="majorHAnsi" w:cstheme="majorHAnsi"/>
+          <w:b/>
+          <w:bCs/>
+          <w:lang w:val="fr-FR"/>
+        </w:rPr>
+        <w:tab/>
+      </w:r>
+      <w:r>
+        <w:rPr>
+          <w:rFonts w:asciiTheme="majorHAnsi" w:hAnsiTheme="majorHAnsi" w:cstheme="majorHAnsi"/>
+          <w:lang w:val="fr-FR"/>
+        </w:rPr>
+        <w:t>Ký tự</w:t>
+      </w:r>
+      <w:r>
+        <w:rPr>
+          <w:rFonts w:asciiTheme="majorHAnsi" w:hAnsiTheme="majorHAnsi" w:cstheme="majorHAnsi"/>
+          <w:b/>
+          <w:bCs/>
+          <w:lang w:val="fr-FR"/>
+        </w:rPr>
+        <w:t xml:space="preserve">  _ ; </w:t>
+      </w:r>
+      <w:r>
+        <w:rPr>
+          <w:rFonts w:asciiTheme="majorHAnsi" w:hAnsiTheme="majorHAnsi" w:cstheme="majorHAnsi"/>
+          <w:lang w:val="fr-FR"/>
+        </w:rPr>
+        <w:t>là chỉ được sử dụng khi được gọi ra</w:t>
+      </w:r>
+      <w:r>
+        <w:rPr>
+          <w:rFonts w:asciiTheme="majorHAnsi" w:hAnsiTheme="majorHAnsi" w:cstheme="majorHAnsi"/>
+          <w:b/>
+          <w:bCs/>
+          <w:lang w:val="fr-FR"/>
+        </w:rPr>
+        <w:t xml:space="preserve"> .</w:t>
+      </w:r>
+      <w:r>
+        <w:rPr>
+          <w:rFonts w:asciiTheme="majorHAnsi" w:hAnsiTheme="majorHAnsi" w:cstheme="majorHAnsi"/>
+          <w:b/>
+          <w:bCs/>
+          <w:lang w:val="fr-FR"/>
+        </w:rPr>
+        <w:br/>
+      </w:r>
+      <w:r>
+        <w:rPr>
+          <w:rFonts w:asciiTheme="majorHAnsi" w:hAnsiTheme="majorHAnsi" w:cstheme="majorHAnsi"/>
+          <w:b/>
+          <w:bCs/>
+          <w:lang w:val="fr-FR"/>
+        </w:rPr>
+        <w:drawing>
+          <wp:inline distT="0" distB="0" distL="0" distR="0" wp14:anchorId="7EC8E15E" wp14:editId="39A940AA">
+            <wp:extent cx="5731510" cy="711835"/>
+            <wp:effectExtent l="0" t="0" r="2540" b="0"/>
+            <wp:docPr id="19" name="Hình ảnh 19"/>
+            <wp:cNvGraphicFramePr>
+              <a:graphicFrameLocks xmlns:a="http://schemas.openxmlformats.org/drawingml/2006/main" noChangeAspect="1"/>
+            </wp:cNvGraphicFramePr>
+            <a:graphic xmlns:a="http://schemas.openxmlformats.org/drawingml/2006/main">
+              <a:graphicData uri="http://schemas.openxmlformats.org/drawingml/2006/picture">
+                <pic:pic xmlns:pic="http://schemas.openxmlformats.org/drawingml/2006/picture">
+                  <pic:nvPicPr>
+                    <pic:cNvPr id="1" name=""/>
+                    <pic:cNvPicPr/>
+                  </pic:nvPicPr>
+                  <pic:blipFill>
+                    <a:blip r:embed="rId23"/>
+                    <a:stretch>
+                      <a:fillRect/>
+                    </a:stretch>
+                  </pic:blipFill>
+                  <pic:spPr>
+                    <a:xfrm>
+                      <a:off x="0" y="0"/>
+                      <a:ext cx="5731510" cy="711835"/>
+                    </a:xfrm>
+                    <a:prstGeom prst="rect">
+                      <a:avLst/>
+                    </a:prstGeom>
+                  </pic:spPr>
+                </pic:pic>
+              </a:graphicData>
+            </a:graphic>
+          </wp:inline>
+        </w:drawing>
+      </w:r>
+    </w:p>
+    <w:p>
+      <w:pPr>
+        <w:rPr>
+          <w:rFonts w:asciiTheme="majorHAnsi" w:hAnsiTheme="majorHAnsi" w:cstheme="majorHAnsi"/>
+          <w:lang w:val="fr-FR"/>
+        </w:rPr>
+      </w:pPr>
     </w:p>
     <w:sectPr>
       <w:pgSz w:w="11906" w:h="16838"/>
@@ -6590,6 +6844,95 @@
     </w:lvl>
   </w:abstractNum>
   <w:abstractNum w:abstractNumId="6" w15:restartNumberingAfterBreak="0">
+    <w:nsid w:val="2C294FDB"/>
+    <w:multiLevelType w:val="hybridMultilevel"/>
+    <w:tmpl w:val="567AFB40"/>
+    <w:lvl w:ilvl="0" w:tplc="042A000F">
+      <w:start w:val="1"/>
+      <w:numFmt w:val="decimal"/>
+      <w:lvlText w:val="%1."/>
+      <w:lvlJc w:val="left"/>
+      <w:pPr>
+        <w:ind w:left="720" w:hanging="360"/>
+      </w:pPr>
+      <w:rPr>
+        <w:rFonts w:hint="default"/>
+      </w:rPr>
+    </w:lvl>
+    <w:lvl w:ilvl="1" w:tplc="042A0019" w:tentative="1">
+      <w:start w:val="1"/>
+      <w:numFmt w:val="lowerLetter"/>
+      <w:lvlText w:val="%2."/>
+      <w:lvlJc w:val="left"/>
+      <w:pPr>
+        <w:ind w:left="1440" w:hanging="360"/>
+      </w:pPr>
+    </w:lvl>
+    <w:lvl w:ilvl="2" w:tplc="042A001B" w:tentative="1">
+      <w:start w:val="1"/>
+      <w:numFmt w:val="lowerRoman"/>
+      <w:lvlText w:val="%3."/>
+      <w:lvlJc w:val="right"/>
+      <w:pPr>
+        <w:ind w:left="2160" w:hanging="180"/>
+      </w:pPr>
+    </w:lvl>
+    <w:lvl w:ilvl="3" w:tplc="042A000F" w:tentative="1">
+      <w:start w:val="1"/>
+      <w:numFmt w:val="decimal"/>
+      <w:lvlText w:val="%4."/>
+      <w:lvlJc w:val="left"/>
+      <w:pPr>
+        <w:ind w:left="2880" w:hanging="360"/>
+      </w:pPr>
+    </w:lvl>
+    <w:lvl w:ilvl="4" w:tplc="042A0019" w:tentative="1">
+      <w:start w:val="1"/>
+      <w:numFmt w:val="lowerLetter"/>
+      <w:lvlText w:val="%5."/>
+      <w:lvlJc w:val="left"/>
+      <w:pPr>
+        <w:ind w:left="3600" w:hanging="360"/>
+      </w:pPr>
+    </w:lvl>
+    <w:lvl w:ilvl="5" w:tplc="042A001B" w:tentative="1">
+      <w:start w:val="1"/>
+      <w:numFmt w:val="lowerRoman"/>
+      <w:lvlText w:val="%6."/>
+      <w:lvlJc w:val="right"/>
+      <w:pPr>
+        <w:ind w:left="4320" w:hanging="180"/>
+      </w:pPr>
+    </w:lvl>
+    <w:lvl w:ilvl="6" w:tplc="042A000F" w:tentative="1">
+      <w:start w:val="1"/>
+      <w:numFmt w:val="decimal"/>
+      <w:lvlText w:val="%7."/>
+      <w:lvlJc w:val="left"/>
+      <w:pPr>
+        <w:ind w:left="5040" w:hanging="360"/>
+      </w:pPr>
+    </w:lvl>
+    <w:lvl w:ilvl="7" w:tplc="042A0019" w:tentative="1">
+      <w:start w:val="1"/>
+      <w:numFmt w:val="lowerLetter"/>
+      <w:lvlText w:val="%8."/>
+      <w:lvlJc w:val="left"/>
+      <w:pPr>
+        <w:ind w:left="5760" w:hanging="360"/>
+      </w:pPr>
+    </w:lvl>
+    <w:lvl w:ilvl="8" w:tplc="042A001B" w:tentative="1">
+      <w:start w:val="1"/>
+      <w:numFmt w:val="lowerRoman"/>
+      <w:lvlText w:val="%9."/>
+      <w:lvlJc w:val="right"/>
+      <w:pPr>
+        <w:ind w:left="6480" w:hanging="180"/>
+      </w:pPr>
+    </w:lvl>
+  </w:abstractNum>
+  <w:abstractNum w:abstractNumId="7" w15:restartNumberingAfterBreak="0">
     <w:nsid w:val="312D4F29"/>
     <w:multiLevelType w:val="hybridMultilevel"/>
     <w:tmpl w:val="8C287918"/>
@@ -6680,7 +7023,7 @@
       </w:pPr>
     </w:lvl>
   </w:abstractNum>
-  <w:abstractNum w:abstractNumId="7" w15:restartNumberingAfterBreak="0">
+  <w:abstractNum w:abstractNumId="8" w15:restartNumberingAfterBreak="0">
     <w:nsid w:val="31F71171"/>
     <w:multiLevelType w:val="hybridMultilevel"/>
     <w:tmpl w:val="9D1A7042"/>
@@ -6793,7 +7136,7 @@
       </w:rPr>
     </w:lvl>
   </w:abstractNum>
-  <w:abstractNum w:abstractNumId="8" w15:restartNumberingAfterBreak="0">
+  <w:abstractNum w:abstractNumId="9" w15:restartNumberingAfterBreak="0">
     <w:nsid w:val="3C926D06"/>
     <w:multiLevelType w:val="hybridMultilevel"/>
     <w:tmpl w:val="BC602F78"/>
@@ -6883,7 +7226,7 @@
       </w:pPr>
     </w:lvl>
   </w:abstractNum>
-  <w:abstractNum w:abstractNumId="9" w15:restartNumberingAfterBreak="0">
+  <w:abstractNum w:abstractNumId="10" w15:restartNumberingAfterBreak="0">
     <w:nsid w:val="42A61222"/>
     <w:multiLevelType w:val="multilevel"/>
     <w:tmpl w:val="B65436AA"/>
@@ -7032,7 +7375,7 @@
       </w:rPr>
     </w:lvl>
   </w:abstractNum>
-  <w:abstractNum w:abstractNumId="10" w15:restartNumberingAfterBreak="0">
+  <w:abstractNum w:abstractNumId="11" w15:restartNumberingAfterBreak="0">
     <w:nsid w:val="43D87844"/>
     <w:multiLevelType w:val="multilevel"/>
     <w:tmpl w:val="2D022E76"/>
@@ -7181,7 +7524,7 @@
       </w:rPr>
     </w:lvl>
   </w:abstractNum>
-  <w:abstractNum w:abstractNumId="11" w15:restartNumberingAfterBreak="0">
+  <w:abstractNum w:abstractNumId="12" w15:restartNumberingAfterBreak="0">
     <w:nsid w:val="49A634F0"/>
     <w:multiLevelType w:val="hybridMultilevel"/>
     <w:tmpl w:val="3E4A235C"/>
@@ -7273,7 +7616,120 @@
       </w:pPr>
     </w:lvl>
   </w:abstractNum>
-  <w:abstractNum w:abstractNumId="12" w15:restartNumberingAfterBreak="0">
+  <w:abstractNum w:abstractNumId="13" w15:restartNumberingAfterBreak="0">
+    <w:nsid w:val="4C355F2C"/>
+    <w:multiLevelType w:val="hybridMultilevel"/>
+    <w:tmpl w:val="DB68BCEC"/>
+    <w:lvl w:ilvl="0" w:tplc="042A0001">
+      <w:start w:val="1"/>
+      <w:numFmt w:val="bullet"/>
+      <w:lvlText w:val=""/>
+      <w:lvlJc w:val="left"/>
+      <w:pPr>
+        <w:ind w:left="1440" w:hanging="360"/>
+      </w:pPr>
+      <w:rPr>
+        <w:rFonts w:ascii="Symbol" w:hAnsi="Symbol" w:hint="default"/>
+      </w:rPr>
+    </w:lvl>
+    <w:lvl w:ilvl="1" w:tplc="042A0003" w:tentative="1">
+      <w:start w:val="1"/>
+      <w:numFmt w:val="bullet"/>
+      <w:lvlText w:val="o"/>
+      <w:lvlJc w:val="left"/>
+      <w:pPr>
+        <w:ind w:left="2160" w:hanging="360"/>
+      </w:pPr>
+      <w:rPr>
+        <w:rFonts w:ascii="Courier New" w:hAnsi="Courier New" w:cs="Courier New" w:hint="default"/>
+      </w:rPr>
+    </w:lvl>
+    <w:lvl w:ilvl="2" w:tplc="042A0005" w:tentative="1">
+      <w:start w:val="1"/>
+      <w:numFmt w:val="bullet"/>
+      <w:lvlText w:val=""/>
+      <w:lvlJc w:val="left"/>
+      <w:pPr>
+        <w:ind w:left="2880" w:hanging="360"/>
+      </w:pPr>
+      <w:rPr>
+        <w:rFonts w:ascii="Wingdings" w:hAnsi="Wingdings" w:hint="default"/>
+      </w:rPr>
+    </w:lvl>
+    <w:lvl w:ilvl="3" w:tplc="042A0001" w:tentative="1">
+      <w:start w:val="1"/>
+      <w:numFmt w:val="bullet"/>
+      <w:lvlText w:val=""/>
+      <w:lvlJc w:val="left"/>
+      <w:pPr>
+        <w:ind w:left="3600" w:hanging="360"/>
+      </w:pPr>
+      <w:rPr>
+        <w:rFonts w:ascii="Symbol" w:hAnsi="Symbol" w:hint="default"/>
+      </w:rPr>
+    </w:lvl>
+    <w:lvl w:ilvl="4" w:tplc="042A0003" w:tentative="1">
+      <w:start w:val="1"/>
+      <w:numFmt w:val="bullet"/>
+      <w:lvlText w:val="o"/>
+      <w:lvlJc w:val="left"/>
+      <w:pPr>
+        <w:ind w:left="4320" w:hanging="360"/>
+      </w:pPr>
+      <w:rPr>
+        <w:rFonts w:ascii="Courier New" w:hAnsi="Courier New" w:cs="Courier New" w:hint="default"/>
+      </w:rPr>
+    </w:lvl>
+    <w:lvl w:ilvl="5" w:tplc="042A0005" w:tentative="1">
+      <w:start w:val="1"/>
+      <w:numFmt w:val="bullet"/>
+      <w:lvlText w:val=""/>
+      <w:lvlJc w:val="left"/>
+      <w:pPr>
+        <w:ind w:left="5040" w:hanging="360"/>
+      </w:pPr>
+      <w:rPr>
+        <w:rFonts w:ascii="Wingdings" w:hAnsi="Wingdings" w:hint="default"/>
+      </w:rPr>
+    </w:lvl>
+    <w:lvl w:ilvl="6" w:tplc="042A0001" w:tentative="1">
+      <w:start w:val="1"/>
+      <w:numFmt w:val="bullet"/>
+      <w:lvlText w:val=""/>
+      <w:lvlJc w:val="left"/>
+      <w:pPr>
+        <w:ind w:left="5760" w:hanging="360"/>
+      </w:pPr>
+      <w:rPr>
+        <w:rFonts w:ascii="Symbol" w:hAnsi="Symbol" w:hint="default"/>
+      </w:rPr>
+    </w:lvl>
+    <w:lvl w:ilvl="7" w:tplc="042A0003" w:tentative="1">
+      <w:start w:val="1"/>
+      <w:numFmt w:val="bullet"/>
+      <w:lvlText w:val="o"/>
+      <w:lvlJc w:val="left"/>
+      <w:pPr>
+        <w:ind w:left="6480" w:hanging="360"/>
+      </w:pPr>
+      <w:rPr>
+        <w:rFonts w:ascii="Courier New" w:hAnsi="Courier New" w:cs="Courier New" w:hint="default"/>
+      </w:rPr>
+    </w:lvl>
+    <w:lvl w:ilvl="8" w:tplc="042A0005" w:tentative="1">
+      <w:start w:val="1"/>
+      <w:numFmt w:val="bullet"/>
+      <w:lvlText w:val=""/>
+      <w:lvlJc w:val="left"/>
+      <w:pPr>
+        <w:ind w:left="7200" w:hanging="360"/>
+      </w:pPr>
+      <w:rPr>
+        <w:rFonts w:ascii="Wingdings" w:hAnsi="Wingdings" w:hint="default"/>
+      </w:rPr>
+    </w:lvl>
+  </w:abstractNum>
+  <w:abstractNum w:abstractNumId="14" w15:restartNumberingAfterBreak="0">
     <w:nsid w:val="60D92F9A"/>
     <w:multiLevelType w:val="hybridMultilevel"/>
     <w:tmpl w:val="AE3CE1D6"/>
@@ -7364,7 +7820,7 @@
       </w:pPr>
     </w:lvl>
   </w:abstractNum>
-  <w:abstractNum w:abstractNumId="13" w15:restartNumberingAfterBreak="0">
+  <w:abstractNum w:abstractNumId="15" w15:restartNumberingAfterBreak="0">
     <w:nsid w:val="64F26F45"/>
     <w:multiLevelType w:val="hybridMultilevel"/>
     <w:tmpl w:val="804C88F8"/>
@@ -7453,7 +7909,7 @@
       </w:pPr>
     </w:lvl>
   </w:abstractNum>
-  <w:abstractNum w:abstractNumId="14" w15:restartNumberingAfterBreak="0">
+  <w:abstractNum w:abstractNumId="16" w15:restartNumberingAfterBreak="0">
     <w:nsid w:val="6BA97F35"/>
     <w:multiLevelType w:val="hybridMultilevel"/>
     <w:tmpl w:val="9E8CE6B4"/>
@@ -7542,7 +7998,7 @@
       </w:pPr>
     </w:lvl>
   </w:abstractNum>
-  <w:abstractNum w:abstractNumId="15" w15:restartNumberingAfterBreak="0">
+  <w:abstractNum w:abstractNumId="17" w15:restartNumberingAfterBreak="0">
     <w:nsid w:val="766F589E"/>
     <w:multiLevelType w:val="hybridMultilevel"/>
     <w:tmpl w:val="FC5279C0"/>
@@ -7659,19 +8115,19 @@
     <w:abstractNumId w:val="5"/>
   </w:num>
   <w:num w:numId="2" w16cid:durableId="358822774">
-    <w:abstractNumId w:val="8"/>
+    <w:abstractNumId w:val="9"/>
   </w:num>
   <w:num w:numId="3" w16cid:durableId="1163935746">
-    <w:abstractNumId w:val="9"/>
+    <w:abstractNumId w:val="10"/>
   </w:num>
   <w:num w:numId="4" w16cid:durableId="1331446617">
-    <w:abstractNumId w:val="6"/>
+    <w:abstractNumId w:val="7"/>
   </w:num>
   <w:num w:numId="5" w16cid:durableId="1823765771">
     <w:abstractNumId w:val="3"/>
   </w:num>
   <w:num w:numId="6" w16cid:durableId="1942030638">
-    <w:abstractNumId w:val="10"/>
+    <w:abstractNumId w:val="11"/>
   </w:num>
   <w:num w:numId="7" w16cid:durableId="1406495965">
     <w:abstractNumId w:val="1"/>
@@ -7680,28 +8136,34 @@
     <w:abstractNumId w:val="2"/>
   </w:num>
   <w:num w:numId="9" w16cid:durableId="1727990917">
+    <w:abstractNumId w:val="17"/>
+  </w:num>
+  <w:num w:numId="10" w16cid:durableId="2127692322">
+    <w:abstractNumId w:val="12"/>
+  </w:num>
+  <w:num w:numId="11" w16cid:durableId="1071194478">
+    <w:abstractNumId w:val="8"/>
+  </w:num>
+  <w:num w:numId="12" w16cid:durableId="1988514306">
+    <w:abstractNumId w:val="14"/>
+  </w:num>
+  <w:num w:numId="13" w16cid:durableId="1297875765">
     <w:abstractNumId w:val="15"/>
   </w:num>
-  <w:num w:numId="10" w16cid:durableId="2127692322">
-    <w:abstractNumId w:val="11"/>
-  </w:num>
-  <w:num w:numId="11" w16cid:durableId="1071194478">
-    <w:abstractNumId w:val="7"/>
-  </w:num>
-  <w:num w:numId="12" w16cid:durableId="1988514306">
-    <w:abstractNumId w:val="12"/>
-  </w:num>
-  <w:num w:numId="13" w16cid:durableId="1297875765">
-    <w:abstractNumId w:val="13"/>
-  </w:num>
   <w:num w:numId="14" w16cid:durableId="964966852">
-    <w:abstractNumId w:val="14"/>
+    <w:abstractNumId w:val="16"/>
   </w:num>
   <w:num w:numId="15" w16cid:durableId="386998264">
     <w:abstractNumId w:val="0"/>
   </w:num>
   <w:num w:numId="16" w16cid:durableId="1464468754">
     <w:abstractNumId w:val="4"/>
+  </w:num>
+  <w:num w:numId="17" w16cid:durableId="569660655">
+    <w:abstractNumId w:val="6"/>
+  </w:num>
+  <w:num w:numId="18" w16cid:durableId="1184712183">
+    <w:abstractNumId w:val="13"/>
   </w:num>
 </w:numbering>
 </file>
@@ -8106,7 +8568,7 @@
   <w:style w:type="paragraph" w:default="1" w:styleId="Binhthng">
     <w:name w:val="Normal"/>
     <w:qFormat/>
-    <w:rsid w:val="00731D75"/>
+    <w:rsid w:val="002158B5"/>
   </w:style>
   <w:style w:type="paragraph" w:styleId="u1">
     <w:name w:val="heading 1"/>

</xml_diff>